<commit_message>
Fixed an issue with template tags in MS Word tempalte document
</commit_message>
<xml_diff>
--- a/Data/Weekly Report Template.docx
+++ b/Data/Weekly Report Template.docx
@@ -204,8 +204,6 @@
               </w:rPr>
               <w:t>Michelle Henderson</w:t>
             </w:r>
-            <w:bookmarkStart w:id="2" w:name="_GoBack"/>
-            <w:bookmarkEnd w:id="2"/>
           </w:p>
           <w:p>
             <w:pPr>
@@ -223,39 +221,7 @@
                 <w:rFonts w:ascii="Arial" w:hAnsi="Arial" w:cs="Arial"/>
                 <w:sz w:val="20"/>
               </w:rPr>
-              <w:t xml:space="preserve">Jason Franklin, Tim Brown, Roger Paterson, Rachael Watt, Justin Peterson and Greg Buzzard, Richard Lee, Trevor Simmonds, Terry Jones, Jim </w:t>
-            </w:r>
-            <w:proofErr w:type="spellStart"/>
-            <w:r>
-              <w:rPr>
-                <w:rFonts w:ascii="Arial" w:hAnsi="Arial" w:cs="Arial"/>
-                <w:sz w:val="20"/>
-              </w:rPr>
-              <w:t>Mathson</w:t>
-            </w:r>
-            <w:proofErr w:type="spellEnd"/>
-            <w:r>
-              <w:rPr>
-                <w:rFonts w:ascii="Arial" w:hAnsi="Arial" w:cs="Arial"/>
-                <w:sz w:val="20"/>
-              </w:rPr>
-              <w:t xml:space="preserve">,.Roy Duffin, Jim </w:t>
-            </w:r>
-            <w:proofErr w:type="spellStart"/>
-            <w:r>
-              <w:rPr>
-                <w:rFonts w:ascii="Arial" w:hAnsi="Arial" w:cs="Arial"/>
-                <w:sz w:val="20"/>
-              </w:rPr>
-              <w:t>Giller</w:t>
-            </w:r>
-            <w:proofErr w:type="spellEnd"/>
-            <w:r>
-              <w:rPr>
-                <w:rFonts w:ascii="Arial" w:hAnsi="Arial" w:cs="Arial"/>
-                <w:sz w:val="20"/>
-              </w:rPr>
-              <w:t xml:space="preserve"> and Mark Way</w:t>
+              <w:t>Jason Franklin, Tim Brown, Roger Paterson, Rachael Watt, Justin Peterson and Greg Buzzard, Richard Lee, Trevor Simmonds, Terry Jones, Jim Mathson,.Roy Duffin, Jim Giller and Mark Way</w:t>
             </w:r>
           </w:p>
         </w:tc>
@@ -279,8 +245,8 @@
                 <w:szCs w:val="24"/>
               </w:rPr>
             </w:pPr>
-            <w:bookmarkStart w:id="3" w:name="ToFax" w:colFirst="1" w:colLast="1"/>
-            <w:bookmarkStart w:id="4" w:name="FromName" w:colFirst="1" w:colLast="1"/>
+            <w:bookmarkStart w:id="2" w:name="ToFax" w:colFirst="1" w:colLast="1"/>
+            <w:bookmarkStart w:id="3" w:name="FromName" w:colFirst="1" w:colLast="1"/>
             <w:bookmarkEnd w:id="0"/>
             <w:r>
               <w:rPr>
@@ -322,8 +288,8 @@
           </w:p>
         </w:tc>
       </w:tr>
+      <w:bookmarkEnd w:id="2"/>
       <w:bookmarkEnd w:id="3"/>
-      <w:bookmarkEnd w:id="4"/>
       <w:tr>
         <w:trPr>
           <w:jc w:val="center"/>
@@ -366,8 +332,8 @@
                 <w:szCs w:val="24"/>
               </w:rPr>
             </w:pPr>
-            <w:bookmarkStart w:id="5" w:name="Subject"/>
-            <w:bookmarkEnd w:id="5"/>
+            <w:bookmarkStart w:id="4" w:name="Subject"/>
+            <w:bookmarkEnd w:id="4"/>
             <w:r>
               <w:rPr>
                 <w:rFonts w:ascii="Arial" w:hAnsi="Arial" w:cs="Arial"/>
@@ -428,8 +394,8 @@
                 <w:sz w:val="20"/>
               </w:rPr>
             </w:pPr>
-            <w:bookmarkStart w:id="6" w:name="Date"/>
-            <w:bookmarkEnd w:id="6"/>
+            <w:bookmarkStart w:id="5" w:name="Date"/>
+            <w:bookmarkEnd w:id="5"/>
             <w:r>
               <w:rPr>
                 <w:rFonts w:ascii="Arial" w:hAnsi="Arial" w:cs="Arial"/>
@@ -530,14 +496,27 @@
       <w:r>
         <w:t xml:space="preserve">Table </w:t>
       </w:r>
-      <w:fldSimple w:instr=" SEQ Table \* ARABIC ">
-        <w:r>
-          <w:rPr>
-            <w:noProof/>
-          </w:rPr>
-          <w:t>1</w:t>
-        </w:r>
-      </w:fldSimple>
+      <w:r>
+        <w:fldChar w:fldCharType="begin"/>
+      </w:r>
+      <w:r>
+        <w:instrText xml:space="preserve"> SEQ Table \* ARABIC </w:instrText>
+      </w:r>
+      <w:r>
+        <w:fldChar w:fldCharType="separate"/>
+      </w:r>
+      <w:r>
+        <w:rPr>
+          <w:noProof/>
+        </w:rPr>
+        <w:t>1</w:t>
+      </w:r>
+      <w:r>
+        <w:rPr>
+          <w:noProof/>
+        </w:rPr>
+        <w:fldChar w:fldCharType="end"/>
+      </w:r>
       <w:r>
         <w:t>: Network SAIDI Performance</w:t>
       </w:r>
@@ -788,7 +767,6 @@
               </w:rPr>
               <w:t>{{</w:t>
             </w:r>
-            <w:proofErr w:type="spellStart"/>
             <w:r>
               <w:rPr>
                 <w:rFonts w:ascii="Arial" w:hAnsi="Arial" w:cs="Arial"/>
@@ -801,15 +779,7 @@
                 <w:rFonts w:ascii="Arial" w:hAnsi="Arial" w:cs="Arial"/>
                 <w:sz w:val="20"/>
               </w:rPr>
-              <w:t>|round</w:t>
-            </w:r>
-            <w:proofErr w:type="spellEnd"/>
-            <w:r>
-              <w:rPr>
-                <w:rFonts w:ascii="Arial" w:hAnsi="Arial" w:cs="Arial"/>
-                <w:sz w:val="20"/>
-              </w:rPr>
-              <w:t>(3)</w:t>
+              <w:t>|round(3)</w:t>
             </w:r>
             <w:r>
               <w:rPr>
@@ -848,7 +818,6 @@
               </w:rPr>
               <w:t>{{</w:t>
             </w:r>
-            <w:proofErr w:type="spellStart"/>
             <w:r>
               <w:rPr>
                 <w:rFonts w:ascii="Arial" w:hAnsi="Arial" w:cs="Arial"/>
@@ -861,15 +830,7 @@
                 <w:rFonts w:ascii="Arial" w:hAnsi="Arial" w:cs="Arial"/>
                 <w:sz w:val="20"/>
               </w:rPr>
-              <w:t>|round</w:t>
-            </w:r>
-            <w:proofErr w:type="spellEnd"/>
-            <w:r>
-              <w:rPr>
-                <w:rFonts w:ascii="Arial" w:hAnsi="Arial" w:cs="Arial"/>
-                <w:sz w:val="20"/>
-              </w:rPr>
-              <w:t>(3)</w:t>
+              <w:t>|round(3)</w:t>
             </w:r>
             <w:r>
               <w:rPr>
@@ -908,7 +869,6 @@
               </w:rPr>
               <w:t>{{</w:t>
             </w:r>
-            <w:proofErr w:type="spellStart"/>
             <w:r>
               <w:rPr>
                 <w:rFonts w:ascii="Arial" w:hAnsi="Arial" w:cs="Arial"/>
@@ -921,15 +881,7 @@
                 <w:rFonts w:ascii="Arial" w:hAnsi="Arial" w:cs="Arial"/>
                 <w:sz w:val="20"/>
               </w:rPr>
-              <w:t>|round</w:t>
-            </w:r>
-            <w:proofErr w:type="spellEnd"/>
-            <w:r>
-              <w:rPr>
-                <w:rFonts w:ascii="Arial" w:hAnsi="Arial" w:cs="Arial"/>
-                <w:sz w:val="20"/>
-              </w:rPr>
-              <w:t>(3)</w:t>
+              <w:t>|round(3)</w:t>
             </w:r>
             <w:r>
               <w:rPr>
@@ -1049,7 +1001,6 @@
               </w:rPr>
               <w:t>{{</w:t>
             </w:r>
-            <w:proofErr w:type="spellStart"/>
             <w:r>
               <w:rPr>
                 <w:rFonts w:ascii="Arial" w:hAnsi="Arial" w:cs="Arial"/>
@@ -1062,15 +1013,7 @@
                 <w:rFonts w:ascii="Arial" w:hAnsi="Arial" w:cs="Arial"/>
                 <w:sz w:val="20"/>
               </w:rPr>
-              <w:t>|round</w:t>
-            </w:r>
-            <w:proofErr w:type="spellEnd"/>
-            <w:r>
-              <w:rPr>
-                <w:rFonts w:ascii="Arial" w:hAnsi="Arial" w:cs="Arial"/>
-                <w:sz w:val="20"/>
-              </w:rPr>
-              <w:t>(3)</w:t>
+              <w:t>|round(3)</w:t>
             </w:r>
             <w:r>
               <w:rPr>
@@ -1110,7 +1053,6 @@
               </w:rPr>
               <w:t>{{</w:t>
             </w:r>
-            <w:proofErr w:type="spellStart"/>
             <w:r>
               <w:rPr>
                 <w:rFonts w:ascii="Arial" w:hAnsi="Arial" w:cs="Arial"/>
@@ -1123,15 +1065,7 @@
                 <w:rFonts w:ascii="Arial" w:hAnsi="Arial" w:cs="Arial"/>
                 <w:sz w:val="20"/>
               </w:rPr>
-              <w:t>|round</w:t>
-            </w:r>
-            <w:proofErr w:type="spellEnd"/>
-            <w:r>
-              <w:rPr>
-                <w:rFonts w:ascii="Arial" w:hAnsi="Arial" w:cs="Arial"/>
-                <w:sz w:val="20"/>
-              </w:rPr>
-              <w:t>(3)</w:t>
+              <w:t>|round(3)</w:t>
             </w:r>
             <w:r>
               <w:rPr>
@@ -1171,7 +1105,6 @@
               </w:rPr>
               <w:t>{{</w:t>
             </w:r>
-            <w:proofErr w:type="spellStart"/>
             <w:r>
               <w:rPr>
                 <w:rFonts w:ascii="Arial" w:hAnsi="Arial" w:cs="Arial"/>
@@ -1184,15 +1117,7 @@
                 <w:rFonts w:ascii="Arial" w:hAnsi="Arial" w:cs="Arial"/>
                 <w:sz w:val="20"/>
               </w:rPr>
-              <w:t>|round</w:t>
-            </w:r>
-            <w:proofErr w:type="spellEnd"/>
-            <w:r>
-              <w:rPr>
-                <w:rFonts w:ascii="Arial" w:hAnsi="Arial" w:cs="Arial"/>
-                <w:sz w:val="20"/>
-              </w:rPr>
-              <w:t>(3)</w:t>
+              <w:t>|round(3)</w:t>
             </w:r>
             <w:r>
               <w:rPr>
@@ -1366,7 +1291,6 @@
               </w:rPr>
               <w:t>{{</w:t>
             </w:r>
-            <w:proofErr w:type="spellStart"/>
             <w:r>
               <w:rPr>
                 <w:rFonts w:ascii="Arial" w:hAnsi="Arial" w:cs="Arial"/>
@@ -1379,15 +1303,7 @@
                 <w:rFonts w:ascii="Arial" w:hAnsi="Arial" w:cs="Arial"/>
                 <w:sz w:val="20"/>
               </w:rPr>
-              <w:t>|round</w:t>
-            </w:r>
-            <w:proofErr w:type="spellEnd"/>
-            <w:r>
-              <w:rPr>
-                <w:rFonts w:ascii="Arial" w:hAnsi="Arial" w:cs="Arial"/>
-                <w:sz w:val="20"/>
-              </w:rPr>
-              <w:t>(3)</w:t>
+              <w:t>|round(3)</w:t>
             </w:r>
             <w:r>
               <w:rPr>
@@ -1427,7 +1343,6 @@
               </w:rPr>
               <w:t>{{</w:t>
             </w:r>
-            <w:proofErr w:type="spellStart"/>
             <w:r>
               <w:rPr>
                 <w:rFonts w:ascii="Arial" w:hAnsi="Arial" w:cs="Arial"/>
@@ -1440,15 +1355,7 @@
                 <w:rFonts w:ascii="Arial" w:hAnsi="Arial" w:cs="Arial"/>
                 <w:sz w:val="20"/>
               </w:rPr>
-              <w:t>|round</w:t>
-            </w:r>
-            <w:proofErr w:type="spellEnd"/>
-            <w:r>
-              <w:rPr>
-                <w:rFonts w:ascii="Arial" w:hAnsi="Arial" w:cs="Arial"/>
-                <w:sz w:val="20"/>
-              </w:rPr>
-              <w:t>(3)</w:t>
+              <w:t>|round(3)</w:t>
             </w:r>
             <w:r>
               <w:rPr>
@@ -1516,14 +1423,27 @@
       <w:r>
         <w:t xml:space="preserve">Table </w:t>
       </w:r>
-      <w:fldSimple w:instr=" SEQ Table \* ARABIC ">
-        <w:r>
-          <w:rPr>
-            <w:noProof/>
-          </w:rPr>
-          <w:t>2</w:t>
-        </w:r>
-      </w:fldSimple>
+      <w:r>
+        <w:fldChar w:fldCharType="begin"/>
+      </w:r>
+      <w:r>
+        <w:instrText xml:space="preserve"> SEQ Table \* ARABIC </w:instrText>
+      </w:r>
+      <w:r>
+        <w:fldChar w:fldCharType="separate"/>
+      </w:r>
+      <w:r>
+        <w:rPr>
+          <w:noProof/>
+        </w:rPr>
+        <w:t>2</w:t>
+      </w:r>
+      <w:r>
+        <w:rPr>
+          <w:noProof/>
+        </w:rPr>
+        <w:fldChar w:fldCharType="end"/>
+      </w:r>
       <w:r>
         <w:t>: Network SAIFI Performance</w:t>
       </w:r>
@@ -1774,7 +1694,6 @@
               </w:rPr>
               <w:t>{{</w:t>
             </w:r>
-            <w:proofErr w:type="spellStart"/>
             <w:r>
               <w:rPr>
                 <w:rFonts w:ascii="Arial" w:hAnsi="Arial" w:cs="Arial"/>
@@ -1787,15 +1706,7 @@
                 <w:rFonts w:ascii="Arial" w:hAnsi="Arial" w:cs="Arial"/>
                 <w:sz w:val="20"/>
               </w:rPr>
-              <w:t>|round</w:t>
-            </w:r>
-            <w:proofErr w:type="spellEnd"/>
-            <w:r>
-              <w:rPr>
-                <w:rFonts w:ascii="Arial" w:hAnsi="Arial" w:cs="Arial"/>
-                <w:sz w:val="20"/>
-              </w:rPr>
-              <w:t>(3)</w:t>
+              <w:t>|round(3)</w:t>
             </w:r>
             <w:r>
               <w:rPr>
@@ -1834,7 +1745,6 @@
               </w:rPr>
               <w:t>{{</w:t>
             </w:r>
-            <w:proofErr w:type="spellStart"/>
             <w:r>
               <w:rPr>
                 <w:rFonts w:ascii="Arial" w:hAnsi="Arial" w:cs="Arial"/>
@@ -1847,15 +1757,7 @@
                 <w:rFonts w:ascii="Arial" w:hAnsi="Arial" w:cs="Arial"/>
                 <w:sz w:val="20"/>
               </w:rPr>
-              <w:t>|round</w:t>
-            </w:r>
-            <w:proofErr w:type="spellEnd"/>
-            <w:r>
-              <w:rPr>
-                <w:rFonts w:ascii="Arial" w:hAnsi="Arial" w:cs="Arial"/>
-                <w:sz w:val="20"/>
-              </w:rPr>
-              <w:t>(3)</w:t>
+              <w:t>|round(3)</w:t>
             </w:r>
             <w:r>
               <w:rPr>
@@ -1894,7 +1796,6 @@
               </w:rPr>
               <w:t>{{</w:t>
             </w:r>
-            <w:proofErr w:type="spellStart"/>
             <w:r>
               <w:rPr>
                 <w:rFonts w:ascii="Arial" w:hAnsi="Arial" w:cs="Arial"/>
@@ -1907,15 +1808,7 @@
                 <w:rFonts w:ascii="Arial" w:hAnsi="Arial" w:cs="Arial"/>
                 <w:sz w:val="20"/>
               </w:rPr>
-              <w:t>|round</w:t>
-            </w:r>
-            <w:proofErr w:type="spellEnd"/>
-            <w:r>
-              <w:rPr>
-                <w:rFonts w:ascii="Arial" w:hAnsi="Arial" w:cs="Arial"/>
-                <w:sz w:val="20"/>
-              </w:rPr>
-              <w:t>(3)</w:t>
+              <w:t>|round(3)</w:t>
             </w:r>
             <w:r>
               <w:rPr>
@@ -2035,7 +1928,6 @@
               </w:rPr>
               <w:t>{{</w:t>
             </w:r>
-            <w:proofErr w:type="spellStart"/>
             <w:r>
               <w:rPr>
                 <w:rFonts w:ascii="Arial" w:hAnsi="Arial" w:cs="Arial"/>
@@ -2048,15 +1940,7 @@
                 <w:rFonts w:ascii="Arial" w:hAnsi="Arial" w:cs="Arial"/>
                 <w:sz w:val="20"/>
               </w:rPr>
-              <w:t>|round</w:t>
-            </w:r>
-            <w:proofErr w:type="spellEnd"/>
-            <w:r>
-              <w:rPr>
-                <w:rFonts w:ascii="Arial" w:hAnsi="Arial" w:cs="Arial"/>
-                <w:sz w:val="20"/>
-              </w:rPr>
-              <w:t>(3)</w:t>
+              <w:t>|round(3)</w:t>
             </w:r>
             <w:r>
               <w:rPr>
@@ -2096,7 +1980,6 @@
               </w:rPr>
               <w:t>{{</w:t>
             </w:r>
-            <w:proofErr w:type="spellStart"/>
             <w:r>
               <w:rPr>
                 <w:rFonts w:ascii="Arial" w:hAnsi="Arial" w:cs="Arial"/>
@@ -2109,15 +1992,7 @@
                 <w:rFonts w:ascii="Arial" w:hAnsi="Arial" w:cs="Arial"/>
                 <w:sz w:val="20"/>
               </w:rPr>
-              <w:t>|round</w:t>
-            </w:r>
-            <w:proofErr w:type="spellEnd"/>
-            <w:r>
-              <w:rPr>
-                <w:rFonts w:ascii="Arial" w:hAnsi="Arial" w:cs="Arial"/>
-                <w:sz w:val="20"/>
-              </w:rPr>
-              <w:t>(3)</w:t>
+              <w:t>|round(3)</w:t>
             </w:r>
             <w:r>
               <w:rPr>
@@ -2157,7 +2032,6 @@
               </w:rPr>
               <w:t>{{</w:t>
             </w:r>
-            <w:proofErr w:type="spellStart"/>
             <w:r>
               <w:rPr>
                 <w:rFonts w:ascii="Arial" w:hAnsi="Arial" w:cs="Arial"/>
@@ -2170,15 +2044,7 @@
                 <w:rFonts w:ascii="Arial" w:hAnsi="Arial" w:cs="Arial"/>
                 <w:sz w:val="20"/>
               </w:rPr>
-              <w:t>|round</w:t>
-            </w:r>
-            <w:proofErr w:type="spellEnd"/>
-            <w:r>
-              <w:rPr>
-                <w:rFonts w:ascii="Arial" w:hAnsi="Arial" w:cs="Arial"/>
-                <w:sz w:val="20"/>
-              </w:rPr>
-              <w:t>(3)</w:t>
+              <w:t>|round(3)</w:t>
             </w:r>
             <w:r>
               <w:rPr>
@@ -2300,7 +2166,6 @@
               </w:rPr>
               <w:t>{{</w:t>
             </w:r>
-            <w:proofErr w:type="spellStart"/>
             <w:r>
               <w:rPr>
                 <w:rFonts w:ascii="Arial" w:hAnsi="Arial" w:cs="Arial"/>
@@ -2313,15 +2178,7 @@
                 <w:rFonts w:ascii="Arial" w:hAnsi="Arial" w:cs="Arial"/>
                 <w:sz w:val="20"/>
               </w:rPr>
-              <w:t>|round</w:t>
-            </w:r>
-            <w:proofErr w:type="spellEnd"/>
-            <w:r>
-              <w:rPr>
-                <w:rFonts w:ascii="Arial" w:hAnsi="Arial" w:cs="Arial"/>
-                <w:sz w:val="20"/>
-              </w:rPr>
-              <w:t>(3)</w:t>
+              <w:t>|round(3)</w:t>
             </w:r>
             <w:r>
               <w:rPr>
@@ -2361,7 +2218,6 @@
               </w:rPr>
               <w:t>{{</w:t>
             </w:r>
-            <w:proofErr w:type="spellStart"/>
             <w:r>
               <w:rPr>
                 <w:rFonts w:ascii="Arial" w:hAnsi="Arial" w:cs="Arial"/>
@@ -2374,15 +2230,7 @@
                 <w:rFonts w:ascii="Arial" w:hAnsi="Arial" w:cs="Arial"/>
                 <w:sz w:val="20"/>
               </w:rPr>
-              <w:t>|round</w:t>
-            </w:r>
-            <w:proofErr w:type="spellEnd"/>
-            <w:r>
-              <w:rPr>
-                <w:rFonts w:ascii="Arial" w:hAnsi="Arial" w:cs="Arial"/>
-                <w:sz w:val="20"/>
-              </w:rPr>
-              <w:t>(3)</w:t>
+              <w:t>|round(3)</w:t>
             </w:r>
             <w:r>
               <w:rPr>
@@ -2422,7 +2270,6 @@
               </w:rPr>
               <w:t>{{</w:t>
             </w:r>
-            <w:proofErr w:type="spellStart"/>
             <w:r>
               <w:rPr>
                 <w:rFonts w:ascii="Arial" w:hAnsi="Arial" w:cs="Arial"/>
@@ -2435,15 +2282,7 @@
                 <w:rFonts w:ascii="Arial" w:hAnsi="Arial" w:cs="Arial"/>
                 <w:sz w:val="20"/>
               </w:rPr>
-              <w:t>|round</w:t>
-            </w:r>
-            <w:proofErr w:type="spellEnd"/>
-            <w:r>
-              <w:rPr>
-                <w:rFonts w:ascii="Arial" w:hAnsi="Arial" w:cs="Arial"/>
-                <w:sz w:val="20"/>
-              </w:rPr>
-              <w:t>(3)</w:t>
+              <w:t>|round(3)</w:t>
             </w:r>
             <w:r>
               <w:rPr>
@@ -2721,7 +2560,15 @@
         <w:rPr>
           <w:lang w:eastAsia="en-US"/>
         </w:rPr>
-        <w:t>{{Bullet Point List}}</w:t>
+        <w:t>[</w:t>
+      </w:r>
+      <w:bookmarkStart w:id="6" w:name="_GoBack"/>
+      <w:bookmarkEnd w:id="6"/>
+      <w:r>
+        <w:rPr>
+          <w:lang w:eastAsia="en-US"/>
+        </w:rPr>
+        <w:t>Bullet Point List]</w:t>
       </w:r>
       <w:r>
         <w:rPr>
@@ -2746,7 +2593,6 @@
           <w:lang w:eastAsia="en-US"/>
         </w:rPr>
       </w:pPr>
-      <w:proofErr w:type="gramStart"/>
       <w:r>
         <w:rPr>
           <w:rFonts w:ascii="Arial" w:hAnsi="Arial"/>
@@ -2756,7 +2602,7 @@
           <w:lang w:eastAsia="en-US"/>
         </w:rPr>
         <w:lastRenderedPageBreak/>
-        <w:t xml:space="preserve">Network Report (All Outages) </w:t>
+        <w:t>Network Report (All Outages) –</w:t>
       </w:r>
       <w:r>
         <w:rPr>
@@ -2766,7 +2612,7 @@
           <w:szCs w:val="20"/>
           <w:lang w:eastAsia="en-US"/>
         </w:rPr>
-        <w:t>–</w:t>
+        <w:t xml:space="preserve"> Electricity Invercargill Ltd</w:t>
       </w:r>
       <w:r>
         <w:rPr>
@@ -2776,9 +2622,74 @@
           <w:szCs w:val="20"/>
           <w:lang w:eastAsia="en-US"/>
         </w:rPr>
-        <w:t xml:space="preserve"> Electricity Invercargill Ltd</w:t>
-      </w:r>
-      <w:r>
+        <w:t>.</w:t>
+      </w:r>
+    </w:p>
+    <w:p>
+      <w:pPr>
+        <w:pStyle w:val="Heading4"/>
+        <w:ind w:left="567"/>
+      </w:pPr>
+      <w:r>
+        <w:t>Planned - PowerNet</w:t>
+      </w:r>
+    </w:p>
+    <w:p>
+      <w:pPr>
+        <w:ind w:left="567"/>
+        <w:rPr>
+          <w:rFonts w:ascii="Arial" w:hAnsi="Arial" w:cs="Arial"/>
+          <w:bCs/>
+          <w:color w:val="000000"/>
+          <w:szCs w:val="24"/>
+        </w:rPr>
+      </w:pPr>
+      <w:r>
+        <w:rPr>
+          <w:rFonts w:ascii="Arial" w:hAnsi="Arial" w:cs="Arial"/>
+          <w:bCs/>
+          <w:color w:val="000000"/>
+          <w:szCs w:val="24"/>
+        </w:rPr>
+        <w:t>No planned or unplanned outages for the week</w:t>
+      </w:r>
+    </w:p>
+    <w:p>
+      <w:pPr>
+        <w:pStyle w:val="Heading4"/>
+        <w:ind w:left="567"/>
+      </w:pPr>
+      <w:r>
+        <w:t>Unp</w:t>
+      </w:r>
+      <w:r>
+        <w:t>lanned - PowerNet</w:t>
+      </w:r>
+    </w:p>
+    <w:p>
+      <w:pPr>
+        <w:ind w:left="567"/>
+        <w:rPr>
+          <w:rFonts w:ascii="Arial" w:hAnsi="Arial" w:cs="Arial"/>
+          <w:bCs/>
+          <w:color w:val="000000"/>
+          <w:szCs w:val="24"/>
+        </w:rPr>
+      </w:pPr>
+      <w:r>
+        <w:rPr>
+          <w:rFonts w:ascii="Arial" w:hAnsi="Arial" w:cs="Arial"/>
+          <w:bCs/>
+          <w:color w:val="000000"/>
+          <w:szCs w:val="24"/>
+        </w:rPr>
+        <w:t>No planned or unplanned outages for the week</w:t>
+      </w:r>
+    </w:p>
+    <w:p>
+      <w:pPr>
+        <w:spacing w:after="0"/>
+        <w:ind w:left="567"/>
         <w:rPr>
           <w:rFonts w:ascii="Arial" w:hAnsi="Arial"/>
           <w:b/>
@@ -2786,85 +2697,8 @@
           <w:szCs w:val="20"/>
           <w:lang w:eastAsia="en-US"/>
         </w:rPr>
-        <w:t>.</w:t>
-      </w:r>
-      <w:proofErr w:type="gramEnd"/>
-    </w:p>
-    <w:p>
-      <w:pPr>
-        <w:pStyle w:val="Heading4"/>
-        <w:ind w:left="567"/>
-      </w:pPr>
-      <w:r>
-        <w:t xml:space="preserve">Planned - </w:t>
-      </w:r>
-      <w:proofErr w:type="spellStart"/>
-      <w:r>
-        <w:t>PowerNet</w:t>
-      </w:r>
-      <w:proofErr w:type="spellEnd"/>
-    </w:p>
-    <w:p>
-      <w:pPr>
-        <w:ind w:left="567"/>
-        <w:rPr>
-          <w:rFonts w:ascii="Arial" w:hAnsi="Arial" w:cs="Arial"/>
-          <w:bCs/>
-          <w:color w:val="000000"/>
-          <w:szCs w:val="24"/>
-        </w:rPr>
-      </w:pPr>
-      <w:r>
-        <w:rPr>
-          <w:rFonts w:ascii="Arial" w:hAnsi="Arial" w:cs="Arial"/>
-          <w:bCs/>
-          <w:color w:val="000000"/>
-          <w:szCs w:val="24"/>
-        </w:rPr>
-        <w:t>No planned or unplanned outages for the week</w:t>
-      </w:r>
-    </w:p>
-    <w:p>
-      <w:pPr>
-        <w:pStyle w:val="Heading4"/>
-        <w:ind w:left="567"/>
-      </w:pPr>
-      <w:r>
-        <w:t>Unp</w:t>
-      </w:r>
-      <w:r>
-        <w:t xml:space="preserve">lanned - </w:t>
-      </w:r>
-      <w:proofErr w:type="spellStart"/>
-      <w:r>
-        <w:t>PowerNet</w:t>
-      </w:r>
-      <w:proofErr w:type="spellEnd"/>
-    </w:p>
-    <w:p>
-      <w:pPr>
-        <w:ind w:left="567"/>
-        <w:rPr>
-          <w:rFonts w:ascii="Arial" w:hAnsi="Arial" w:cs="Arial"/>
-          <w:bCs/>
-          <w:color w:val="000000"/>
-          <w:szCs w:val="24"/>
-        </w:rPr>
-      </w:pPr>
-      <w:r>
-        <w:rPr>
-          <w:rFonts w:ascii="Arial" w:hAnsi="Arial" w:cs="Arial"/>
-          <w:bCs/>
-          <w:color w:val="000000"/>
-          <w:szCs w:val="24"/>
-        </w:rPr>
-        <w:t>No planned or unplanned outages for the week</w:t>
-      </w:r>
-    </w:p>
-    <w:p>
-      <w:pPr>
-        <w:spacing w:after="0"/>
-        <w:ind w:left="567"/>
+      </w:pPr>
+      <w:r>
         <w:rPr>
           <w:rFonts w:ascii="Arial" w:hAnsi="Arial"/>
           <w:b/>
@@ -2872,7 +2706,8 @@
           <w:szCs w:val="20"/>
           <w:lang w:eastAsia="en-US"/>
         </w:rPr>
-      </w:pPr>
+        <w:t xml:space="preserve">Network Report (All Outages) </w:t>
+      </w:r>
       <w:r>
         <w:rPr>
           <w:rFonts w:ascii="Arial" w:hAnsi="Arial"/>
@@ -2881,7 +2716,7 @@
           <w:szCs w:val="20"/>
           <w:lang w:eastAsia="en-US"/>
         </w:rPr>
-        <w:t xml:space="preserve">Network Report (All Outages) </w:t>
+        <w:t>–</w:t>
       </w:r>
       <w:r>
         <w:rPr>
@@ -2891,7 +2726,7 @@
           <w:szCs w:val="20"/>
           <w:lang w:eastAsia="en-US"/>
         </w:rPr>
-        <w:t>–</w:t>
+        <w:t xml:space="preserve"> </w:t>
       </w:r>
       <w:r>
         <w:rPr>
@@ -2901,8 +2736,315 @@
           <w:szCs w:val="20"/>
           <w:lang w:eastAsia="en-US"/>
         </w:rPr>
-        <w:t xml:space="preserve"> </w:t>
-      </w:r>
+        <w:t>Electricity Southland Ltd. (Lakeland)</w:t>
+      </w:r>
+    </w:p>
+    <w:p>
+      <w:pPr>
+        <w:pStyle w:val="Heading4"/>
+        <w:ind w:left="567"/>
+      </w:pPr>
+      <w:r>
+        <w:t>Planned - PowerNet</w:t>
+      </w:r>
+    </w:p>
+    <w:p>
+      <w:pPr>
+        <w:ind w:left="567"/>
+        <w:rPr>
+          <w:rFonts w:ascii="Arial" w:hAnsi="Arial" w:cs="Arial"/>
+          <w:bCs/>
+          <w:color w:val="000000"/>
+          <w:szCs w:val="24"/>
+        </w:rPr>
+      </w:pPr>
+      <w:r>
+        <w:rPr>
+          <w:rFonts w:ascii="Arial" w:hAnsi="Arial" w:cs="Arial"/>
+          <w:bCs/>
+          <w:color w:val="000000"/>
+          <w:szCs w:val="24"/>
+        </w:rPr>
+        <w:t>No planned or unplanned outages for the week</w:t>
+      </w:r>
+    </w:p>
+    <w:p>
+      <w:pPr>
+        <w:pStyle w:val="Heading4"/>
+        <w:ind w:left="567"/>
+      </w:pPr>
+      <w:r>
+        <w:t>Unp</w:t>
+      </w:r>
+      <w:r>
+        <w:t>lanned - PowerNet</w:t>
+      </w:r>
+    </w:p>
+    <w:p>
+      <w:pPr>
+        <w:ind w:left="567"/>
+        <w:rPr>
+          <w:rFonts w:ascii="Arial" w:hAnsi="Arial" w:cs="Arial"/>
+          <w:bCs/>
+          <w:color w:val="000000"/>
+          <w:szCs w:val="24"/>
+        </w:rPr>
+      </w:pPr>
+      <w:r>
+        <w:rPr>
+          <w:rFonts w:ascii="Arial" w:hAnsi="Arial" w:cs="Arial"/>
+          <w:bCs/>
+          <w:color w:val="000000"/>
+          <w:szCs w:val="24"/>
+        </w:rPr>
+        <w:t>No planned or unplanned outages for the week</w:t>
+      </w:r>
+    </w:p>
+    <w:p>
+      <w:pPr>
+        <w:pStyle w:val="Heading4"/>
+        <w:ind w:left="567"/>
+        <w:rPr>
+          <w:rFonts w:cs="Times New Roman"/>
+          <w:bCs w:val="0"/>
+          <w:sz w:val="28"/>
+        </w:rPr>
+      </w:pPr>
+      <w:r>
+        <w:rPr>
+          <w:rFonts w:cs="Times New Roman"/>
+          <w:bCs w:val="0"/>
+          <w:sz w:val="28"/>
+        </w:rPr>
+        <w:t xml:space="preserve">Network Report (All Outages) </w:t>
+      </w:r>
+      <w:r>
+        <w:rPr>
+          <w:sz w:val="28"/>
+        </w:rPr>
+        <w:t>–</w:t>
+      </w:r>
+      <w:r>
+        <w:rPr>
+          <w:rFonts w:cs="Times New Roman"/>
+          <w:bCs w:val="0"/>
+          <w:sz w:val="28"/>
+        </w:rPr>
+        <w:t xml:space="preserve"> Otago Joint Venture</w:t>
+      </w:r>
+    </w:p>
+    <w:p>
+      <w:pPr>
+        <w:pStyle w:val="Heading4"/>
+        <w:ind w:left="567"/>
+      </w:pPr>
+      <w:r>
+        <w:t>Planned - PowerNet</w:t>
+      </w:r>
+    </w:p>
+    <w:p>
+      <w:pPr>
+        <w:ind w:left="567"/>
+        <w:rPr>
+          <w:rFonts w:ascii="Arial" w:hAnsi="Arial" w:cs="Arial"/>
+          <w:bCs/>
+          <w:color w:val="000000"/>
+          <w:szCs w:val="24"/>
+        </w:rPr>
+      </w:pPr>
+      <w:r>
+        <w:rPr>
+          <w:rFonts w:ascii="Arial" w:hAnsi="Arial" w:cs="Arial"/>
+          <w:bCs/>
+          <w:color w:val="000000"/>
+          <w:szCs w:val="24"/>
+        </w:rPr>
+        <w:t>No planned or unplanned outages for the week</w:t>
+      </w:r>
+    </w:p>
+    <w:p>
+      <w:pPr>
+        <w:pStyle w:val="Heading4"/>
+        <w:ind w:left="567"/>
+      </w:pPr>
+      <w:r>
+        <w:t>Unp</w:t>
+      </w:r>
+      <w:r>
+        <w:t>lanned - PowerNet</w:t>
+      </w:r>
+    </w:p>
+    <w:p>
+      <w:pPr>
+        <w:ind w:left="567"/>
+        <w:rPr>
+          <w:rFonts w:ascii="Arial" w:hAnsi="Arial" w:cs="Arial"/>
+          <w:bCs/>
+          <w:color w:val="000000"/>
+          <w:szCs w:val="24"/>
+        </w:rPr>
+      </w:pPr>
+      <w:r>
+        <w:rPr>
+          <w:rFonts w:ascii="Arial" w:hAnsi="Arial" w:cs="Arial"/>
+          <w:bCs/>
+          <w:color w:val="000000"/>
+          <w:szCs w:val="24"/>
+        </w:rPr>
+        <w:t>No planned or unplanned outages for the week</w:t>
+      </w:r>
+    </w:p>
+    <w:p>
+      <w:pPr>
+        <w:pStyle w:val="Heading4"/>
+        <w:ind w:left="567"/>
+        <w:rPr>
+          <w:rFonts w:cs="Times New Roman"/>
+          <w:bCs w:val="0"/>
+          <w:sz w:val="28"/>
+        </w:rPr>
+      </w:pPr>
+      <w:r>
+        <w:rPr>
+          <w:rFonts w:cs="Times New Roman"/>
+          <w:bCs w:val="0"/>
+          <w:sz w:val="28"/>
+        </w:rPr>
+        <w:t xml:space="preserve">Network Report (All Outages) </w:t>
+      </w:r>
+      <w:r>
+        <w:rPr>
+          <w:b w:val="0"/>
+          <w:sz w:val="28"/>
+        </w:rPr>
+        <w:t>–</w:t>
+      </w:r>
+      <w:r>
+        <w:rPr>
+          <w:rFonts w:cs="Times New Roman"/>
+          <w:bCs w:val="0"/>
+          <w:sz w:val="28"/>
+        </w:rPr>
+        <w:t xml:space="preserve"> The Power Company Ltd</w:t>
+      </w:r>
+      <w:r>
+        <w:rPr>
+          <w:rFonts w:cs="Times New Roman"/>
+          <w:bCs w:val="0"/>
+          <w:sz w:val="28"/>
+        </w:rPr>
+        <w:t>.</w:t>
+      </w:r>
+    </w:p>
+    <w:p>
+      <w:pPr>
+        <w:pStyle w:val="Heading4"/>
+        <w:ind w:left="567"/>
+      </w:pPr>
+      <w:r>
+        <w:t>Planned - PowerNet</w:t>
+      </w:r>
+    </w:p>
+    <w:p>
+      <w:pPr>
+        <w:ind w:left="567"/>
+        <w:rPr>
+          <w:rFonts w:ascii="Arial" w:hAnsi="Arial" w:cs="Arial"/>
+          <w:bCs/>
+          <w:color w:val="000000"/>
+          <w:szCs w:val="24"/>
+        </w:rPr>
+      </w:pPr>
+      <w:r>
+        <w:rPr>
+          <w:rFonts w:ascii="Arial" w:hAnsi="Arial" w:cs="Arial"/>
+          <w:bCs/>
+          <w:color w:val="000000"/>
+          <w:szCs w:val="24"/>
+        </w:rPr>
+        <w:t>No planned or unplanned outages for the week</w:t>
+      </w:r>
+    </w:p>
+    <w:p>
+      <w:pPr>
+        <w:pStyle w:val="Heading4"/>
+        <w:ind w:left="567"/>
+      </w:pPr>
+      <w:r>
+        <w:t>Unp</w:t>
+      </w:r>
+      <w:r>
+        <w:t>lanned - PowerNet</w:t>
+      </w:r>
+    </w:p>
+    <w:p>
+      <w:pPr>
+        <w:ind w:left="567"/>
+        <w:rPr>
+          <w:rFonts w:ascii="Arial" w:hAnsi="Arial" w:cs="Arial"/>
+          <w:bCs/>
+          <w:color w:val="000000"/>
+          <w:szCs w:val="24"/>
+        </w:rPr>
+      </w:pPr>
+      <w:r>
+        <w:rPr>
+          <w:rFonts w:ascii="Arial" w:hAnsi="Arial" w:cs="Arial"/>
+          <w:bCs/>
+          <w:color w:val="000000"/>
+          <w:szCs w:val="24"/>
+        </w:rPr>
+        <w:t>No planned or unplanned outages for the week</w:t>
+      </w:r>
+    </w:p>
+    <w:p>
+      <w:pPr>
+        <w:rPr>
+          <w:rFonts w:ascii="Arial" w:hAnsi="Arial" w:cs="Arial"/>
+          <w:sz w:val="21"/>
+          <w:szCs w:val="21"/>
+        </w:rPr>
+      </w:pPr>
+    </w:p>
+    <w:p>
+      <w:pPr>
+        <w:rPr>
+          <w:rFonts w:ascii="Arial" w:hAnsi="Arial" w:cs="Arial"/>
+          <w:sz w:val="21"/>
+          <w:szCs w:val="21"/>
+        </w:rPr>
+      </w:pPr>
+    </w:p>
+    <w:p>
+      <w:pPr>
+        <w:rPr>
+          <w:rFonts w:ascii="Arial" w:hAnsi="Arial" w:cs="Arial"/>
+          <w:sz w:val="21"/>
+          <w:szCs w:val="21"/>
+        </w:rPr>
+      </w:pPr>
+    </w:p>
+    <w:p>
+      <w:pPr>
+        <w:spacing w:after="0"/>
+        <w:rPr>
+          <w:rFonts w:ascii="Arial" w:hAnsi="Arial" w:cs="Arial"/>
+          <w:sz w:val="21"/>
+          <w:szCs w:val="21"/>
+        </w:rPr>
+        <w:sectPr>
+          <w:pgSz w:w="11904" w:h="16834"/>
+          <w:pgMar w:top="624" w:right="624" w:bottom="567" w:left="624" w:header="720" w:footer="720" w:gutter="0"/>
+          <w:cols w:space="720"/>
+        </w:sectPr>
+      </w:pPr>
+    </w:p>
+    <w:p>
+      <w:pPr>
+        <w:rPr>
+          <w:lang w:eastAsia="en-US"/>
+        </w:rPr>
+      </w:pPr>
       <w:r>
         <w:rPr>
           <w:rFonts w:ascii="Arial" w:hAnsi="Arial"/>
@@ -2911,370 +3053,9 @@
           <w:szCs w:val="20"/>
           <w:lang w:eastAsia="en-US"/>
         </w:rPr>
-        <w:t>Electricity Southland Ltd. (Lakeland)</w:t>
-      </w:r>
-    </w:p>
-    <w:p>
-      <w:pPr>
-        <w:pStyle w:val="Heading4"/>
-        <w:ind w:left="567"/>
-      </w:pPr>
-      <w:r>
-        <w:t xml:space="preserve">Planned - </w:t>
-      </w:r>
-      <w:proofErr w:type="spellStart"/>
-      <w:r>
-        <w:t>PowerNet</w:t>
-      </w:r>
-      <w:proofErr w:type="spellEnd"/>
-    </w:p>
-    <w:p>
-      <w:pPr>
-        <w:ind w:left="567"/>
-        <w:rPr>
-          <w:rFonts w:ascii="Arial" w:hAnsi="Arial" w:cs="Arial"/>
-          <w:bCs/>
-          <w:color w:val="000000"/>
-          <w:szCs w:val="24"/>
-        </w:rPr>
-      </w:pPr>
-      <w:r>
-        <w:rPr>
-          <w:rFonts w:ascii="Arial" w:hAnsi="Arial" w:cs="Arial"/>
-          <w:bCs/>
-          <w:color w:val="000000"/>
-          <w:szCs w:val="24"/>
-        </w:rPr>
-        <w:t>No planned or unplanned outages for the week</w:t>
-      </w:r>
-    </w:p>
-    <w:p>
-      <w:pPr>
-        <w:pStyle w:val="Heading4"/>
-        <w:ind w:left="567"/>
-      </w:pPr>
-      <w:r>
-        <w:t>Unp</w:t>
-      </w:r>
-      <w:r>
-        <w:t xml:space="preserve">lanned - </w:t>
-      </w:r>
-      <w:proofErr w:type="spellStart"/>
-      <w:r>
-        <w:t>PowerNet</w:t>
-      </w:r>
-      <w:proofErr w:type="spellEnd"/>
-    </w:p>
-    <w:p>
-      <w:pPr>
-        <w:ind w:left="567"/>
-        <w:rPr>
-          <w:rFonts w:ascii="Arial" w:hAnsi="Arial" w:cs="Arial"/>
-          <w:bCs/>
-          <w:color w:val="000000"/>
-          <w:szCs w:val="24"/>
-        </w:rPr>
-      </w:pPr>
-      <w:r>
-        <w:rPr>
-          <w:rFonts w:ascii="Arial" w:hAnsi="Arial" w:cs="Arial"/>
-          <w:bCs/>
-          <w:color w:val="000000"/>
-          <w:szCs w:val="24"/>
-        </w:rPr>
-        <w:t>No planned or unplanned outages for the week</w:t>
-      </w:r>
-    </w:p>
-    <w:p>
-      <w:pPr>
-        <w:pStyle w:val="Heading4"/>
-        <w:ind w:left="567"/>
-        <w:rPr>
-          <w:rFonts w:cs="Times New Roman"/>
-          <w:bCs w:val="0"/>
-          <w:sz w:val="28"/>
-        </w:rPr>
-      </w:pPr>
-      <w:r>
-        <w:rPr>
-          <w:rFonts w:cs="Times New Roman"/>
-          <w:bCs w:val="0"/>
-          <w:sz w:val="28"/>
-        </w:rPr>
-        <w:t xml:space="preserve">Network Report (All Outages) </w:t>
-      </w:r>
-      <w:r>
-        <w:rPr>
-          <w:sz w:val="28"/>
-        </w:rPr>
-        <w:t>–</w:t>
-      </w:r>
-      <w:r>
-        <w:rPr>
-          <w:rFonts w:cs="Times New Roman"/>
-          <w:bCs w:val="0"/>
-          <w:sz w:val="28"/>
-        </w:rPr>
-        <w:t xml:space="preserve"> Otago Joint Venture</w:t>
-      </w:r>
-    </w:p>
-    <w:p>
-      <w:pPr>
-        <w:pStyle w:val="Heading4"/>
-        <w:ind w:left="567"/>
-      </w:pPr>
-      <w:r>
-        <w:t xml:space="preserve">Planned - </w:t>
-      </w:r>
-      <w:proofErr w:type="spellStart"/>
-      <w:r>
-        <w:t>PowerNet</w:t>
-      </w:r>
-      <w:proofErr w:type="spellEnd"/>
-    </w:p>
-    <w:p>
-      <w:pPr>
-        <w:ind w:left="567"/>
-        <w:rPr>
-          <w:rFonts w:ascii="Arial" w:hAnsi="Arial" w:cs="Arial"/>
-          <w:bCs/>
-          <w:color w:val="000000"/>
-          <w:szCs w:val="24"/>
-        </w:rPr>
-      </w:pPr>
-      <w:r>
-        <w:rPr>
-          <w:rFonts w:ascii="Arial" w:hAnsi="Arial" w:cs="Arial"/>
-          <w:bCs/>
-          <w:color w:val="000000"/>
-          <w:szCs w:val="24"/>
-        </w:rPr>
-        <w:t>No planned or unplanned outages for the week</w:t>
-      </w:r>
-    </w:p>
-    <w:p>
-      <w:pPr>
-        <w:pStyle w:val="Heading4"/>
-        <w:ind w:left="567"/>
-      </w:pPr>
-      <w:r>
-        <w:t>Unp</w:t>
-      </w:r>
-      <w:r>
-        <w:t xml:space="preserve">lanned - </w:t>
-      </w:r>
-      <w:proofErr w:type="spellStart"/>
-      <w:r>
-        <w:t>PowerNet</w:t>
-      </w:r>
-      <w:proofErr w:type="spellEnd"/>
-    </w:p>
-    <w:p>
-      <w:pPr>
-        <w:ind w:left="567"/>
-        <w:rPr>
-          <w:rFonts w:ascii="Arial" w:hAnsi="Arial" w:cs="Arial"/>
-          <w:bCs/>
-          <w:color w:val="000000"/>
-          <w:szCs w:val="24"/>
-        </w:rPr>
-      </w:pPr>
-      <w:r>
-        <w:rPr>
-          <w:rFonts w:ascii="Arial" w:hAnsi="Arial" w:cs="Arial"/>
-          <w:bCs/>
-          <w:color w:val="000000"/>
-          <w:szCs w:val="24"/>
-        </w:rPr>
-        <w:t>No planned or unplanned outages for the week</w:t>
-      </w:r>
-    </w:p>
-    <w:p>
-      <w:pPr>
-        <w:pStyle w:val="Heading4"/>
-        <w:ind w:left="567"/>
-        <w:rPr>
-          <w:rFonts w:cs="Times New Roman"/>
-          <w:bCs w:val="0"/>
-          <w:sz w:val="28"/>
-        </w:rPr>
-      </w:pPr>
-      <w:proofErr w:type="gramStart"/>
-      <w:r>
-        <w:rPr>
-          <w:rFonts w:cs="Times New Roman"/>
-          <w:bCs w:val="0"/>
-          <w:sz w:val="28"/>
-        </w:rPr>
-        <w:t xml:space="preserve">Network Report (All Outages) </w:t>
-      </w:r>
-      <w:r>
-        <w:rPr>
-          <w:b w:val="0"/>
-          <w:sz w:val="28"/>
-        </w:rPr>
-        <w:t>–</w:t>
-      </w:r>
-      <w:r>
-        <w:rPr>
-          <w:rFonts w:cs="Times New Roman"/>
-          <w:bCs w:val="0"/>
-          <w:sz w:val="28"/>
-        </w:rPr>
-        <w:t xml:space="preserve"> The Power Company Ltd</w:t>
-      </w:r>
-      <w:r>
-        <w:rPr>
-          <w:rFonts w:cs="Times New Roman"/>
-          <w:bCs w:val="0"/>
-          <w:sz w:val="28"/>
-        </w:rPr>
-        <w:t>.</w:t>
-      </w:r>
-      <w:proofErr w:type="gramEnd"/>
-    </w:p>
-    <w:p>
-      <w:pPr>
-        <w:pStyle w:val="Heading4"/>
-        <w:ind w:left="567"/>
-      </w:pPr>
-      <w:r>
-        <w:t xml:space="preserve">Planned - </w:t>
-      </w:r>
-      <w:proofErr w:type="spellStart"/>
-      <w:r>
-        <w:t>PowerNet</w:t>
-      </w:r>
-      <w:proofErr w:type="spellEnd"/>
-    </w:p>
-    <w:p>
-      <w:pPr>
-        <w:ind w:left="567"/>
-        <w:rPr>
-          <w:rFonts w:ascii="Arial" w:hAnsi="Arial" w:cs="Arial"/>
-          <w:bCs/>
-          <w:color w:val="000000"/>
-          <w:szCs w:val="24"/>
-        </w:rPr>
-      </w:pPr>
-      <w:r>
-        <w:rPr>
-          <w:rFonts w:ascii="Arial" w:hAnsi="Arial" w:cs="Arial"/>
-          <w:bCs/>
-          <w:color w:val="000000"/>
-          <w:szCs w:val="24"/>
-        </w:rPr>
-        <w:t>No planned or unplanned outages for the week</w:t>
-      </w:r>
-    </w:p>
-    <w:p>
-      <w:pPr>
-        <w:pStyle w:val="Heading4"/>
-        <w:ind w:left="567"/>
-      </w:pPr>
-      <w:r>
-        <w:t>Unp</w:t>
-      </w:r>
-      <w:r>
-        <w:t xml:space="preserve">lanned - </w:t>
-      </w:r>
-      <w:proofErr w:type="spellStart"/>
-      <w:r>
-        <w:t>PowerNet</w:t>
-      </w:r>
-      <w:proofErr w:type="spellEnd"/>
-    </w:p>
-    <w:p>
-      <w:pPr>
-        <w:ind w:left="567"/>
-        <w:rPr>
-          <w:rFonts w:ascii="Arial" w:hAnsi="Arial" w:cs="Arial"/>
-          <w:bCs/>
-          <w:color w:val="000000"/>
-          <w:szCs w:val="24"/>
-        </w:rPr>
-      </w:pPr>
-      <w:r>
-        <w:rPr>
-          <w:rFonts w:ascii="Arial" w:hAnsi="Arial" w:cs="Arial"/>
-          <w:bCs/>
-          <w:color w:val="000000"/>
-          <w:szCs w:val="24"/>
-        </w:rPr>
-        <w:t>No planned or unplanned outages for the week</w:t>
-      </w:r>
-    </w:p>
-    <w:p>
-      <w:pPr>
-        <w:rPr>
-          <w:rFonts w:ascii="Arial" w:hAnsi="Arial" w:cs="Arial"/>
-          <w:sz w:val="21"/>
-          <w:szCs w:val="21"/>
-        </w:rPr>
-      </w:pPr>
-    </w:p>
-    <w:p>
-      <w:pPr>
-        <w:rPr>
-          <w:rFonts w:ascii="Arial" w:hAnsi="Arial" w:cs="Arial"/>
-          <w:sz w:val="21"/>
-          <w:szCs w:val="21"/>
-        </w:rPr>
-      </w:pPr>
-    </w:p>
-    <w:p>
-      <w:pPr>
-        <w:rPr>
-          <w:rFonts w:ascii="Arial" w:hAnsi="Arial" w:cs="Arial"/>
-          <w:sz w:val="21"/>
-          <w:szCs w:val="21"/>
-        </w:rPr>
-      </w:pPr>
-    </w:p>
-    <w:p>
-      <w:pPr>
-        <w:spacing w:after="0"/>
-        <w:rPr>
-          <w:rFonts w:ascii="Arial" w:hAnsi="Arial" w:cs="Arial"/>
-          <w:sz w:val="21"/>
-          <w:szCs w:val="21"/>
-        </w:rPr>
-        <w:sectPr>
-          <w:pgSz w:w="11904" w:h="16834"/>
-          <w:pgMar w:top="624" w:right="624" w:bottom="567" w:left="624" w:header="720" w:footer="720" w:gutter="0"/>
-          <w:cols w:space="720"/>
-        </w:sectPr>
-      </w:pPr>
-    </w:p>
-    <w:p>
-      <w:pPr>
-        <w:rPr>
-          <w:lang w:eastAsia="en-US"/>
-        </w:rPr>
-      </w:pPr>
-      <w:r>
-        <w:rPr>
-          <w:rFonts w:ascii="Arial" w:hAnsi="Arial"/>
-          <w:b/>
-          <w:sz w:val="28"/>
-          <w:szCs w:val="20"/>
-          <w:lang w:eastAsia="en-US"/>
-        </w:rPr>
         <w:lastRenderedPageBreak/>
-        <w:t xml:space="preserve">All Defects not yet </w:t>
-      </w:r>
-      <w:proofErr w:type="gramStart"/>
-      <w:r>
-        <w:rPr>
-          <w:rFonts w:ascii="Arial" w:hAnsi="Arial"/>
-          <w:b/>
-          <w:sz w:val="28"/>
-          <w:szCs w:val="20"/>
-          <w:lang w:eastAsia="en-US"/>
-        </w:rPr>
-        <w:t>Completed</w:t>
-      </w:r>
-      <w:proofErr w:type="gramEnd"/>
+        <w:t>All Defects not yet Completed</w:t>
+      </w:r>
     </w:p>
     <w:p>
       <w:pPr>
@@ -3424,21 +3205,8 @@
           <w:sz w:val="20"/>
           <w:szCs w:val="20"/>
         </w:rPr>
-        <w:t xml:space="preserve">Project </w:t>
-      </w:r>
-      <w:proofErr w:type="spellStart"/>
-      <w:r>
-        <w:rPr>
-          <w:rFonts w:ascii="Arial" w:hAnsi="Arial" w:cs="Arial"/>
-          <w:b/>
-          <w:bCs/>
-          <w:color w:val="000000"/>
-          <w:sz w:val="20"/>
-          <w:szCs w:val="20"/>
-        </w:rPr>
-        <w:t>Mgr</w:t>
-      </w:r>
-      <w:proofErr w:type="spellEnd"/>
+        <w:t>Project Mgr</w:t>
+      </w:r>
     </w:p>
     <w:p>
       <w:pPr>
@@ -5549,7 +5317,7 @@
 </file>
 
 <file path=customXml/itemProps1.xml><?xml version="1.0" encoding="utf-8"?>
-<ds:datastoreItem xmlns:ds="http://schemas.openxmlformats.org/officeDocument/2006/customXml" ds:itemID="{65A89BB7-3D4C-4591-AFDA-EDB77CC76450}">
+<ds:datastoreItem xmlns:ds="http://schemas.openxmlformats.org/officeDocument/2006/customXml" ds:itemID="{A1EF5775-E45D-4887-968D-337064A81E1C}">
   <ds:schemaRefs>
     <ds:schemaRef ds:uri="http://schemas.openxmlformats.org/officeDocument/2006/bibliography"/>
   </ds:schemaRefs>

</xml_diff>

<commit_message>
Updates to MS Word export template
Added colour information (rich text) to the incentive/penalty table in
the Word template.
</commit_message>
<xml_diff>
--- a/Data/Weekly Report Template.docx
+++ b/Data/Weekly Report Template.docx
@@ -4,7 +4,6 @@
   <w:body>
     <w:p>
       <w:pPr>
-        <w:ind w:firstLine="720"/>
         <w:jc w:val="both"/>
         <w:rPr>
           <w:rFonts w:ascii="Arial" w:hAnsi="Arial" w:cs="Arial"/>
@@ -63,7 +62,7 @@
           <w:noProof/>
         </w:rPr>
         <w:drawing>
-          <wp:inline distT="0" distB="0" distL="0" distR="0" wp14:anchorId="3525888A" wp14:editId="7BF3D5AB">
+          <wp:inline distT="0" distB="0" distL="0" distR="0" wp14:anchorId="529B6E78" wp14:editId="2FE9E1FD">
             <wp:extent cx="1448435" cy="526415"/>
             <wp:effectExtent l="0" t="0" r="0" b="6985"/>
             <wp:docPr id="11" name="Picture 11"/>
@@ -80,7 +79,7 @@
                     </pic:cNvPicPr>
                   </pic:nvPicPr>
                   <pic:blipFill>
-                    <a:blip r:embed="rId7" cstate="print">
+                    <a:blip r:embed="rId9" cstate="print">
                       <a:extLst>
                         <a:ext uri="{28A0092B-C50C-407E-A947-70E740481C1C}">
                           <a14:useLocalDpi xmlns:a14="http://schemas.microsoft.com/office/drawing/2010/main" val="0"/>
@@ -221,7 +220,60 @@
                 <w:rFonts w:ascii="Arial" w:hAnsi="Arial" w:cs="Arial"/>
                 <w:sz w:val="20"/>
               </w:rPr>
-              <w:t>Jason Franklin, Tim Brown, Roger Paterson, Rachael Watt, Justin Peterson and Greg Buzzard, Richard Lee, Trevor Simmonds, Terry Jones, Jim Mathson,.Roy Duffin, Jim Giller and Mark Way</w:t>
+              <w:t>Jason Franklin, Tim Brown, Roger Paterson, Rachael Watt, Justin Peterson and Greg Buzzard, Richard Lee, Trevor Simm</w:t>
+            </w:r>
+            <w:r>
+              <w:rPr>
+                <w:rFonts w:ascii="Arial" w:hAnsi="Arial" w:cs="Arial"/>
+                <w:sz w:val="20"/>
+              </w:rPr>
+              <w:t xml:space="preserve">onds, Terry Jones, Jim </w:t>
+            </w:r>
+            <w:proofErr w:type="spellStart"/>
+            <w:r>
+              <w:rPr>
+                <w:rFonts w:ascii="Arial" w:hAnsi="Arial" w:cs="Arial"/>
+                <w:sz w:val="20"/>
+              </w:rPr>
+              <w:t>Mathson</w:t>
+            </w:r>
+            <w:proofErr w:type="spellEnd"/>
+            <w:r>
+              <w:rPr>
+                <w:rFonts w:ascii="Arial" w:hAnsi="Arial" w:cs="Arial"/>
+                <w:sz w:val="20"/>
+              </w:rPr>
+              <w:t xml:space="preserve">, </w:t>
+            </w:r>
+            <w:r>
+              <w:rPr>
+                <w:rFonts w:ascii="Arial" w:hAnsi="Arial" w:cs="Arial"/>
+                <w:sz w:val="20"/>
+              </w:rPr>
+              <w:t xml:space="preserve">Roy Duffin, Jim </w:t>
+            </w:r>
+            <w:proofErr w:type="spellStart"/>
+            <w:r>
+              <w:rPr>
+                <w:rFonts w:ascii="Arial" w:hAnsi="Arial" w:cs="Arial"/>
+                <w:sz w:val="20"/>
+              </w:rPr>
+              <w:t>Giller</w:t>
+            </w:r>
+            <w:proofErr w:type="spellEnd"/>
+            <w:r>
+              <w:rPr>
+                <w:rFonts w:ascii="Arial" w:hAnsi="Arial" w:cs="Arial"/>
+                <w:sz w:val="20"/>
+              </w:rPr>
+              <w:t>,</w:t>
+            </w:r>
+            <w:r>
+              <w:rPr>
+                <w:rFonts w:ascii="Arial" w:hAnsi="Arial" w:cs="Arial"/>
+                <w:sz w:val="20"/>
+              </w:rPr>
+              <w:t xml:space="preserve"> and Mark Way</w:t>
             </w:r>
           </w:p>
         </w:tc>
@@ -471,8 +523,6 @@
     <w:p>
       <w:pPr>
         <w:pStyle w:val="Heading2"/>
-        <w:spacing w:after="200"/>
-        <w:ind w:firstLine="720"/>
       </w:pPr>
       <w:r>
         <w:t xml:space="preserve">Year to Date SAIDI and SAIFI – </w:t>
@@ -524,17 +574,18 @@
     <w:tbl>
       <w:tblPr>
         <w:tblStyle w:val="LightList"/>
-        <w:tblW w:w="0" w:type="auto"/>
+        <w:tblW w:w="8897" w:type="dxa"/>
         <w:jc w:val="center"/>
         <w:tblLayout w:type="fixed"/>
         <w:tblLook w:val="04A0" w:firstRow="1" w:lastRow="0" w:firstColumn="1" w:lastColumn="0" w:noHBand="0" w:noVBand="1"/>
       </w:tblPr>
       <w:tblGrid>
-        <w:gridCol w:w="1101"/>
-        <w:gridCol w:w="2411"/>
-        <w:gridCol w:w="2782"/>
-        <w:gridCol w:w="2461"/>
-        <w:gridCol w:w="2117"/>
+        <w:gridCol w:w="1122"/>
+        <w:gridCol w:w="1417"/>
+        <w:gridCol w:w="1418"/>
+        <w:gridCol w:w="1417"/>
+        <w:gridCol w:w="1397"/>
+        <w:gridCol w:w="2126"/>
       </w:tblGrid>
       <w:tr>
         <w:trPr>
@@ -544,7 +595,7 @@
         <w:tc>
           <w:tcPr>
             <w:cnfStyle w:val="001000000000" w:firstRow="0" w:lastRow="0" w:firstColumn="1" w:lastColumn="0" w:oddVBand="0" w:evenVBand="0" w:oddHBand="0" w:evenHBand="0" w:firstRowFirstColumn="0" w:firstRowLastColumn="0" w:lastRowFirstColumn="0" w:lastRowLastColumn="0"/>
-            <w:tcW w:w="1101" w:type="dxa"/>
+            <w:tcW w:w="1122" w:type="dxa"/>
           </w:tcPr>
           <w:p>
             <w:pPr>
@@ -559,14 +610,12 @@
               <w:jc w:val="both"/>
               <w:rPr>
                 <w:rFonts w:ascii="Arial" w:hAnsi="Arial" w:cs="Arial"/>
-                <w:b w:val="0"/>
                 <w:sz w:val="20"/>
               </w:rPr>
             </w:pPr>
             <w:r>
               <w:rPr>
                 <w:rFonts w:ascii="Arial" w:hAnsi="Arial" w:cs="Arial"/>
-                <w:b w:val="0"/>
               </w:rPr>
               <w:t>Network</w:t>
             </w:r>
@@ -574,7 +623,7 @@
         </w:tc>
         <w:tc>
           <w:tcPr>
-            <w:tcW w:w="2411" w:type="dxa"/>
+            <w:tcW w:w="1417" w:type="dxa"/>
           </w:tcPr>
           <w:p>
             <w:pPr>
@@ -590,14 +639,12 @@
               <w:cnfStyle w:val="100000000000" w:firstRow="1" w:lastRow="0" w:firstColumn="0" w:lastColumn="0" w:oddVBand="0" w:evenVBand="0" w:oddHBand="0" w:evenHBand="0" w:firstRowFirstColumn="0" w:firstRowLastColumn="0" w:lastRowFirstColumn="0" w:lastRowLastColumn="0"/>
               <w:rPr>
                 <w:rFonts w:ascii="Arial" w:hAnsi="Arial" w:cs="Arial"/>
-                <w:b w:val="0"/>
                 <w:sz w:val="20"/>
               </w:rPr>
             </w:pPr>
             <w:r>
               <w:rPr>
                 <w:rFonts w:ascii="Arial" w:hAnsi="Arial" w:cs="Arial"/>
-                <w:b w:val="0"/>
               </w:rPr>
               <w:t>YTD Actual</w:t>
             </w:r>
@@ -605,7 +652,7 @@
         </w:tc>
         <w:tc>
           <w:tcPr>
-            <w:tcW w:w="2782" w:type="dxa"/>
+            <w:tcW w:w="1418" w:type="dxa"/>
           </w:tcPr>
           <w:p>
             <w:pPr>
@@ -621,14 +668,12 @@
               <w:cnfStyle w:val="100000000000" w:firstRow="1" w:lastRow="0" w:firstColumn="0" w:lastColumn="0" w:oddVBand="0" w:evenVBand="0" w:oddHBand="0" w:evenHBand="0" w:firstRowFirstColumn="0" w:firstRowLastColumn="0" w:lastRowFirstColumn="0" w:lastRowLastColumn="0"/>
               <w:rPr>
                 <w:rFonts w:ascii="Arial" w:hAnsi="Arial" w:cs="Arial"/>
-                <w:b w:val="0"/>
                 <w:sz w:val="20"/>
               </w:rPr>
             </w:pPr>
             <w:r>
               <w:rPr>
                 <w:rFonts w:ascii="Arial" w:hAnsi="Arial" w:cs="Arial"/>
-                <w:b w:val="0"/>
               </w:rPr>
               <w:t>YTD Target</w:t>
             </w:r>
@@ -636,7 +681,7 @@
         </w:tc>
         <w:tc>
           <w:tcPr>
-            <w:tcW w:w="2461" w:type="dxa"/>
+            <w:tcW w:w="1417" w:type="dxa"/>
           </w:tcPr>
           <w:p>
             <w:pPr>
@@ -652,14 +697,12 @@
               <w:cnfStyle w:val="100000000000" w:firstRow="1" w:lastRow="0" w:firstColumn="0" w:lastColumn="0" w:oddVBand="0" w:evenVBand="0" w:oddHBand="0" w:evenHBand="0" w:firstRowFirstColumn="0" w:firstRowLastColumn="0" w:lastRowFirstColumn="0" w:lastRowLastColumn="0"/>
               <w:rPr>
                 <w:rFonts w:ascii="Arial" w:hAnsi="Arial" w:cs="Arial"/>
-                <w:b w:val="0"/>
                 <w:sz w:val="20"/>
               </w:rPr>
             </w:pPr>
             <w:r>
               <w:rPr>
                 <w:rFonts w:ascii="Arial" w:hAnsi="Arial" w:cs="Arial"/>
-                <w:b w:val="0"/>
               </w:rPr>
               <w:t>EOY Target</w:t>
             </w:r>
@@ -667,7 +710,7 @@
         </w:tc>
         <w:tc>
           <w:tcPr>
-            <w:tcW w:w="2117" w:type="dxa"/>
+            <w:tcW w:w="1397" w:type="dxa"/>
           </w:tcPr>
           <w:p>
             <w:pPr>
@@ -683,35 +726,25 @@
               <w:cnfStyle w:val="100000000000" w:firstRow="1" w:lastRow="0" w:firstColumn="0" w:lastColumn="0" w:oddVBand="0" w:evenVBand="0" w:oddHBand="0" w:evenHBand="0" w:firstRowFirstColumn="0" w:firstRowLastColumn="0" w:lastRowFirstColumn="0" w:lastRowLastColumn="0"/>
               <w:rPr>
                 <w:rFonts w:ascii="Arial" w:hAnsi="Arial" w:cs="Arial"/>
-                <w:b w:val="0"/>
-              </w:rPr>
-            </w:pPr>
-            <w:r>
-              <w:rPr>
-                <w:rFonts w:ascii="Arial" w:hAnsi="Arial" w:cs="Arial"/>
-                <w:b w:val="0"/>
-              </w:rPr>
-              <w:t xml:space="preserve">EOY </w:t>
-            </w:r>
-            <w:r>
-              <w:rPr>
-                <w:rFonts w:ascii="Arial" w:hAnsi="Arial" w:cs="Arial"/>
-                <w:b w:val="0"/>
-              </w:rPr>
-              <w:t>Expected Incentive/Penalty</w:t>
-            </w:r>
-          </w:p>
-        </w:tc>
-      </w:tr>
-      <w:tr>
-        <w:trPr>
-          <w:cnfStyle w:val="000000100000" w:firstRow="0" w:lastRow="0" w:firstColumn="0" w:lastColumn="0" w:oddVBand="0" w:evenVBand="0" w:oddHBand="1" w:evenHBand="0" w:firstRowFirstColumn="0" w:firstRowLastColumn="0" w:lastRowFirstColumn="0" w:lastRowLastColumn="0"/>
-          <w:jc w:val="center"/>
-        </w:trPr>
-        <w:tc>
-          <w:tcPr>
-            <w:cnfStyle w:val="001000000000" w:firstRow="0" w:lastRow="0" w:firstColumn="1" w:lastColumn="0" w:oddVBand="0" w:evenVBand="0" w:oddHBand="0" w:evenHBand="0" w:firstRowFirstColumn="0" w:firstRowLastColumn="0" w:lastRowFirstColumn="0" w:lastRowLastColumn="0"/>
-            <w:tcW w:w="1101" w:type="dxa"/>
+              </w:rPr>
+            </w:pPr>
+            <w:r>
+              <w:rPr>
+                <w:rFonts w:ascii="Arial" w:hAnsi="Arial" w:cs="Arial"/>
+              </w:rPr>
+              <w:t>EOY Limit</w:t>
+            </w:r>
+            <w:r>
+              <w:rPr>
+                <w:rFonts w:ascii="Arial" w:hAnsi="Arial" w:cs="Arial"/>
+              </w:rPr>
+              <w:t>/ Cap</w:t>
+            </w:r>
+          </w:p>
+        </w:tc>
+        <w:tc>
+          <w:tcPr>
+            <w:tcW w:w="2126" w:type="dxa"/>
           </w:tcPr>
           <w:p>
             <w:pPr>
@@ -724,6 +757,41 @@
               <w:autoSpaceDN w:val="0"/>
               <w:adjustRightInd w:val="0"/>
               <w:jc w:val="both"/>
+              <w:cnfStyle w:val="100000000000" w:firstRow="1" w:lastRow="0" w:firstColumn="0" w:lastColumn="0" w:oddVBand="0" w:evenVBand="0" w:oddHBand="0" w:evenHBand="0" w:firstRowFirstColumn="0" w:firstRowLastColumn="0" w:lastRowFirstColumn="0" w:lastRowLastColumn="0"/>
+              <w:rPr>
+                <w:rFonts w:ascii="Arial" w:hAnsi="Arial" w:cs="Arial"/>
+              </w:rPr>
+            </w:pPr>
+            <w:r>
+              <w:rPr>
+                <w:rFonts w:ascii="Arial" w:hAnsi="Arial" w:cs="Arial"/>
+              </w:rPr>
+              <w:t>EOY Expected Incentive/Penalty</w:t>
+            </w:r>
+          </w:p>
+        </w:tc>
+      </w:tr>
+      <w:tr>
+        <w:trPr>
+          <w:cnfStyle w:val="000000100000" w:firstRow="0" w:lastRow="0" w:firstColumn="0" w:lastColumn="0" w:oddVBand="0" w:evenVBand="0" w:oddHBand="1" w:evenHBand="0" w:firstRowFirstColumn="0" w:firstRowLastColumn="0" w:lastRowFirstColumn="0" w:lastRowLastColumn="0"/>
+          <w:jc w:val="center"/>
+        </w:trPr>
+        <w:tc>
+          <w:tcPr>
+            <w:cnfStyle w:val="001000000000" w:firstRow="0" w:lastRow="0" w:firstColumn="1" w:lastColumn="0" w:oddVBand="0" w:evenVBand="0" w:oddHBand="0" w:evenHBand="0" w:firstRowFirstColumn="0" w:firstRowLastColumn="0" w:lastRowFirstColumn="0" w:lastRowLastColumn="0"/>
+            <w:tcW w:w="1122" w:type="dxa"/>
+          </w:tcPr>
+          <w:p>
+            <w:pPr>
+              <w:widowControl w:val="0"/>
+              <w:tabs>
+                <w:tab w:val="left" w:pos="1134"/>
+                <w:tab w:val="center" w:pos="5028"/>
+              </w:tabs>
+              <w:autoSpaceDE w:val="0"/>
+              <w:autoSpaceDN w:val="0"/>
+              <w:adjustRightInd w:val="0"/>
+              <w:jc w:val="both"/>
               <w:rPr>
                 <w:rFonts w:ascii="Arial" w:hAnsi="Arial" w:cs="Arial"/>
                 <w:b w:val="0"/>
@@ -741,7 +809,7 @@
         </w:tc>
         <w:tc>
           <w:tcPr>
-            <w:tcW w:w="2411" w:type="dxa"/>
+            <w:tcW w:w="1417" w:type="dxa"/>
           </w:tcPr>
           <w:p>
             <w:pPr>
@@ -756,43 +824,20 @@
               <w:jc w:val="both"/>
               <w:cnfStyle w:val="000000100000" w:firstRow="0" w:lastRow="0" w:firstColumn="0" w:lastColumn="0" w:oddVBand="0" w:evenVBand="0" w:oddHBand="1" w:evenHBand="0" w:firstRowFirstColumn="0" w:firstRowLastColumn="0" w:lastRowFirstColumn="0" w:lastRowLastColumn="0"/>
               <w:rPr>
-                <w:rFonts w:ascii="Arial" w:hAnsi="Arial" w:cs="Arial"/>
-                <w:sz w:val="20"/>
-              </w:rPr>
-            </w:pPr>
-            <w:r>
-              <w:rPr>
-                <w:rFonts w:ascii="Arial" w:hAnsi="Arial" w:cs="Arial"/>
-                <w:sz w:val="20"/>
-              </w:rPr>
-              <w:t>{{</w:t>
-            </w:r>
-            <w:r>
-              <w:rPr>
-                <w:rFonts w:ascii="Arial" w:hAnsi="Arial" w:cs="Arial"/>
-                <w:sz w:val="20"/>
-              </w:rPr>
-              <w:t>SAIDI_EIL_YTD</w:t>
-            </w:r>
-            <w:r>
-              <w:rPr>
-                <w:rFonts w:ascii="Arial" w:hAnsi="Arial" w:cs="Arial"/>
-                <w:sz w:val="20"/>
-              </w:rPr>
-              <w:t>|round(3)</w:t>
-            </w:r>
-            <w:r>
-              <w:rPr>
-                <w:rFonts w:ascii="Arial" w:hAnsi="Arial" w:cs="Arial"/>
-                <w:sz w:val="20"/>
-              </w:rPr>
-              <w:t>}}</w:t>
-            </w:r>
-          </w:p>
-        </w:tc>
-        <w:tc>
-          <w:tcPr>
-            <w:tcW w:w="2782" w:type="dxa"/>
+                <w:rStyle w:val="Report"/>
+              </w:rPr>
+            </w:pPr>
+            <w:r>
+              <w:rPr>
+                <w:rStyle w:val="Report"/>
+              </w:rPr>
+              <w:t>{{r SAIDI_EIL_YTD}}</w:t>
+            </w:r>
+          </w:p>
+        </w:tc>
+        <w:tc>
+          <w:tcPr>
+            <w:tcW w:w="1418" w:type="dxa"/>
           </w:tcPr>
           <w:p>
             <w:pPr>
@@ -807,43 +852,34 @@
               <w:jc w:val="both"/>
               <w:cnfStyle w:val="000000100000" w:firstRow="0" w:lastRow="0" w:firstColumn="0" w:lastColumn="0" w:oddVBand="0" w:evenVBand="0" w:oddHBand="1" w:evenHBand="0" w:firstRowFirstColumn="0" w:firstRowLastColumn="0" w:lastRowFirstColumn="0" w:lastRowLastColumn="0"/>
               <w:rPr>
-                <w:rFonts w:ascii="Arial" w:hAnsi="Arial" w:cs="Arial"/>
-                <w:sz w:val="20"/>
-              </w:rPr>
-            </w:pPr>
-            <w:r>
-              <w:rPr>
-                <w:rFonts w:ascii="Arial" w:hAnsi="Arial" w:cs="Arial"/>
-                <w:sz w:val="20"/>
+                <w:rStyle w:val="Report"/>
+              </w:rPr>
+            </w:pPr>
+            <w:r>
+              <w:rPr>
+                <w:rStyle w:val="Report"/>
               </w:rPr>
               <w:t>{{</w:t>
             </w:r>
-            <w:r>
-              <w:rPr>
-                <w:rFonts w:ascii="Arial" w:hAnsi="Arial" w:cs="Arial"/>
-                <w:sz w:val="20"/>
-              </w:rPr>
-              <w:t>SAIDI_EIL_YTD_T</w:t>
-            </w:r>
-            <w:r>
-              <w:rPr>
-                <w:rFonts w:ascii="Arial" w:hAnsi="Arial" w:cs="Arial"/>
-                <w:sz w:val="20"/>
-              </w:rPr>
-              <w:t>|round(3)</w:t>
-            </w:r>
-            <w:r>
-              <w:rPr>
-                <w:rFonts w:ascii="Arial" w:hAnsi="Arial" w:cs="Arial"/>
-                <w:sz w:val="20"/>
-              </w:rPr>
-              <w:t>}}</w:t>
-            </w:r>
-          </w:p>
-        </w:tc>
-        <w:tc>
-          <w:tcPr>
-            <w:tcW w:w="2461" w:type="dxa"/>
+            <w:proofErr w:type="spellStart"/>
+            <w:r>
+              <w:rPr>
+                <w:rStyle w:val="Report"/>
+              </w:rPr>
+              <w:t>SAIDI_EIL_YTD_T|round</w:t>
+            </w:r>
+            <w:proofErr w:type="spellEnd"/>
+            <w:r>
+              <w:rPr>
+                <w:rStyle w:val="Report"/>
+              </w:rPr>
+              <w:t>(3)}}</w:t>
+            </w:r>
+          </w:p>
+        </w:tc>
+        <w:tc>
+          <w:tcPr>
+            <w:tcW w:w="1417" w:type="dxa"/>
           </w:tcPr>
           <w:p>
             <w:pPr>
@@ -858,43 +894,34 @@
               <w:jc w:val="both"/>
               <w:cnfStyle w:val="000000100000" w:firstRow="0" w:lastRow="0" w:firstColumn="0" w:lastColumn="0" w:oddVBand="0" w:evenVBand="0" w:oddHBand="1" w:evenHBand="0" w:firstRowFirstColumn="0" w:firstRowLastColumn="0" w:lastRowFirstColumn="0" w:lastRowLastColumn="0"/>
               <w:rPr>
-                <w:rFonts w:ascii="Arial" w:hAnsi="Arial" w:cs="Arial"/>
-                <w:sz w:val="20"/>
-              </w:rPr>
-            </w:pPr>
-            <w:r>
-              <w:rPr>
-                <w:rFonts w:ascii="Arial" w:hAnsi="Arial" w:cs="Arial"/>
-                <w:sz w:val="20"/>
+                <w:rStyle w:val="Report"/>
+              </w:rPr>
+            </w:pPr>
+            <w:r>
+              <w:rPr>
+                <w:rStyle w:val="Report"/>
               </w:rPr>
               <w:t>{{</w:t>
             </w:r>
-            <w:r>
-              <w:rPr>
-                <w:rFonts w:ascii="Arial" w:hAnsi="Arial" w:cs="Arial"/>
-                <w:sz w:val="20"/>
-              </w:rPr>
-              <w:t>SAIDI_EIL_EOY_T</w:t>
-            </w:r>
-            <w:r>
-              <w:rPr>
-                <w:rFonts w:ascii="Arial" w:hAnsi="Arial" w:cs="Arial"/>
-                <w:sz w:val="20"/>
-              </w:rPr>
-              <w:t>|round(3)</w:t>
-            </w:r>
-            <w:r>
-              <w:rPr>
-                <w:rFonts w:ascii="Arial" w:hAnsi="Arial" w:cs="Arial"/>
-                <w:sz w:val="20"/>
-              </w:rPr>
-              <w:t>}}</w:t>
-            </w:r>
-          </w:p>
-        </w:tc>
-        <w:tc>
-          <w:tcPr>
-            <w:tcW w:w="2117" w:type="dxa"/>
+            <w:proofErr w:type="spellStart"/>
+            <w:r>
+              <w:rPr>
+                <w:rStyle w:val="Report"/>
+              </w:rPr>
+              <w:t>SAIDI_EIL_EOY_T|round</w:t>
+            </w:r>
+            <w:proofErr w:type="spellEnd"/>
+            <w:r>
+              <w:rPr>
+                <w:rStyle w:val="Report"/>
+              </w:rPr>
+              <w:t>(3)}}</w:t>
+            </w:r>
+          </w:p>
+        </w:tc>
+        <w:tc>
+          <w:tcPr>
+            <w:tcW w:w="1397" w:type="dxa"/>
           </w:tcPr>
           <w:p>
             <w:pPr>
@@ -909,42 +936,34 @@
               <w:jc w:val="both"/>
               <w:cnfStyle w:val="000000100000" w:firstRow="0" w:lastRow="0" w:firstColumn="0" w:lastColumn="0" w:oddVBand="0" w:evenVBand="0" w:oddHBand="1" w:evenHBand="0" w:firstRowFirstColumn="0" w:firstRowLastColumn="0" w:lastRowFirstColumn="0" w:lastRowLastColumn="0"/>
               <w:rPr>
-                <w:rFonts w:ascii="Arial" w:hAnsi="Arial" w:cs="Arial"/>
-                <w:sz w:val="20"/>
-              </w:rPr>
-            </w:pPr>
-            <w:r>
-              <w:rPr>
-                <w:rFonts w:ascii="Arial" w:hAnsi="Arial" w:cs="Arial"/>
-                <w:sz w:val="20"/>
+                <w:rStyle w:val="Report"/>
+              </w:rPr>
+            </w:pPr>
+            <w:r>
+              <w:rPr>
+                <w:rStyle w:val="Report"/>
               </w:rPr>
               <w:t>{{</w:t>
             </w:r>
-            <w:r>
-              <w:rPr>
-                <w:rFonts w:ascii="Arial" w:hAnsi="Arial" w:cs="Arial"/>
-                <w:sz w:val="20"/>
-              </w:rPr>
-              <w:t>SAIDI_EIL_EIP</w:t>
-            </w:r>
-            <w:r>
-              <w:rPr>
-                <w:rFonts w:ascii="Arial" w:hAnsi="Arial" w:cs="Arial"/>
-                <w:sz w:val="20"/>
-              </w:rPr>
-              <w:t>}}</w:t>
-            </w:r>
-          </w:p>
-        </w:tc>
-      </w:tr>
-      <w:tr>
-        <w:trPr>
-          <w:jc w:val="center"/>
-        </w:trPr>
-        <w:tc>
-          <w:tcPr>
-            <w:cnfStyle w:val="001000000000" w:firstRow="0" w:lastRow="0" w:firstColumn="1" w:lastColumn="0" w:oddVBand="0" w:evenVBand="0" w:oddHBand="0" w:evenHBand="0" w:firstRowFirstColumn="0" w:firstRowLastColumn="0" w:lastRowFirstColumn="0" w:lastRowLastColumn="0"/>
-            <w:tcW w:w="1101" w:type="dxa"/>
+            <w:proofErr w:type="spellStart"/>
+            <w:r>
+              <w:rPr>
+                <w:rStyle w:val="Report"/>
+              </w:rPr>
+              <w:t>SAIDI_EIL_EOY_L|round</w:t>
+            </w:r>
+            <w:proofErr w:type="spellEnd"/>
+            <w:r>
+              <w:rPr>
+                <w:rStyle w:val="Report"/>
+              </w:rPr>
+              <w:t>(3)}}</w:t>
+            </w:r>
+          </w:p>
+        </w:tc>
+        <w:tc>
+          <w:tcPr>
+            <w:tcW w:w="2126" w:type="dxa"/>
           </w:tcPr>
           <w:p>
             <w:pPr>
@@ -957,6 +976,40 @@
               <w:autoSpaceDN w:val="0"/>
               <w:adjustRightInd w:val="0"/>
               <w:jc w:val="both"/>
+              <w:cnfStyle w:val="000000100000" w:firstRow="0" w:lastRow="0" w:firstColumn="0" w:lastColumn="0" w:oddVBand="0" w:evenVBand="0" w:oddHBand="1" w:evenHBand="0" w:firstRowFirstColumn="0" w:firstRowLastColumn="0" w:lastRowFirstColumn="0" w:lastRowLastColumn="0"/>
+              <w:rPr>
+                <w:rStyle w:val="Report"/>
+              </w:rPr>
+            </w:pPr>
+            <w:r>
+              <w:rPr>
+                <w:rStyle w:val="Report"/>
+              </w:rPr>
+              <w:t>{{r SAIDI_EIL_EIP}}</w:t>
+            </w:r>
+          </w:p>
+        </w:tc>
+      </w:tr>
+      <w:tr>
+        <w:trPr>
+          <w:jc w:val="center"/>
+        </w:trPr>
+        <w:tc>
+          <w:tcPr>
+            <w:cnfStyle w:val="001000000000" w:firstRow="0" w:lastRow="0" w:firstColumn="1" w:lastColumn="0" w:oddVBand="0" w:evenVBand="0" w:oddHBand="0" w:evenHBand="0" w:firstRowFirstColumn="0" w:firstRowLastColumn="0" w:lastRowFirstColumn="0" w:lastRowLastColumn="0"/>
+            <w:tcW w:w="1122" w:type="dxa"/>
+          </w:tcPr>
+          <w:p>
+            <w:pPr>
+              <w:widowControl w:val="0"/>
+              <w:tabs>
+                <w:tab w:val="left" w:pos="1134"/>
+                <w:tab w:val="center" w:pos="5028"/>
+              </w:tabs>
+              <w:autoSpaceDE w:val="0"/>
+              <w:autoSpaceDN w:val="0"/>
+              <w:adjustRightInd w:val="0"/>
+              <w:jc w:val="both"/>
               <w:rPr>
                 <w:rFonts w:ascii="Arial" w:hAnsi="Arial" w:cs="Arial"/>
                 <w:b w:val="0"/>
@@ -974,7 +1027,7 @@
         </w:tc>
         <w:tc>
           <w:tcPr>
-            <w:tcW w:w="2411" w:type="dxa"/>
+            <w:tcW w:w="1417" w:type="dxa"/>
           </w:tcPr>
           <w:p>
             <w:pPr>
@@ -989,44 +1042,20 @@
               <w:jc w:val="both"/>
               <w:cnfStyle w:val="000000000000" w:firstRow="0" w:lastRow="0" w:firstColumn="0" w:lastColumn="0" w:oddVBand="0" w:evenVBand="0" w:oddHBand="0" w:evenHBand="0" w:firstRowFirstColumn="0" w:firstRowLastColumn="0" w:lastRowFirstColumn="0" w:lastRowLastColumn="0"/>
               <w:rPr>
-                <w:rFonts w:ascii="Arial" w:hAnsi="Arial" w:cs="Arial"/>
-                <w:b/>
-                <w:sz w:val="20"/>
-              </w:rPr>
-            </w:pPr>
-            <w:r>
-              <w:rPr>
-                <w:rFonts w:ascii="Arial" w:hAnsi="Arial" w:cs="Arial"/>
-                <w:sz w:val="20"/>
-              </w:rPr>
-              <w:t>{{</w:t>
-            </w:r>
-            <w:r>
-              <w:rPr>
-                <w:rFonts w:ascii="Arial" w:hAnsi="Arial" w:cs="Arial"/>
-                <w:sz w:val="20"/>
-              </w:rPr>
-              <w:t>SAIDI_TPC_YTD</w:t>
-            </w:r>
-            <w:r>
-              <w:rPr>
-                <w:rFonts w:ascii="Arial" w:hAnsi="Arial" w:cs="Arial"/>
-                <w:sz w:val="20"/>
-              </w:rPr>
-              <w:t>|round(3)</w:t>
-            </w:r>
-            <w:r>
-              <w:rPr>
-                <w:rFonts w:ascii="Arial" w:hAnsi="Arial" w:cs="Arial"/>
-                <w:sz w:val="20"/>
-              </w:rPr>
-              <w:t>}}</w:t>
-            </w:r>
-          </w:p>
-        </w:tc>
-        <w:tc>
-          <w:tcPr>
-            <w:tcW w:w="2782" w:type="dxa"/>
+                <w:rStyle w:val="Report"/>
+              </w:rPr>
+            </w:pPr>
+            <w:r>
+              <w:rPr>
+                <w:rStyle w:val="Report"/>
+              </w:rPr>
+              <w:t>{{r SAIDI_TPC_YTD}}</w:t>
+            </w:r>
+          </w:p>
+        </w:tc>
+        <w:tc>
+          <w:tcPr>
+            <w:tcW w:w="1418" w:type="dxa"/>
           </w:tcPr>
           <w:p>
             <w:pPr>
@@ -1041,44 +1070,34 @@
               <w:jc w:val="both"/>
               <w:cnfStyle w:val="000000000000" w:firstRow="0" w:lastRow="0" w:firstColumn="0" w:lastColumn="0" w:oddVBand="0" w:evenVBand="0" w:oddHBand="0" w:evenHBand="0" w:firstRowFirstColumn="0" w:firstRowLastColumn="0" w:lastRowFirstColumn="0" w:lastRowLastColumn="0"/>
               <w:rPr>
-                <w:rFonts w:ascii="Arial" w:hAnsi="Arial" w:cs="Arial"/>
-                <w:b/>
-                <w:sz w:val="20"/>
-              </w:rPr>
-            </w:pPr>
-            <w:r>
-              <w:rPr>
-                <w:rFonts w:ascii="Arial" w:hAnsi="Arial" w:cs="Arial"/>
-                <w:sz w:val="20"/>
+                <w:rStyle w:val="Report"/>
+              </w:rPr>
+            </w:pPr>
+            <w:r>
+              <w:rPr>
+                <w:rStyle w:val="Report"/>
               </w:rPr>
               <w:t>{{</w:t>
             </w:r>
-            <w:r>
-              <w:rPr>
-                <w:rFonts w:ascii="Arial" w:hAnsi="Arial" w:cs="Arial"/>
-                <w:sz w:val="20"/>
-              </w:rPr>
-              <w:t>SAIDI_TPC_YTD_T</w:t>
-            </w:r>
-            <w:r>
-              <w:rPr>
-                <w:rFonts w:ascii="Arial" w:hAnsi="Arial" w:cs="Arial"/>
-                <w:sz w:val="20"/>
-              </w:rPr>
-              <w:t>|round(3)</w:t>
-            </w:r>
-            <w:r>
-              <w:rPr>
-                <w:rFonts w:ascii="Arial" w:hAnsi="Arial" w:cs="Arial"/>
-                <w:sz w:val="20"/>
-              </w:rPr>
-              <w:t>}}</w:t>
-            </w:r>
-          </w:p>
-        </w:tc>
-        <w:tc>
-          <w:tcPr>
-            <w:tcW w:w="2461" w:type="dxa"/>
+            <w:proofErr w:type="spellStart"/>
+            <w:r>
+              <w:rPr>
+                <w:rStyle w:val="Report"/>
+              </w:rPr>
+              <w:t>SAIDI_TPC_YTD_T|round</w:t>
+            </w:r>
+            <w:proofErr w:type="spellEnd"/>
+            <w:r>
+              <w:rPr>
+                <w:rStyle w:val="Report"/>
+              </w:rPr>
+              <w:t>(3)}}</w:t>
+            </w:r>
+          </w:p>
+        </w:tc>
+        <w:tc>
+          <w:tcPr>
+            <w:tcW w:w="1417" w:type="dxa"/>
           </w:tcPr>
           <w:p>
             <w:pPr>
@@ -1093,44 +1112,34 @@
               <w:jc w:val="both"/>
               <w:cnfStyle w:val="000000000000" w:firstRow="0" w:lastRow="0" w:firstColumn="0" w:lastColumn="0" w:oddVBand="0" w:evenVBand="0" w:oddHBand="0" w:evenHBand="0" w:firstRowFirstColumn="0" w:firstRowLastColumn="0" w:lastRowFirstColumn="0" w:lastRowLastColumn="0"/>
               <w:rPr>
-                <w:rFonts w:ascii="Arial" w:hAnsi="Arial" w:cs="Arial"/>
-                <w:b/>
-                <w:sz w:val="20"/>
-              </w:rPr>
-            </w:pPr>
-            <w:r>
-              <w:rPr>
-                <w:rFonts w:ascii="Arial" w:hAnsi="Arial" w:cs="Arial"/>
-                <w:sz w:val="20"/>
+                <w:rStyle w:val="Report"/>
+              </w:rPr>
+            </w:pPr>
+            <w:r>
+              <w:rPr>
+                <w:rStyle w:val="Report"/>
               </w:rPr>
               <w:t>{{</w:t>
             </w:r>
-            <w:r>
-              <w:rPr>
-                <w:rFonts w:ascii="Arial" w:hAnsi="Arial" w:cs="Arial"/>
-                <w:sz w:val="20"/>
-              </w:rPr>
-              <w:t>SAIDI_TPC_EOY_T</w:t>
-            </w:r>
-            <w:r>
-              <w:rPr>
-                <w:rFonts w:ascii="Arial" w:hAnsi="Arial" w:cs="Arial"/>
-                <w:sz w:val="20"/>
-              </w:rPr>
-              <w:t>|round(3)</w:t>
-            </w:r>
-            <w:r>
-              <w:rPr>
-                <w:rFonts w:ascii="Arial" w:hAnsi="Arial" w:cs="Arial"/>
-                <w:sz w:val="20"/>
-              </w:rPr>
-              <w:t>}}</w:t>
-            </w:r>
-          </w:p>
-        </w:tc>
-        <w:tc>
-          <w:tcPr>
-            <w:tcW w:w="2117" w:type="dxa"/>
+            <w:proofErr w:type="spellStart"/>
+            <w:r>
+              <w:rPr>
+                <w:rStyle w:val="Report"/>
+              </w:rPr>
+              <w:t>SAIDI_TPC_EOY_T|round</w:t>
+            </w:r>
+            <w:proofErr w:type="spellEnd"/>
+            <w:r>
+              <w:rPr>
+                <w:rStyle w:val="Report"/>
+              </w:rPr>
+              <w:t>(3)}}</w:t>
+            </w:r>
+          </w:p>
+        </w:tc>
+        <w:tc>
+          <w:tcPr>
+            <w:tcW w:w="1397" w:type="dxa"/>
           </w:tcPr>
           <w:p>
             <w:pPr>
@@ -1145,44 +1154,34 @@
               <w:jc w:val="both"/>
               <w:cnfStyle w:val="000000000000" w:firstRow="0" w:lastRow="0" w:firstColumn="0" w:lastColumn="0" w:oddVBand="0" w:evenVBand="0" w:oddHBand="0" w:evenHBand="0" w:firstRowFirstColumn="0" w:firstRowLastColumn="0" w:lastRowFirstColumn="0" w:lastRowLastColumn="0"/>
               <w:rPr>
-                <w:rFonts w:ascii="Arial" w:hAnsi="Arial" w:cs="Arial"/>
-                <w:b/>
-                <w:sz w:val="20"/>
-              </w:rPr>
-            </w:pPr>
-            <w:r>
-              <w:rPr>
-                <w:rFonts w:ascii="Arial" w:hAnsi="Arial" w:cs="Arial"/>
-                <w:sz w:val="20"/>
+                <w:rStyle w:val="Report"/>
+              </w:rPr>
+            </w:pPr>
+            <w:r>
+              <w:rPr>
+                <w:rStyle w:val="Report"/>
               </w:rPr>
               <w:t>{{</w:t>
             </w:r>
-            <w:r>
-              <w:rPr>
-                <w:rFonts w:ascii="Arial" w:hAnsi="Arial" w:cs="Arial"/>
-                <w:sz w:val="20"/>
-              </w:rPr>
-              <w:t>SAIDI_TPC_EIP</w:t>
-            </w:r>
-            <w:r>
-              <w:rPr>
-                <w:rFonts w:ascii="Arial" w:hAnsi="Arial" w:cs="Arial"/>
-                <w:sz w:val="20"/>
-              </w:rPr>
-              <w:t>}}</w:t>
-            </w:r>
-          </w:p>
-        </w:tc>
-      </w:tr>
-      <w:tr>
-        <w:trPr>
-          <w:cnfStyle w:val="000000100000" w:firstRow="0" w:lastRow="0" w:firstColumn="0" w:lastColumn="0" w:oddVBand="0" w:evenVBand="0" w:oddHBand="1" w:evenHBand="0" w:firstRowFirstColumn="0" w:firstRowLastColumn="0" w:lastRowFirstColumn="0" w:lastRowLastColumn="0"/>
-          <w:jc w:val="center"/>
-        </w:trPr>
-        <w:tc>
-          <w:tcPr>
-            <w:cnfStyle w:val="001000000000" w:firstRow="0" w:lastRow="0" w:firstColumn="1" w:lastColumn="0" w:oddVBand="0" w:evenVBand="0" w:oddHBand="0" w:evenHBand="0" w:firstRowFirstColumn="0" w:firstRowLastColumn="0" w:lastRowFirstColumn="0" w:lastRowLastColumn="0"/>
-            <w:tcW w:w="1101" w:type="dxa"/>
+            <w:proofErr w:type="spellStart"/>
+            <w:r>
+              <w:rPr>
+                <w:rStyle w:val="Report"/>
+              </w:rPr>
+              <w:t>SAIDI_TPC_EOY_L|round</w:t>
+            </w:r>
+            <w:proofErr w:type="spellEnd"/>
+            <w:r>
+              <w:rPr>
+                <w:rStyle w:val="Report"/>
+              </w:rPr>
+              <w:t>(3)}}</w:t>
+            </w:r>
+          </w:p>
+        </w:tc>
+        <w:tc>
+          <w:tcPr>
+            <w:tcW w:w="2126" w:type="dxa"/>
           </w:tcPr>
           <w:p>
             <w:pPr>
@@ -1195,6 +1194,41 @@
               <w:autoSpaceDN w:val="0"/>
               <w:adjustRightInd w:val="0"/>
               <w:jc w:val="both"/>
+              <w:cnfStyle w:val="000000000000" w:firstRow="0" w:lastRow="0" w:firstColumn="0" w:lastColumn="0" w:oddVBand="0" w:evenVBand="0" w:oddHBand="0" w:evenHBand="0" w:firstRowFirstColumn="0" w:firstRowLastColumn="0" w:lastRowFirstColumn="0" w:lastRowLastColumn="0"/>
+              <w:rPr>
+                <w:rStyle w:val="Report"/>
+              </w:rPr>
+            </w:pPr>
+            <w:r>
+              <w:rPr>
+                <w:rStyle w:val="Report"/>
+              </w:rPr>
+              <w:t>{{r SAIDI_TPC_EIP}}</w:t>
+            </w:r>
+          </w:p>
+        </w:tc>
+      </w:tr>
+      <w:tr>
+        <w:trPr>
+          <w:cnfStyle w:val="000000100000" w:firstRow="0" w:lastRow="0" w:firstColumn="0" w:lastColumn="0" w:oddVBand="0" w:evenVBand="0" w:oddHBand="1" w:evenHBand="0" w:firstRowFirstColumn="0" w:firstRowLastColumn="0" w:lastRowFirstColumn="0" w:lastRowLastColumn="0"/>
+          <w:jc w:val="center"/>
+        </w:trPr>
+        <w:tc>
+          <w:tcPr>
+            <w:cnfStyle w:val="001000000000" w:firstRow="0" w:lastRow="0" w:firstColumn="1" w:lastColumn="0" w:oddVBand="0" w:evenVBand="0" w:oddHBand="0" w:evenHBand="0" w:firstRowFirstColumn="0" w:firstRowLastColumn="0" w:lastRowFirstColumn="0" w:lastRowLastColumn="0"/>
+            <w:tcW w:w="1122" w:type="dxa"/>
+          </w:tcPr>
+          <w:p>
+            <w:pPr>
+              <w:widowControl w:val="0"/>
+              <w:tabs>
+                <w:tab w:val="left" w:pos="1134"/>
+                <w:tab w:val="center" w:pos="5028"/>
+              </w:tabs>
+              <w:autoSpaceDE w:val="0"/>
+              <w:autoSpaceDN w:val="0"/>
+              <w:adjustRightInd w:val="0"/>
+              <w:jc w:val="both"/>
               <w:rPr>
                 <w:rFonts w:ascii="Arial" w:hAnsi="Arial" w:cs="Arial"/>
                 <w:b w:val="0"/>
@@ -1212,7 +1246,7 @@
         </w:tc>
         <w:tc>
           <w:tcPr>
-            <w:tcW w:w="2411" w:type="dxa"/>
+            <w:tcW w:w="1417" w:type="dxa"/>
           </w:tcPr>
           <w:p>
             <w:pPr>
@@ -1227,44 +1261,20 @@
               <w:jc w:val="both"/>
               <w:cnfStyle w:val="000000100000" w:firstRow="0" w:lastRow="0" w:firstColumn="0" w:lastColumn="0" w:oddVBand="0" w:evenVBand="0" w:oddHBand="1" w:evenHBand="0" w:firstRowFirstColumn="0" w:firstRowLastColumn="0" w:lastRowFirstColumn="0" w:lastRowLastColumn="0"/>
               <w:rPr>
-                <w:rFonts w:ascii="Arial" w:hAnsi="Arial" w:cs="Arial"/>
-                <w:b/>
-                <w:sz w:val="20"/>
-              </w:rPr>
-            </w:pPr>
-            <w:r>
-              <w:rPr>
-                <w:rFonts w:ascii="Arial" w:hAnsi="Arial" w:cs="Arial"/>
-                <w:sz w:val="20"/>
-              </w:rPr>
-              <w:t>{{</w:t>
-            </w:r>
-            <w:r>
-              <w:rPr>
-                <w:rFonts w:ascii="Arial" w:hAnsi="Arial" w:cs="Arial"/>
-                <w:sz w:val="20"/>
-              </w:rPr>
-              <w:t>SAIDI_OJV_YTD</w:t>
-            </w:r>
-            <w:r>
-              <w:rPr>
-                <w:rFonts w:ascii="Arial" w:hAnsi="Arial" w:cs="Arial"/>
-                <w:sz w:val="20"/>
-              </w:rPr>
-              <w:t>|round(3)</w:t>
-            </w:r>
-            <w:r>
-              <w:rPr>
-                <w:rFonts w:ascii="Arial" w:hAnsi="Arial" w:cs="Arial"/>
-                <w:sz w:val="20"/>
-              </w:rPr>
-              <w:t>}}</w:t>
-            </w:r>
-          </w:p>
-        </w:tc>
-        <w:tc>
-          <w:tcPr>
-            <w:tcW w:w="2782" w:type="dxa"/>
+                <w:rStyle w:val="Report"/>
+              </w:rPr>
+            </w:pPr>
+            <w:r>
+              <w:rPr>
+                <w:rStyle w:val="Report"/>
+              </w:rPr>
+              <w:t>{{r SAIDI_OJV_YTD}}</w:t>
+            </w:r>
+          </w:p>
+        </w:tc>
+        <w:tc>
+          <w:tcPr>
+            <w:tcW w:w="1418" w:type="dxa"/>
           </w:tcPr>
           <w:p>
             <w:pPr>
@@ -1279,44 +1289,34 @@
               <w:jc w:val="both"/>
               <w:cnfStyle w:val="000000100000" w:firstRow="0" w:lastRow="0" w:firstColumn="0" w:lastColumn="0" w:oddVBand="0" w:evenVBand="0" w:oddHBand="1" w:evenHBand="0" w:firstRowFirstColumn="0" w:firstRowLastColumn="0" w:lastRowFirstColumn="0" w:lastRowLastColumn="0"/>
               <w:rPr>
-                <w:rFonts w:ascii="Arial" w:hAnsi="Arial" w:cs="Arial"/>
-                <w:b/>
-                <w:sz w:val="20"/>
-              </w:rPr>
-            </w:pPr>
-            <w:r>
-              <w:rPr>
-                <w:rFonts w:ascii="Arial" w:hAnsi="Arial" w:cs="Arial"/>
-                <w:sz w:val="20"/>
+                <w:rStyle w:val="Report"/>
+              </w:rPr>
+            </w:pPr>
+            <w:r>
+              <w:rPr>
+                <w:rStyle w:val="Report"/>
               </w:rPr>
               <w:t>{{</w:t>
             </w:r>
-            <w:r>
-              <w:rPr>
-                <w:rFonts w:ascii="Arial" w:hAnsi="Arial" w:cs="Arial"/>
-                <w:sz w:val="20"/>
-              </w:rPr>
-              <w:t>SAIDI_OJV_YTD_T</w:t>
-            </w:r>
-            <w:r>
-              <w:rPr>
-                <w:rFonts w:ascii="Arial" w:hAnsi="Arial" w:cs="Arial"/>
-                <w:sz w:val="20"/>
-              </w:rPr>
-              <w:t>|round(3)</w:t>
-            </w:r>
-            <w:r>
-              <w:rPr>
-                <w:rFonts w:ascii="Arial" w:hAnsi="Arial" w:cs="Arial"/>
-                <w:sz w:val="20"/>
-              </w:rPr>
-              <w:t>}}</w:t>
-            </w:r>
-          </w:p>
-        </w:tc>
-        <w:tc>
-          <w:tcPr>
-            <w:tcW w:w="2461" w:type="dxa"/>
+            <w:proofErr w:type="spellStart"/>
+            <w:r>
+              <w:rPr>
+                <w:rStyle w:val="Report"/>
+              </w:rPr>
+              <w:t>SAIDI_OJV_YTD_T|round</w:t>
+            </w:r>
+            <w:proofErr w:type="spellEnd"/>
+            <w:r>
+              <w:rPr>
+                <w:rStyle w:val="Report"/>
+              </w:rPr>
+              <w:t>(3)}}</w:t>
+            </w:r>
+          </w:p>
+        </w:tc>
+        <w:tc>
+          <w:tcPr>
+            <w:tcW w:w="1417" w:type="dxa"/>
           </w:tcPr>
           <w:p>
             <w:pPr>
@@ -1331,44 +1331,42 @@
               <w:jc w:val="both"/>
               <w:cnfStyle w:val="000000100000" w:firstRow="0" w:lastRow="0" w:firstColumn="0" w:lastColumn="0" w:oddVBand="0" w:evenVBand="0" w:oddHBand="1" w:evenHBand="0" w:firstRowFirstColumn="0" w:firstRowLastColumn="0" w:lastRowFirstColumn="0" w:lastRowLastColumn="0"/>
               <w:rPr>
-                <w:rFonts w:ascii="Arial" w:hAnsi="Arial" w:cs="Arial"/>
-                <w:b/>
-                <w:sz w:val="20"/>
-              </w:rPr>
-            </w:pPr>
-            <w:r>
-              <w:rPr>
-                <w:rFonts w:ascii="Arial" w:hAnsi="Arial" w:cs="Arial"/>
-                <w:sz w:val="20"/>
+                <w:rStyle w:val="Report"/>
+              </w:rPr>
+            </w:pPr>
+            <w:r>
+              <w:rPr>
+                <w:rStyle w:val="Report"/>
               </w:rPr>
               <w:t>{{</w:t>
             </w:r>
-            <w:r>
-              <w:rPr>
-                <w:rFonts w:ascii="Arial" w:hAnsi="Arial" w:cs="Arial"/>
-                <w:sz w:val="20"/>
-              </w:rPr>
-              <w:t>SAIDI_OJV_EOY_T</w:t>
-            </w:r>
-            <w:r>
-              <w:rPr>
-                <w:rFonts w:ascii="Arial" w:hAnsi="Arial" w:cs="Arial"/>
-                <w:sz w:val="20"/>
-              </w:rPr>
-              <w:t>|round(3)</w:t>
-            </w:r>
-            <w:r>
-              <w:rPr>
-                <w:rFonts w:ascii="Arial" w:hAnsi="Arial" w:cs="Arial"/>
-                <w:sz w:val="20"/>
-              </w:rPr>
-              <w:t>}}</w:t>
-            </w:r>
-          </w:p>
-        </w:tc>
-        <w:tc>
-          <w:tcPr>
-            <w:tcW w:w="2117" w:type="dxa"/>
+            <w:proofErr w:type="spellStart"/>
+            <w:r>
+              <w:rPr>
+                <w:rStyle w:val="Report"/>
+              </w:rPr>
+              <w:t>SAIDI_OJV_EO</w:t>
+            </w:r>
+            <w:bookmarkStart w:id="6" w:name="_GoBack"/>
+            <w:bookmarkEnd w:id="6"/>
+            <w:r>
+              <w:rPr>
+                <w:rStyle w:val="Report"/>
+              </w:rPr>
+              <w:t>Y_T|round</w:t>
+            </w:r>
+            <w:proofErr w:type="spellEnd"/>
+            <w:r>
+              <w:rPr>
+                <w:rStyle w:val="Report"/>
+              </w:rPr>
+              <w:t>(3)}}</w:t>
+            </w:r>
+          </w:p>
+        </w:tc>
+        <w:tc>
+          <w:tcPr>
+            <w:tcW w:w="1397" w:type="dxa"/>
           </w:tcPr>
           <w:p>
             <w:pPr>
@@ -1383,95 +1381,34 @@
               <w:jc w:val="both"/>
               <w:cnfStyle w:val="000000100000" w:firstRow="0" w:lastRow="0" w:firstColumn="0" w:lastColumn="0" w:oddVBand="0" w:evenVBand="0" w:oddHBand="1" w:evenHBand="0" w:firstRowFirstColumn="0" w:firstRowLastColumn="0" w:lastRowFirstColumn="0" w:lastRowLastColumn="0"/>
               <w:rPr>
-                <w:rFonts w:ascii="Arial" w:hAnsi="Arial" w:cs="Arial"/>
-                <w:b/>
-                <w:sz w:val="20"/>
-              </w:rPr>
-            </w:pPr>
-            <w:r>
-              <w:rPr>
-                <w:rFonts w:ascii="Arial" w:hAnsi="Arial" w:cs="Arial"/>
-                <w:sz w:val="20"/>
+                <w:rStyle w:val="Report"/>
+              </w:rPr>
+            </w:pPr>
+            <w:r>
+              <w:rPr>
+                <w:rStyle w:val="Report"/>
               </w:rPr>
               <w:t>{{</w:t>
             </w:r>
-            <w:r>
-              <w:rPr>
-                <w:rFonts w:ascii="Arial" w:hAnsi="Arial" w:cs="Arial"/>
-                <w:sz w:val="20"/>
-              </w:rPr>
-              <w:t>SAIDI_OJV_EIP</w:t>
-            </w:r>
-            <w:r>
-              <w:rPr>
-                <w:rFonts w:ascii="Arial" w:hAnsi="Arial" w:cs="Arial"/>
-                <w:sz w:val="20"/>
-              </w:rPr>
-              <w:t>}}</w:t>
-            </w:r>
-          </w:p>
-        </w:tc>
-      </w:tr>
-    </w:tbl>
-    <w:p>
-      <w:pPr>
-        <w:pStyle w:val="Caption"/>
-        <w:keepNext/>
-        <w:spacing w:before="200"/>
-        <w:jc w:val="center"/>
-      </w:pPr>
-      <w:r>
-        <w:t xml:space="preserve">Table </w:t>
-      </w:r>
-      <w:r>
-        <w:fldChar w:fldCharType="begin"/>
-      </w:r>
-      <w:r>
-        <w:instrText xml:space="preserve"> SEQ Table \* ARABIC </w:instrText>
-      </w:r>
-      <w:r>
-        <w:fldChar w:fldCharType="separate"/>
-      </w:r>
-      <w:r>
-        <w:rPr>
-          <w:noProof/>
-        </w:rPr>
-        <w:t>2</w:t>
-      </w:r>
-      <w:r>
-        <w:rPr>
-          <w:noProof/>
-        </w:rPr>
-        <w:fldChar w:fldCharType="end"/>
-      </w:r>
-      <w:r>
-        <w:t>: Network SAIFI Performance</w:t>
-      </w:r>
-    </w:p>
-    <w:tbl>
-      <w:tblPr>
-        <w:tblStyle w:val="LightList"/>
-        <w:tblW w:w="0" w:type="auto"/>
-        <w:jc w:val="center"/>
-        <w:tblLayout w:type="fixed"/>
-        <w:tblLook w:val="04A0" w:firstRow="1" w:lastRow="0" w:firstColumn="1" w:lastColumn="0" w:noHBand="0" w:noVBand="1"/>
-      </w:tblPr>
-      <w:tblGrid>
-        <w:gridCol w:w="1101"/>
-        <w:gridCol w:w="2416"/>
-        <w:gridCol w:w="2783"/>
-        <w:gridCol w:w="2455"/>
-        <w:gridCol w:w="2117"/>
-      </w:tblGrid>
-      <w:tr>
-        <w:trPr>
-          <w:cnfStyle w:val="100000000000" w:firstRow="1" w:lastRow="0" w:firstColumn="0" w:lastColumn="0" w:oddVBand="0" w:evenVBand="0" w:oddHBand="0" w:evenHBand="0" w:firstRowFirstColumn="0" w:firstRowLastColumn="0" w:lastRowFirstColumn="0" w:lastRowLastColumn="0"/>
-          <w:jc w:val="center"/>
-        </w:trPr>
-        <w:tc>
-          <w:tcPr>
-            <w:cnfStyle w:val="001000000000" w:firstRow="0" w:lastRow="0" w:firstColumn="1" w:lastColumn="0" w:oddVBand="0" w:evenVBand="0" w:oddHBand="0" w:evenHBand="0" w:firstRowFirstColumn="0" w:firstRowLastColumn="0" w:lastRowFirstColumn="0" w:lastRowLastColumn="0"/>
-            <w:tcW w:w="1101" w:type="dxa"/>
+            <w:proofErr w:type="spellStart"/>
+            <w:r>
+              <w:rPr>
+                <w:rStyle w:val="Report"/>
+              </w:rPr>
+              <w:t>SAIDI_OJV_EOY_L|round</w:t>
+            </w:r>
+            <w:proofErr w:type="spellEnd"/>
+            <w:r>
+              <w:rPr>
+                <w:rStyle w:val="Report"/>
+              </w:rPr>
+              <w:t>(3)}}</w:t>
+            </w:r>
+          </w:p>
+        </w:tc>
+        <w:tc>
+          <w:tcPr>
+            <w:tcW w:w="2126" w:type="dxa"/>
           </w:tcPr>
           <w:p>
             <w:pPr>
@@ -1484,16 +1421,101 @@
               <w:autoSpaceDN w:val="0"/>
               <w:adjustRightInd w:val="0"/>
               <w:jc w:val="both"/>
-              <w:rPr>
-                <w:rFonts w:ascii="Arial" w:hAnsi="Arial" w:cs="Arial"/>
-                <w:b w:val="0"/>
+              <w:cnfStyle w:val="000000100000" w:firstRow="0" w:lastRow="0" w:firstColumn="0" w:lastColumn="0" w:oddVBand="0" w:evenVBand="0" w:oddHBand="1" w:evenHBand="0" w:firstRowFirstColumn="0" w:firstRowLastColumn="0" w:lastRowFirstColumn="0" w:lastRowLastColumn="0"/>
+              <w:rPr>
+                <w:rStyle w:val="Report"/>
+              </w:rPr>
+            </w:pPr>
+            <w:r>
+              <w:rPr>
+                <w:rStyle w:val="Report"/>
+              </w:rPr>
+              <w:t>{{r SAIDI_OJV_EIP}}</w:t>
+            </w:r>
+          </w:p>
+        </w:tc>
+      </w:tr>
+    </w:tbl>
+    <w:p>
+      <w:pPr>
+        <w:pStyle w:val="Caption"/>
+        <w:keepNext/>
+        <w:spacing w:before="200"/>
+        <w:jc w:val="center"/>
+      </w:pPr>
+      <w:r>
+        <w:t xml:space="preserve">Table </w:t>
+      </w:r>
+      <w:r>
+        <w:fldChar w:fldCharType="begin"/>
+      </w:r>
+      <w:r>
+        <w:instrText xml:space="preserve"> SEQ Table \* ARABIC </w:instrText>
+      </w:r>
+      <w:r>
+        <w:fldChar w:fldCharType="separate"/>
+      </w:r>
+      <w:r>
+        <w:rPr>
+          <w:noProof/>
+        </w:rPr>
+        <w:t>2</w:t>
+      </w:r>
+      <w:r>
+        <w:rPr>
+          <w:noProof/>
+        </w:rPr>
+        <w:fldChar w:fldCharType="end"/>
+      </w:r>
+      <w:r>
+        <w:t>: Network SAIFI Performance</w:t>
+      </w:r>
+    </w:p>
+    <w:tbl>
+      <w:tblPr>
+        <w:tblStyle w:val="LightList"/>
+        <w:tblW w:w="8897" w:type="dxa"/>
+        <w:jc w:val="center"/>
+        <w:tblLayout w:type="fixed"/>
+        <w:tblLook w:val="04A0" w:firstRow="1" w:lastRow="0" w:firstColumn="1" w:lastColumn="0" w:noHBand="0" w:noVBand="1"/>
+      </w:tblPr>
+      <w:tblGrid>
+        <w:gridCol w:w="1101"/>
+        <w:gridCol w:w="1417"/>
+        <w:gridCol w:w="1418"/>
+        <w:gridCol w:w="1417"/>
+        <w:gridCol w:w="1418"/>
+        <w:gridCol w:w="2126"/>
+      </w:tblGrid>
+      <w:tr>
+        <w:trPr>
+          <w:cnfStyle w:val="100000000000" w:firstRow="1" w:lastRow="0" w:firstColumn="0" w:lastColumn="0" w:oddVBand="0" w:evenVBand="0" w:oddHBand="0" w:evenHBand="0" w:firstRowFirstColumn="0" w:firstRowLastColumn="0" w:lastRowFirstColumn="0" w:lastRowLastColumn="0"/>
+          <w:jc w:val="center"/>
+        </w:trPr>
+        <w:tc>
+          <w:tcPr>
+            <w:cnfStyle w:val="001000000000" w:firstRow="0" w:lastRow="0" w:firstColumn="1" w:lastColumn="0" w:oddVBand="0" w:evenVBand="0" w:oddHBand="0" w:evenHBand="0" w:firstRowFirstColumn="0" w:firstRowLastColumn="0" w:lastRowFirstColumn="0" w:lastRowLastColumn="0"/>
+            <w:tcW w:w="1101" w:type="dxa"/>
+          </w:tcPr>
+          <w:p>
+            <w:pPr>
+              <w:widowControl w:val="0"/>
+              <w:tabs>
+                <w:tab w:val="left" w:pos="1134"/>
+                <w:tab w:val="center" w:pos="5028"/>
+              </w:tabs>
+              <w:autoSpaceDE w:val="0"/>
+              <w:autoSpaceDN w:val="0"/>
+              <w:adjustRightInd w:val="0"/>
+              <w:jc w:val="both"/>
+              <w:rPr>
+                <w:rFonts w:ascii="Arial" w:hAnsi="Arial" w:cs="Arial"/>
                 <w:sz w:val="20"/>
               </w:rPr>
             </w:pPr>
             <w:r>
               <w:rPr>
                 <w:rFonts w:ascii="Arial" w:hAnsi="Arial" w:cs="Arial"/>
-                <w:b w:val="0"/>
               </w:rPr>
               <w:t>Network</w:t>
             </w:r>
@@ -1501,7 +1523,7 @@
         </w:tc>
         <w:tc>
           <w:tcPr>
-            <w:tcW w:w="2416" w:type="dxa"/>
+            <w:tcW w:w="1417" w:type="dxa"/>
           </w:tcPr>
           <w:p>
             <w:pPr>
@@ -1517,14 +1539,12 @@
               <w:cnfStyle w:val="100000000000" w:firstRow="1" w:lastRow="0" w:firstColumn="0" w:lastColumn="0" w:oddVBand="0" w:evenVBand="0" w:oddHBand="0" w:evenHBand="0" w:firstRowFirstColumn="0" w:firstRowLastColumn="0" w:lastRowFirstColumn="0" w:lastRowLastColumn="0"/>
               <w:rPr>
                 <w:rFonts w:ascii="Arial" w:hAnsi="Arial" w:cs="Arial"/>
-                <w:b w:val="0"/>
                 <w:sz w:val="20"/>
               </w:rPr>
             </w:pPr>
             <w:r>
               <w:rPr>
                 <w:rFonts w:ascii="Arial" w:hAnsi="Arial" w:cs="Arial"/>
-                <w:b w:val="0"/>
               </w:rPr>
               <w:t>YTD Actual</w:t>
             </w:r>
@@ -1532,7 +1552,7 @@
         </w:tc>
         <w:tc>
           <w:tcPr>
-            <w:tcW w:w="2783" w:type="dxa"/>
+            <w:tcW w:w="1418" w:type="dxa"/>
           </w:tcPr>
           <w:p>
             <w:pPr>
@@ -1548,14 +1568,12 @@
               <w:cnfStyle w:val="100000000000" w:firstRow="1" w:lastRow="0" w:firstColumn="0" w:lastColumn="0" w:oddVBand="0" w:evenVBand="0" w:oddHBand="0" w:evenHBand="0" w:firstRowFirstColumn="0" w:firstRowLastColumn="0" w:lastRowFirstColumn="0" w:lastRowLastColumn="0"/>
               <w:rPr>
                 <w:rFonts w:ascii="Arial" w:hAnsi="Arial" w:cs="Arial"/>
-                <w:b w:val="0"/>
                 <w:sz w:val="20"/>
               </w:rPr>
             </w:pPr>
             <w:r>
               <w:rPr>
                 <w:rFonts w:ascii="Arial" w:hAnsi="Arial" w:cs="Arial"/>
-                <w:b w:val="0"/>
               </w:rPr>
               <w:t>YTD Target</w:t>
             </w:r>
@@ -1563,7 +1581,7 @@
         </w:tc>
         <w:tc>
           <w:tcPr>
-            <w:tcW w:w="2455" w:type="dxa"/>
+            <w:tcW w:w="1417" w:type="dxa"/>
           </w:tcPr>
           <w:p>
             <w:pPr>
@@ -1579,14 +1597,12 @@
               <w:cnfStyle w:val="100000000000" w:firstRow="1" w:lastRow="0" w:firstColumn="0" w:lastColumn="0" w:oddVBand="0" w:evenVBand="0" w:oddHBand="0" w:evenHBand="0" w:firstRowFirstColumn="0" w:firstRowLastColumn="0" w:lastRowFirstColumn="0" w:lastRowLastColumn="0"/>
               <w:rPr>
                 <w:rFonts w:ascii="Arial" w:hAnsi="Arial" w:cs="Arial"/>
-                <w:b w:val="0"/>
                 <w:sz w:val="20"/>
               </w:rPr>
             </w:pPr>
             <w:r>
               <w:rPr>
                 <w:rFonts w:ascii="Arial" w:hAnsi="Arial" w:cs="Arial"/>
-                <w:b w:val="0"/>
               </w:rPr>
               <w:t>EOY Target</w:t>
             </w:r>
@@ -1594,7 +1610,7 @@
         </w:tc>
         <w:tc>
           <w:tcPr>
-            <w:tcW w:w="2117" w:type="dxa"/>
+            <w:tcW w:w="1418" w:type="dxa"/>
           </w:tcPr>
           <w:p>
             <w:pPr>
@@ -1610,35 +1626,25 @@
               <w:cnfStyle w:val="100000000000" w:firstRow="1" w:lastRow="0" w:firstColumn="0" w:lastColumn="0" w:oddVBand="0" w:evenVBand="0" w:oddHBand="0" w:evenHBand="0" w:firstRowFirstColumn="0" w:firstRowLastColumn="0" w:lastRowFirstColumn="0" w:lastRowLastColumn="0"/>
               <w:rPr>
                 <w:rFonts w:ascii="Arial" w:hAnsi="Arial" w:cs="Arial"/>
-                <w:b w:val="0"/>
-              </w:rPr>
-            </w:pPr>
-            <w:r>
-              <w:rPr>
-                <w:rFonts w:ascii="Arial" w:hAnsi="Arial" w:cs="Arial"/>
-                <w:b w:val="0"/>
-              </w:rPr>
-              <w:t xml:space="preserve">EOY </w:t>
-            </w:r>
-            <w:r>
-              <w:rPr>
-                <w:rFonts w:ascii="Arial" w:hAnsi="Arial" w:cs="Arial"/>
-                <w:b w:val="0"/>
-              </w:rPr>
-              <w:t>Expected Incentive/Penalty</w:t>
-            </w:r>
-          </w:p>
-        </w:tc>
-      </w:tr>
-      <w:tr>
-        <w:trPr>
-          <w:cnfStyle w:val="000000100000" w:firstRow="0" w:lastRow="0" w:firstColumn="0" w:lastColumn="0" w:oddVBand="0" w:evenVBand="0" w:oddHBand="1" w:evenHBand="0" w:firstRowFirstColumn="0" w:firstRowLastColumn="0" w:lastRowFirstColumn="0" w:lastRowLastColumn="0"/>
-          <w:jc w:val="center"/>
-        </w:trPr>
-        <w:tc>
-          <w:tcPr>
-            <w:cnfStyle w:val="001000000000" w:firstRow="0" w:lastRow="0" w:firstColumn="1" w:lastColumn="0" w:oddVBand="0" w:evenVBand="0" w:oddHBand="0" w:evenHBand="0" w:firstRowFirstColumn="0" w:firstRowLastColumn="0" w:lastRowFirstColumn="0" w:lastRowLastColumn="0"/>
-            <w:tcW w:w="1101" w:type="dxa"/>
+              </w:rPr>
+            </w:pPr>
+            <w:r>
+              <w:rPr>
+                <w:rFonts w:ascii="Arial" w:hAnsi="Arial" w:cs="Arial"/>
+              </w:rPr>
+              <w:t>EOY Limit</w:t>
+            </w:r>
+            <w:r>
+              <w:rPr>
+                <w:rFonts w:ascii="Arial" w:hAnsi="Arial" w:cs="Arial"/>
+              </w:rPr>
+              <w:t>/ Cap</w:t>
+            </w:r>
+          </w:p>
+        </w:tc>
+        <w:tc>
+          <w:tcPr>
+            <w:tcW w:w="2126" w:type="dxa"/>
           </w:tcPr>
           <w:p>
             <w:pPr>
@@ -1651,6 +1657,41 @@
               <w:autoSpaceDN w:val="0"/>
               <w:adjustRightInd w:val="0"/>
               <w:jc w:val="both"/>
+              <w:cnfStyle w:val="100000000000" w:firstRow="1" w:lastRow="0" w:firstColumn="0" w:lastColumn="0" w:oddVBand="0" w:evenVBand="0" w:oddHBand="0" w:evenHBand="0" w:firstRowFirstColumn="0" w:firstRowLastColumn="0" w:lastRowFirstColumn="0" w:lastRowLastColumn="0"/>
+              <w:rPr>
+                <w:rFonts w:ascii="Arial" w:hAnsi="Arial" w:cs="Arial"/>
+              </w:rPr>
+            </w:pPr>
+            <w:r>
+              <w:rPr>
+                <w:rFonts w:ascii="Arial" w:hAnsi="Arial" w:cs="Arial"/>
+              </w:rPr>
+              <w:t>EOY Expected Incentive/Penalty</w:t>
+            </w:r>
+          </w:p>
+        </w:tc>
+      </w:tr>
+      <w:tr>
+        <w:trPr>
+          <w:cnfStyle w:val="000000100000" w:firstRow="0" w:lastRow="0" w:firstColumn="0" w:lastColumn="0" w:oddVBand="0" w:evenVBand="0" w:oddHBand="1" w:evenHBand="0" w:firstRowFirstColumn="0" w:firstRowLastColumn="0" w:lastRowFirstColumn="0" w:lastRowLastColumn="0"/>
+          <w:jc w:val="center"/>
+        </w:trPr>
+        <w:tc>
+          <w:tcPr>
+            <w:cnfStyle w:val="001000000000" w:firstRow="0" w:lastRow="0" w:firstColumn="1" w:lastColumn="0" w:oddVBand="0" w:evenVBand="0" w:oddHBand="0" w:evenHBand="0" w:firstRowFirstColumn="0" w:firstRowLastColumn="0" w:lastRowFirstColumn="0" w:lastRowLastColumn="0"/>
+            <w:tcW w:w="1101" w:type="dxa"/>
+          </w:tcPr>
+          <w:p>
+            <w:pPr>
+              <w:widowControl w:val="0"/>
+              <w:tabs>
+                <w:tab w:val="left" w:pos="1134"/>
+                <w:tab w:val="center" w:pos="5028"/>
+              </w:tabs>
+              <w:autoSpaceDE w:val="0"/>
+              <w:autoSpaceDN w:val="0"/>
+              <w:adjustRightInd w:val="0"/>
+              <w:jc w:val="both"/>
               <w:rPr>
                 <w:rFonts w:ascii="Arial" w:hAnsi="Arial" w:cs="Arial"/>
                 <w:b w:val="0"/>
@@ -1668,7 +1709,7 @@
         </w:tc>
         <w:tc>
           <w:tcPr>
-            <w:tcW w:w="2416" w:type="dxa"/>
+            <w:tcW w:w="1417" w:type="dxa"/>
           </w:tcPr>
           <w:p>
             <w:pPr>
@@ -1683,43 +1724,32 @@
               <w:jc w:val="both"/>
               <w:cnfStyle w:val="000000100000" w:firstRow="0" w:lastRow="0" w:firstColumn="0" w:lastColumn="0" w:oddVBand="0" w:evenVBand="0" w:oddHBand="1" w:evenHBand="0" w:firstRowFirstColumn="0" w:firstRowLastColumn="0" w:lastRowFirstColumn="0" w:lastRowLastColumn="0"/>
               <w:rPr>
-                <w:rFonts w:ascii="Arial" w:hAnsi="Arial" w:cs="Arial"/>
-                <w:sz w:val="20"/>
-              </w:rPr>
-            </w:pPr>
-            <w:r>
-              <w:rPr>
-                <w:rFonts w:ascii="Arial" w:hAnsi="Arial" w:cs="Arial"/>
-                <w:sz w:val="20"/>
+                <w:rStyle w:val="Report"/>
+              </w:rPr>
+            </w:pPr>
+            <w:r>
+              <w:rPr>
+                <w:rStyle w:val="Report"/>
               </w:rPr>
               <w:t>{{</w:t>
             </w:r>
             <w:r>
               <w:rPr>
-                <w:rFonts w:ascii="Arial" w:hAnsi="Arial" w:cs="Arial"/>
-                <w:sz w:val="20"/>
-              </w:rPr>
-              <w:t>SAIFI_EIL_YTD</w:t>
-            </w:r>
-            <w:r>
-              <w:rPr>
-                <w:rFonts w:ascii="Arial" w:hAnsi="Arial" w:cs="Arial"/>
-                <w:sz w:val="20"/>
-              </w:rPr>
-              <w:t>|round(3)</w:t>
-            </w:r>
-            <w:r>
-              <w:rPr>
-                <w:rFonts w:ascii="Arial" w:hAnsi="Arial" w:cs="Arial"/>
-                <w:sz w:val="20"/>
-              </w:rPr>
-              <w:t>}}</w:t>
-            </w:r>
-          </w:p>
-        </w:tc>
-        <w:tc>
-          <w:tcPr>
-            <w:tcW w:w="2783" w:type="dxa"/>
+                <w:rStyle w:val="Report"/>
+              </w:rPr>
+              <w:t xml:space="preserve">r </w:t>
+            </w:r>
+            <w:r>
+              <w:rPr>
+                <w:rStyle w:val="Report"/>
+              </w:rPr>
+              <w:t>SAIFI_EIL_YTD}}</w:t>
+            </w:r>
+          </w:p>
+        </w:tc>
+        <w:tc>
+          <w:tcPr>
+            <w:tcW w:w="1418" w:type="dxa"/>
           </w:tcPr>
           <w:p>
             <w:pPr>
@@ -1734,43 +1764,34 @@
               <w:jc w:val="both"/>
               <w:cnfStyle w:val="000000100000" w:firstRow="0" w:lastRow="0" w:firstColumn="0" w:lastColumn="0" w:oddVBand="0" w:evenVBand="0" w:oddHBand="1" w:evenHBand="0" w:firstRowFirstColumn="0" w:firstRowLastColumn="0" w:lastRowFirstColumn="0" w:lastRowLastColumn="0"/>
               <w:rPr>
-                <w:rFonts w:ascii="Arial" w:hAnsi="Arial" w:cs="Arial"/>
-                <w:sz w:val="20"/>
-              </w:rPr>
-            </w:pPr>
-            <w:r>
-              <w:rPr>
-                <w:rFonts w:ascii="Arial" w:hAnsi="Arial" w:cs="Arial"/>
-                <w:sz w:val="20"/>
+                <w:rStyle w:val="Report"/>
+              </w:rPr>
+            </w:pPr>
+            <w:r>
+              <w:rPr>
+                <w:rStyle w:val="Report"/>
               </w:rPr>
               <w:t>{{</w:t>
             </w:r>
-            <w:r>
-              <w:rPr>
-                <w:rFonts w:ascii="Arial" w:hAnsi="Arial" w:cs="Arial"/>
-                <w:sz w:val="20"/>
-              </w:rPr>
-              <w:t>SAIFI_EIL_YTD_T</w:t>
-            </w:r>
-            <w:r>
-              <w:rPr>
-                <w:rFonts w:ascii="Arial" w:hAnsi="Arial" w:cs="Arial"/>
-                <w:sz w:val="20"/>
-              </w:rPr>
-              <w:t>|round(3)</w:t>
-            </w:r>
-            <w:r>
-              <w:rPr>
-                <w:rFonts w:ascii="Arial" w:hAnsi="Arial" w:cs="Arial"/>
-                <w:sz w:val="20"/>
-              </w:rPr>
-              <w:t>}}</w:t>
-            </w:r>
-          </w:p>
-        </w:tc>
-        <w:tc>
-          <w:tcPr>
-            <w:tcW w:w="2455" w:type="dxa"/>
+            <w:proofErr w:type="spellStart"/>
+            <w:r>
+              <w:rPr>
+                <w:rStyle w:val="Report"/>
+              </w:rPr>
+              <w:t>SAIFI_EIL_YTD_T|round</w:t>
+            </w:r>
+            <w:proofErr w:type="spellEnd"/>
+            <w:r>
+              <w:rPr>
+                <w:rStyle w:val="Report"/>
+              </w:rPr>
+              <w:t>(3)}}</w:t>
+            </w:r>
+          </w:p>
+        </w:tc>
+        <w:tc>
+          <w:tcPr>
+            <w:tcW w:w="1417" w:type="dxa"/>
           </w:tcPr>
           <w:p>
             <w:pPr>
@@ -1785,43 +1806,34 @@
               <w:jc w:val="both"/>
               <w:cnfStyle w:val="000000100000" w:firstRow="0" w:lastRow="0" w:firstColumn="0" w:lastColumn="0" w:oddVBand="0" w:evenVBand="0" w:oddHBand="1" w:evenHBand="0" w:firstRowFirstColumn="0" w:firstRowLastColumn="0" w:lastRowFirstColumn="0" w:lastRowLastColumn="0"/>
               <w:rPr>
-                <w:rFonts w:ascii="Arial" w:hAnsi="Arial" w:cs="Arial"/>
-                <w:sz w:val="20"/>
-              </w:rPr>
-            </w:pPr>
-            <w:r>
-              <w:rPr>
-                <w:rFonts w:ascii="Arial" w:hAnsi="Arial" w:cs="Arial"/>
-                <w:sz w:val="20"/>
+                <w:rStyle w:val="Report"/>
+              </w:rPr>
+            </w:pPr>
+            <w:r>
+              <w:rPr>
+                <w:rStyle w:val="Report"/>
               </w:rPr>
               <w:t>{{</w:t>
             </w:r>
-            <w:r>
-              <w:rPr>
-                <w:rFonts w:ascii="Arial" w:hAnsi="Arial" w:cs="Arial"/>
-                <w:sz w:val="20"/>
-              </w:rPr>
-              <w:t>SAIFI_EIL_EOY_T</w:t>
-            </w:r>
-            <w:r>
-              <w:rPr>
-                <w:rFonts w:ascii="Arial" w:hAnsi="Arial" w:cs="Arial"/>
-                <w:sz w:val="20"/>
-              </w:rPr>
-              <w:t>|round(3)</w:t>
-            </w:r>
-            <w:r>
-              <w:rPr>
-                <w:rFonts w:ascii="Arial" w:hAnsi="Arial" w:cs="Arial"/>
-                <w:sz w:val="20"/>
-              </w:rPr>
-              <w:t>}}</w:t>
-            </w:r>
-          </w:p>
-        </w:tc>
-        <w:tc>
-          <w:tcPr>
-            <w:tcW w:w="2117" w:type="dxa"/>
+            <w:proofErr w:type="spellStart"/>
+            <w:r>
+              <w:rPr>
+                <w:rStyle w:val="Report"/>
+              </w:rPr>
+              <w:t>SAIFI_EIL_EOY_T|round</w:t>
+            </w:r>
+            <w:proofErr w:type="spellEnd"/>
+            <w:r>
+              <w:rPr>
+                <w:rStyle w:val="Report"/>
+              </w:rPr>
+              <w:t>(3)}}</w:t>
+            </w:r>
+          </w:p>
+        </w:tc>
+        <w:tc>
+          <w:tcPr>
+            <w:tcW w:w="1418" w:type="dxa"/>
           </w:tcPr>
           <w:p>
             <w:pPr>
@@ -1836,42 +1848,34 @@
               <w:jc w:val="both"/>
               <w:cnfStyle w:val="000000100000" w:firstRow="0" w:lastRow="0" w:firstColumn="0" w:lastColumn="0" w:oddVBand="0" w:evenVBand="0" w:oddHBand="1" w:evenHBand="0" w:firstRowFirstColumn="0" w:firstRowLastColumn="0" w:lastRowFirstColumn="0" w:lastRowLastColumn="0"/>
               <w:rPr>
-                <w:rFonts w:ascii="Arial" w:hAnsi="Arial" w:cs="Arial"/>
-                <w:sz w:val="20"/>
-              </w:rPr>
-            </w:pPr>
-            <w:r>
-              <w:rPr>
-                <w:rFonts w:ascii="Arial" w:hAnsi="Arial" w:cs="Arial"/>
-                <w:sz w:val="20"/>
+                <w:rStyle w:val="Report"/>
+              </w:rPr>
+            </w:pPr>
+            <w:r>
+              <w:rPr>
+                <w:rStyle w:val="Report"/>
               </w:rPr>
               <w:t>{{</w:t>
             </w:r>
-            <w:r>
-              <w:rPr>
-                <w:rFonts w:ascii="Arial" w:hAnsi="Arial" w:cs="Arial"/>
-                <w:sz w:val="20"/>
-              </w:rPr>
-              <w:t>SAIFI_EIL_EIP</w:t>
-            </w:r>
-            <w:r>
-              <w:rPr>
-                <w:rFonts w:ascii="Arial" w:hAnsi="Arial" w:cs="Arial"/>
-                <w:sz w:val="20"/>
-              </w:rPr>
-              <w:t>}}</w:t>
-            </w:r>
-          </w:p>
-        </w:tc>
-      </w:tr>
-      <w:tr>
-        <w:trPr>
-          <w:jc w:val="center"/>
-        </w:trPr>
-        <w:tc>
-          <w:tcPr>
-            <w:cnfStyle w:val="001000000000" w:firstRow="0" w:lastRow="0" w:firstColumn="1" w:lastColumn="0" w:oddVBand="0" w:evenVBand="0" w:oddHBand="0" w:evenHBand="0" w:firstRowFirstColumn="0" w:firstRowLastColumn="0" w:lastRowFirstColumn="0" w:lastRowLastColumn="0"/>
-            <w:tcW w:w="1101" w:type="dxa"/>
+            <w:proofErr w:type="spellStart"/>
+            <w:r>
+              <w:rPr>
+                <w:rStyle w:val="Report"/>
+              </w:rPr>
+              <w:t>SAIFI_EIL_EOY_L|round</w:t>
+            </w:r>
+            <w:proofErr w:type="spellEnd"/>
+            <w:r>
+              <w:rPr>
+                <w:rStyle w:val="Report"/>
+              </w:rPr>
+              <w:t>(3)}}</w:t>
+            </w:r>
+          </w:p>
+        </w:tc>
+        <w:tc>
+          <w:tcPr>
+            <w:tcW w:w="2126" w:type="dxa"/>
           </w:tcPr>
           <w:p>
             <w:pPr>
@@ -1884,6 +1888,52 @@
               <w:autoSpaceDN w:val="0"/>
               <w:adjustRightInd w:val="0"/>
               <w:jc w:val="both"/>
+              <w:cnfStyle w:val="000000100000" w:firstRow="0" w:lastRow="0" w:firstColumn="0" w:lastColumn="0" w:oddVBand="0" w:evenVBand="0" w:oddHBand="1" w:evenHBand="0" w:firstRowFirstColumn="0" w:firstRowLastColumn="0" w:lastRowFirstColumn="0" w:lastRowLastColumn="0"/>
+              <w:rPr>
+                <w:rStyle w:val="Report"/>
+              </w:rPr>
+            </w:pPr>
+            <w:r>
+              <w:rPr>
+                <w:rStyle w:val="Report"/>
+              </w:rPr>
+              <w:t>{{</w:t>
+            </w:r>
+            <w:r>
+              <w:rPr>
+                <w:rStyle w:val="Report"/>
+              </w:rPr>
+              <w:t xml:space="preserve">r </w:t>
+            </w:r>
+            <w:r>
+              <w:rPr>
+                <w:rStyle w:val="Report"/>
+              </w:rPr>
+              <w:t>SAIFI_EIL_EIP}}</w:t>
+            </w:r>
+          </w:p>
+        </w:tc>
+      </w:tr>
+      <w:tr>
+        <w:trPr>
+          <w:jc w:val="center"/>
+        </w:trPr>
+        <w:tc>
+          <w:tcPr>
+            <w:cnfStyle w:val="001000000000" w:firstRow="0" w:lastRow="0" w:firstColumn="1" w:lastColumn="0" w:oddVBand="0" w:evenVBand="0" w:oddHBand="0" w:evenHBand="0" w:firstRowFirstColumn="0" w:firstRowLastColumn="0" w:lastRowFirstColumn="0" w:lastRowLastColumn="0"/>
+            <w:tcW w:w="1101" w:type="dxa"/>
+          </w:tcPr>
+          <w:p>
+            <w:pPr>
+              <w:widowControl w:val="0"/>
+              <w:tabs>
+                <w:tab w:val="left" w:pos="1134"/>
+                <w:tab w:val="center" w:pos="5028"/>
+              </w:tabs>
+              <w:autoSpaceDE w:val="0"/>
+              <w:autoSpaceDN w:val="0"/>
+              <w:adjustRightInd w:val="0"/>
+              <w:jc w:val="both"/>
               <w:rPr>
                 <w:rFonts w:ascii="Arial" w:hAnsi="Arial" w:cs="Arial"/>
                 <w:b w:val="0"/>
@@ -1901,7 +1951,7 @@
         </w:tc>
         <w:tc>
           <w:tcPr>
-            <w:tcW w:w="2416" w:type="dxa"/>
+            <w:tcW w:w="1417" w:type="dxa"/>
           </w:tcPr>
           <w:p>
             <w:pPr>
@@ -1916,36 +1966,30 @@
               <w:jc w:val="both"/>
               <w:cnfStyle w:val="000000000000" w:firstRow="0" w:lastRow="0" w:firstColumn="0" w:lastColumn="0" w:oddVBand="0" w:evenVBand="0" w:oddHBand="0" w:evenHBand="0" w:firstRowFirstColumn="0" w:firstRowLastColumn="0" w:lastRowFirstColumn="0" w:lastRowLastColumn="0"/>
               <w:rPr>
-                <w:rFonts w:ascii="Arial" w:hAnsi="Arial" w:cs="Arial"/>
-                <w:b/>
-                <w:sz w:val="20"/>
-              </w:rPr>
-            </w:pPr>
-            <w:r>
-              <w:rPr>
-                <w:rFonts w:ascii="Arial" w:hAnsi="Arial" w:cs="Arial"/>
-                <w:sz w:val="20"/>
+                <w:rStyle w:val="Report"/>
+              </w:rPr>
+            </w:pPr>
+            <w:r>
+              <w:rPr>
+                <w:rStyle w:val="Report"/>
               </w:rPr>
               <w:t>{{</w:t>
             </w:r>
             <w:r>
               <w:rPr>
-                <w:rFonts w:ascii="Arial" w:hAnsi="Arial" w:cs="Arial"/>
-                <w:sz w:val="20"/>
+                <w:rStyle w:val="Report"/>
+              </w:rPr>
+              <w:t xml:space="preserve">r </w:t>
+            </w:r>
+            <w:r>
+              <w:rPr>
+                <w:rStyle w:val="Report"/>
               </w:rPr>
               <w:t>SAIFI_TPC_YTD</w:t>
             </w:r>
             <w:r>
               <w:rPr>
-                <w:rFonts w:ascii="Arial" w:hAnsi="Arial" w:cs="Arial"/>
-                <w:sz w:val="20"/>
-              </w:rPr>
-              <w:t>|round(3)</w:t>
-            </w:r>
-            <w:r>
-              <w:rPr>
-                <w:rFonts w:ascii="Arial" w:hAnsi="Arial" w:cs="Arial"/>
-                <w:sz w:val="20"/>
+                <w:rStyle w:val="Report"/>
               </w:rPr>
               <w:t>}}</w:t>
             </w:r>
@@ -1953,7 +1997,7 @@
         </w:tc>
         <w:tc>
           <w:tcPr>
-            <w:tcW w:w="2783" w:type="dxa"/>
+            <w:tcW w:w="1418" w:type="dxa"/>
           </w:tcPr>
           <w:p>
             <w:pPr>
@@ -1968,44 +2012,34 @@
               <w:jc w:val="both"/>
               <w:cnfStyle w:val="000000000000" w:firstRow="0" w:lastRow="0" w:firstColumn="0" w:lastColumn="0" w:oddVBand="0" w:evenVBand="0" w:oddHBand="0" w:evenHBand="0" w:firstRowFirstColumn="0" w:firstRowLastColumn="0" w:lastRowFirstColumn="0" w:lastRowLastColumn="0"/>
               <w:rPr>
-                <w:rFonts w:ascii="Arial" w:hAnsi="Arial" w:cs="Arial"/>
-                <w:b/>
-                <w:sz w:val="20"/>
-              </w:rPr>
-            </w:pPr>
-            <w:r>
-              <w:rPr>
-                <w:rFonts w:ascii="Arial" w:hAnsi="Arial" w:cs="Arial"/>
-                <w:sz w:val="20"/>
+                <w:rStyle w:val="Report"/>
+              </w:rPr>
+            </w:pPr>
+            <w:r>
+              <w:rPr>
+                <w:rStyle w:val="Report"/>
               </w:rPr>
               <w:t>{{</w:t>
             </w:r>
-            <w:r>
-              <w:rPr>
-                <w:rFonts w:ascii="Arial" w:hAnsi="Arial" w:cs="Arial"/>
-                <w:sz w:val="20"/>
-              </w:rPr>
-              <w:t>SAIFI_TPC_YTD_T</w:t>
-            </w:r>
-            <w:r>
-              <w:rPr>
-                <w:rFonts w:ascii="Arial" w:hAnsi="Arial" w:cs="Arial"/>
-                <w:sz w:val="20"/>
-              </w:rPr>
-              <w:t>|round(3)</w:t>
-            </w:r>
-            <w:r>
-              <w:rPr>
-                <w:rFonts w:ascii="Arial" w:hAnsi="Arial" w:cs="Arial"/>
-                <w:sz w:val="20"/>
-              </w:rPr>
-              <w:t>}}</w:t>
-            </w:r>
-          </w:p>
-        </w:tc>
-        <w:tc>
-          <w:tcPr>
-            <w:tcW w:w="2455" w:type="dxa"/>
+            <w:proofErr w:type="spellStart"/>
+            <w:r>
+              <w:rPr>
+                <w:rStyle w:val="Report"/>
+              </w:rPr>
+              <w:t>SAIFI_TPC_YTD_T|round</w:t>
+            </w:r>
+            <w:proofErr w:type="spellEnd"/>
+            <w:r>
+              <w:rPr>
+                <w:rStyle w:val="Report"/>
+              </w:rPr>
+              <w:t>(3)}}</w:t>
+            </w:r>
+          </w:p>
+        </w:tc>
+        <w:tc>
+          <w:tcPr>
+            <w:tcW w:w="1417" w:type="dxa"/>
           </w:tcPr>
           <w:p>
             <w:pPr>
@@ -2020,44 +2054,34 @@
               <w:jc w:val="both"/>
               <w:cnfStyle w:val="000000000000" w:firstRow="0" w:lastRow="0" w:firstColumn="0" w:lastColumn="0" w:oddVBand="0" w:evenVBand="0" w:oddHBand="0" w:evenHBand="0" w:firstRowFirstColumn="0" w:firstRowLastColumn="0" w:lastRowFirstColumn="0" w:lastRowLastColumn="0"/>
               <w:rPr>
-                <w:rFonts w:ascii="Arial" w:hAnsi="Arial" w:cs="Arial"/>
-                <w:b/>
-                <w:sz w:val="20"/>
-              </w:rPr>
-            </w:pPr>
-            <w:r>
-              <w:rPr>
-                <w:rFonts w:ascii="Arial" w:hAnsi="Arial" w:cs="Arial"/>
-                <w:sz w:val="20"/>
+                <w:rStyle w:val="Report"/>
+              </w:rPr>
+            </w:pPr>
+            <w:r>
+              <w:rPr>
+                <w:rStyle w:val="Report"/>
               </w:rPr>
               <w:t>{{</w:t>
             </w:r>
-            <w:r>
-              <w:rPr>
-                <w:rFonts w:ascii="Arial" w:hAnsi="Arial" w:cs="Arial"/>
-                <w:sz w:val="20"/>
-              </w:rPr>
-              <w:t>SAIFI_TPC_EOY_T</w:t>
-            </w:r>
-            <w:r>
-              <w:rPr>
-                <w:rFonts w:ascii="Arial" w:hAnsi="Arial" w:cs="Arial"/>
-                <w:sz w:val="20"/>
-              </w:rPr>
-              <w:t>|round(3)</w:t>
-            </w:r>
-            <w:r>
-              <w:rPr>
-                <w:rFonts w:ascii="Arial" w:hAnsi="Arial" w:cs="Arial"/>
-                <w:sz w:val="20"/>
-              </w:rPr>
-              <w:t>}}</w:t>
-            </w:r>
-          </w:p>
-        </w:tc>
-        <w:tc>
-          <w:tcPr>
-            <w:tcW w:w="2117" w:type="dxa"/>
+            <w:proofErr w:type="spellStart"/>
+            <w:r>
+              <w:rPr>
+                <w:rStyle w:val="Report"/>
+              </w:rPr>
+              <w:t>SAIFI_TPC_EOY_T|round</w:t>
+            </w:r>
+            <w:proofErr w:type="spellEnd"/>
+            <w:r>
+              <w:rPr>
+                <w:rStyle w:val="Report"/>
+              </w:rPr>
+              <w:t>(3)}}</w:t>
+            </w:r>
+          </w:p>
+        </w:tc>
+        <w:tc>
+          <w:tcPr>
+            <w:tcW w:w="1418" w:type="dxa"/>
           </w:tcPr>
           <w:p>
             <w:pPr>
@@ -2072,44 +2096,34 @@
               <w:jc w:val="both"/>
               <w:cnfStyle w:val="000000000000" w:firstRow="0" w:lastRow="0" w:firstColumn="0" w:lastColumn="0" w:oddVBand="0" w:evenVBand="0" w:oddHBand="0" w:evenHBand="0" w:firstRowFirstColumn="0" w:firstRowLastColumn="0" w:lastRowFirstColumn="0" w:lastRowLastColumn="0"/>
               <w:rPr>
-                <w:rFonts w:ascii="Arial" w:hAnsi="Arial" w:cs="Arial"/>
-                <w:b/>
-                <w:sz w:val="20"/>
-              </w:rPr>
-            </w:pPr>
-            <w:r>
-              <w:rPr>
-                <w:rFonts w:ascii="Arial" w:hAnsi="Arial" w:cs="Arial"/>
-                <w:sz w:val="20"/>
+                <w:rStyle w:val="Report"/>
+              </w:rPr>
+            </w:pPr>
+            <w:r>
+              <w:rPr>
+                <w:rStyle w:val="Report"/>
               </w:rPr>
               <w:t>{{</w:t>
             </w:r>
-            <w:r>
-              <w:rPr>
-                <w:rFonts w:ascii="Arial" w:hAnsi="Arial" w:cs="Arial"/>
-                <w:sz w:val="20"/>
-              </w:rPr>
-              <w:t>SAIFI_TPC_EIP</w:t>
-            </w:r>
-            <w:r>
-              <w:rPr>
-                <w:rFonts w:ascii="Arial" w:hAnsi="Arial" w:cs="Arial"/>
-                <w:sz w:val="20"/>
-              </w:rPr>
-              <w:t>}}</w:t>
-            </w:r>
-          </w:p>
-        </w:tc>
-      </w:tr>
-      <w:tr>
-        <w:trPr>
-          <w:cnfStyle w:val="000000100000" w:firstRow="0" w:lastRow="0" w:firstColumn="0" w:lastColumn="0" w:oddVBand="0" w:evenVBand="0" w:oddHBand="1" w:evenHBand="0" w:firstRowFirstColumn="0" w:firstRowLastColumn="0" w:lastRowFirstColumn="0" w:lastRowLastColumn="0"/>
-          <w:jc w:val="center"/>
-        </w:trPr>
-        <w:tc>
-          <w:tcPr>
-            <w:cnfStyle w:val="001000000000" w:firstRow="0" w:lastRow="0" w:firstColumn="1" w:lastColumn="0" w:oddVBand="0" w:evenVBand="0" w:oddHBand="0" w:evenHBand="0" w:firstRowFirstColumn="0" w:firstRowLastColumn="0" w:lastRowFirstColumn="0" w:lastRowLastColumn="0"/>
-            <w:tcW w:w="1101" w:type="dxa"/>
+            <w:proofErr w:type="spellStart"/>
+            <w:r>
+              <w:rPr>
+                <w:rStyle w:val="Report"/>
+              </w:rPr>
+              <w:t>SAIFI_TPC_EOY_L|round</w:t>
+            </w:r>
+            <w:proofErr w:type="spellEnd"/>
+            <w:r>
+              <w:rPr>
+                <w:rStyle w:val="Report"/>
+              </w:rPr>
+              <w:t>(3)}}</w:t>
+            </w:r>
+          </w:p>
+        </w:tc>
+        <w:tc>
+          <w:tcPr>
+            <w:tcW w:w="2126" w:type="dxa"/>
           </w:tcPr>
           <w:p>
             <w:pPr>
@@ -2122,6 +2136,53 @@
               <w:autoSpaceDN w:val="0"/>
               <w:adjustRightInd w:val="0"/>
               <w:jc w:val="both"/>
+              <w:cnfStyle w:val="000000000000" w:firstRow="0" w:lastRow="0" w:firstColumn="0" w:lastColumn="0" w:oddVBand="0" w:evenVBand="0" w:oddHBand="0" w:evenHBand="0" w:firstRowFirstColumn="0" w:firstRowLastColumn="0" w:lastRowFirstColumn="0" w:lastRowLastColumn="0"/>
+              <w:rPr>
+                <w:rStyle w:val="Report"/>
+              </w:rPr>
+            </w:pPr>
+            <w:r>
+              <w:rPr>
+                <w:rStyle w:val="Report"/>
+              </w:rPr>
+              <w:t>{{</w:t>
+            </w:r>
+            <w:r>
+              <w:rPr>
+                <w:rStyle w:val="Report"/>
+              </w:rPr>
+              <w:t xml:space="preserve">r </w:t>
+            </w:r>
+            <w:r>
+              <w:rPr>
+                <w:rStyle w:val="Report"/>
+              </w:rPr>
+              <w:t>SAIFI_TPC_EIP}}</w:t>
+            </w:r>
+          </w:p>
+        </w:tc>
+      </w:tr>
+      <w:tr>
+        <w:trPr>
+          <w:cnfStyle w:val="000000100000" w:firstRow="0" w:lastRow="0" w:firstColumn="0" w:lastColumn="0" w:oddVBand="0" w:evenVBand="0" w:oddHBand="1" w:evenHBand="0" w:firstRowFirstColumn="0" w:firstRowLastColumn="0" w:lastRowFirstColumn="0" w:lastRowLastColumn="0"/>
+          <w:jc w:val="center"/>
+        </w:trPr>
+        <w:tc>
+          <w:tcPr>
+            <w:cnfStyle w:val="001000000000" w:firstRow="0" w:lastRow="0" w:firstColumn="1" w:lastColumn="0" w:oddVBand="0" w:evenVBand="0" w:oddHBand="0" w:evenHBand="0" w:firstRowFirstColumn="0" w:firstRowLastColumn="0" w:lastRowFirstColumn="0" w:lastRowLastColumn="0"/>
+            <w:tcW w:w="1101" w:type="dxa"/>
+          </w:tcPr>
+          <w:p>
+            <w:pPr>
+              <w:widowControl w:val="0"/>
+              <w:tabs>
+                <w:tab w:val="left" w:pos="1134"/>
+                <w:tab w:val="center" w:pos="5028"/>
+              </w:tabs>
+              <w:autoSpaceDE w:val="0"/>
+              <w:autoSpaceDN w:val="0"/>
+              <w:adjustRightInd w:val="0"/>
+              <w:jc w:val="both"/>
               <w:rPr>
                 <w:rFonts w:ascii="Arial" w:hAnsi="Arial" w:cs="Arial"/>
                 <w:b w:val="0"/>
@@ -2139,7 +2200,7 @@
         </w:tc>
         <w:tc>
           <w:tcPr>
-            <w:tcW w:w="2416" w:type="dxa"/>
+            <w:tcW w:w="1417" w:type="dxa"/>
           </w:tcPr>
           <w:p>
             <w:pPr>
@@ -2154,36 +2215,30 @@
               <w:jc w:val="both"/>
               <w:cnfStyle w:val="000000100000" w:firstRow="0" w:lastRow="0" w:firstColumn="0" w:lastColumn="0" w:oddVBand="0" w:evenVBand="0" w:oddHBand="1" w:evenHBand="0" w:firstRowFirstColumn="0" w:firstRowLastColumn="0" w:lastRowFirstColumn="0" w:lastRowLastColumn="0"/>
               <w:rPr>
-                <w:rFonts w:ascii="Arial" w:hAnsi="Arial" w:cs="Arial"/>
-                <w:b/>
-                <w:sz w:val="20"/>
-              </w:rPr>
-            </w:pPr>
-            <w:r>
-              <w:rPr>
-                <w:rFonts w:ascii="Arial" w:hAnsi="Arial" w:cs="Arial"/>
-                <w:sz w:val="20"/>
+                <w:rStyle w:val="Report"/>
+              </w:rPr>
+            </w:pPr>
+            <w:r>
+              <w:rPr>
+                <w:rStyle w:val="Report"/>
               </w:rPr>
               <w:t>{{</w:t>
             </w:r>
             <w:r>
               <w:rPr>
-                <w:rFonts w:ascii="Arial" w:hAnsi="Arial" w:cs="Arial"/>
-                <w:sz w:val="20"/>
+                <w:rStyle w:val="Report"/>
+              </w:rPr>
+              <w:t xml:space="preserve">r </w:t>
+            </w:r>
+            <w:r>
+              <w:rPr>
+                <w:rStyle w:val="Report"/>
               </w:rPr>
               <w:t>SAIFI_OJV_YTD</w:t>
             </w:r>
             <w:r>
               <w:rPr>
-                <w:rFonts w:ascii="Arial" w:hAnsi="Arial" w:cs="Arial"/>
-                <w:sz w:val="20"/>
-              </w:rPr>
-              <w:t>|round(3)</w:t>
-            </w:r>
-            <w:r>
-              <w:rPr>
-                <w:rFonts w:ascii="Arial" w:hAnsi="Arial" w:cs="Arial"/>
-                <w:sz w:val="20"/>
+                <w:rStyle w:val="Report"/>
               </w:rPr>
               <w:t>}}</w:t>
             </w:r>
@@ -2191,7 +2246,7 @@
         </w:tc>
         <w:tc>
           <w:tcPr>
-            <w:tcW w:w="2783" w:type="dxa"/>
+            <w:tcW w:w="1418" w:type="dxa"/>
           </w:tcPr>
           <w:p>
             <w:pPr>
@@ -2206,44 +2261,34 @@
               <w:jc w:val="both"/>
               <w:cnfStyle w:val="000000100000" w:firstRow="0" w:lastRow="0" w:firstColumn="0" w:lastColumn="0" w:oddVBand="0" w:evenVBand="0" w:oddHBand="1" w:evenHBand="0" w:firstRowFirstColumn="0" w:firstRowLastColumn="0" w:lastRowFirstColumn="0" w:lastRowLastColumn="0"/>
               <w:rPr>
-                <w:rFonts w:ascii="Arial" w:hAnsi="Arial" w:cs="Arial"/>
-                <w:b/>
-                <w:sz w:val="20"/>
-              </w:rPr>
-            </w:pPr>
-            <w:r>
-              <w:rPr>
-                <w:rFonts w:ascii="Arial" w:hAnsi="Arial" w:cs="Arial"/>
-                <w:sz w:val="20"/>
+                <w:rStyle w:val="Report"/>
+              </w:rPr>
+            </w:pPr>
+            <w:r>
+              <w:rPr>
+                <w:rStyle w:val="Report"/>
               </w:rPr>
               <w:t>{{</w:t>
             </w:r>
-            <w:r>
-              <w:rPr>
-                <w:rFonts w:ascii="Arial" w:hAnsi="Arial" w:cs="Arial"/>
-                <w:sz w:val="20"/>
-              </w:rPr>
-              <w:t>SAIFI_OJV_YTD_T</w:t>
-            </w:r>
-            <w:r>
-              <w:rPr>
-                <w:rFonts w:ascii="Arial" w:hAnsi="Arial" w:cs="Arial"/>
-                <w:sz w:val="20"/>
-              </w:rPr>
-              <w:t>|round(3)</w:t>
-            </w:r>
-            <w:r>
-              <w:rPr>
-                <w:rFonts w:ascii="Arial" w:hAnsi="Arial" w:cs="Arial"/>
-                <w:sz w:val="20"/>
-              </w:rPr>
-              <w:t>}}</w:t>
-            </w:r>
-          </w:p>
-        </w:tc>
-        <w:tc>
-          <w:tcPr>
-            <w:tcW w:w="2455" w:type="dxa"/>
+            <w:proofErr w:type="spellStart"/>
+            <w:r>
+              <w:rPr>
+                <w:rStyle w:val="Report"/>
+              </w:rPr>
+              <w:t>SAIFI_OJV_YTD_T|round</w:t>
+            </w:r>
+            <w:proofErr w:type="spellEnd"/>
+            <w:r>
+              <w:rPr>
+                <w:rStyle w:val="Report"/>
+              </w:rPr>
+              <w:t>(3)}}</w:t>
+            </w:r>
+          </w:p>
+        </w:tc>
+        <w:tc>
+          <w:tcPr>
+            <w:tcW w:w="1417" w:type="dxa"/>
           </w:tcPr>
           <w:p>
             <w:pPr>
@@ -2258,44 +2303,34 @@
               <w:jc w:val="both"/>
               <w:cnfStyle w:val="000000100000" w:firstRow="0" w:lastRow="0" w:firstColumn="0" w:lastColumn="0" w:oddVBand="0" w:evenVBand="0" w:oddHBand="1" w:evenHBand="0" w:firstRowFirstColumn="0" w:firstRowLastColumn="0" w:lastRowFirstColumn="0" w:lastRowLastColumn="0"/>
               <w:rPr>
-                <w:rFonts w:ascii="Arial" w:hAnsi="Arial" w:cs="Arial"/>
-                <w:b/>
-                <w:sz w:val="20"/>
-              </w:rPr>
-            </w:pPr>
-            <w:r>
-              <w:rPr>
-                <w:rFonts w:ascii="Arial" w:hAnsi="Arial" w:cs="Arial"/>
-                <w:sz w:val="20"/>
+                <w:rStyle w:val="Report"/>
+              </w:rPr>
+            </w:pPr>
+            <w:r>
+              <w:rPr>
+                <w:rStyle w:val="Report"/>
               </w:rPr>
               <w:t>{{</w:t>
             </w:r>
-            <w:r>
-              <w:rPr>
-                <w:rFonts w:ascii="Arial" w:hAnsi="Arial" w:cs="Arial"/>
-                <w:sz w:val="20"/>
-              </w:rPr>
-              <w:t>SAIFI_OJV_EOY_T</w:t>
-            </w:r>
-            <w:r>
-              <w:rPr>
-                <w:rFonts w:ascii="Arial" w:hAnsi="Arial" w:cs="Arial"/>
-                <w:sz w:val="20"/>
-              </w:rPr>
-              <w:t>|round(3)</w:t>
-            </w:r>
-            <w:r>
-              <w:rPr>
-                <w:rFonts w:ascii="Arial" w:hAnsi="Arial" w:cs="Arial"/>
-                <w:sz w:val="20"/>
-              </w:rPr>
-              <w:t>}}</w:t>
-            </w:r>
-          </w:p>
-        </w:tc>
-        <w:tc>
-          <w:tcPr>
-            <w:tcW w:w="2117" w:type="dxa"/>
+            <w:proofErr w:type="spellStart"/>
+            <w:r>
+              <w:rPr>
+                <w:rStyle w:val="Report"/>
+              </w:rPr>
+              <w:t>SAIFI_OJV_EOY_T|round</w:t>
+            </w:r>
+            <w:proofErr w:type="spellEnd"/>
+            <w:r>
+              <w:rPr>
+                <w:rStyle w:val="Report"/>
+              </w:rPr>
+              <w:t>(3)}}</w:t>
+            </w:r>
+          </w:p>
+        </w:tc>
+        <w:tc>
+          <w:tcPr>
+            <w:tcW w:w="1418" w:type="dxa"/>
           </w:tcPr>
           <w:p>
             <w:pPr>
@@ -2310,31 +2345,68 @@
               <w:jc w:val="both"/>
               <w:cnfStyle w:val="000000100000" w:firstRow="0" w:lastRow="0" w:firstColumn="0" w:lastColumn="0" w:oddVBand="0" w:evenVBand="0" w:oddHBand="1" w:evenHBand="0" w:firstRowFirstColumn="0" w:firstRowLastColumn="0" w:lastRowFirstColumn="0" w:lastRowLastColumn="0"/>
               <w:rPr>
-                <w:rFonts w:ascii="Arial" w:hAnsi="Arial" w:cs="Arial"/>
-                <w:b/>
-                <w:sz w:val="20"/>
-              </w:rPr>
-            </w:pPr>
-            <w:r>
-              <w:rPr>
-                <w:rFonts w:ascii="Arial" w:hAnsi="Arial" w:cs="Arial"/>
-                <w:sz w:val="20"/>
+                <w:rStyle w:val="Report"/>
+              </w:rPr>
+            </w:pPr>
+            <w:r>
+              <w:rPr>
+                <w:rStyle w:val="Report"/>
               </w:rPr>
               <w:t>{{</w:t>
             </w:r>
-            <w:r>
-              <w:rPr>
-                <w:rFonts w:ascii="Arial" w:hAnsi="Arial" w:cs="Arial"/>
-                <w:sz w:val="20"/>
-              </w:rPr>
-              <w:t>SAIFI_OJV_EIP</w:t>
-            </w:r>
-            <w:r>
-              <w:rPr>
-                <w:rFonts w:ascii="Arial" w:hAnsi="Arial" w:cs="Arial"/>
-                <w:sz w:val="20"/>
-              </w:rPr>
-              <w:t>}}</w:t>
+            <w:proofErr w:type="spellStart"/>
+            <w:r>
+              <w:rPr>
+                <w:rStyle w:val="Report"/>
+              </w:rPr>
+              <w:t>SAIFI_OJV_EOY_L|round</w:t>
+            </w:r>
+            <w:proofErr w:type="spellEnd"/>
+            <w:r>
+              <w:rPr>
+                <w:rStyle w:val="Report"/>
+              </w:rPr>
+              <w:t>(3)}}</w:t>
+            </w:r>
+          </w:p>
+        </w:tc>
+        <w:tc>
+          <w:tcPr>
+            <w:tcW w:w="2126" w:type="dxa"/>
+          </w:tcPr>
+          <w:p>
+            <w:pPr>
+              <w:widowControl w:val="0"/>
+              <w:tabs>
+                <w:tab w:val="left" w:pos="1134"/>
+                <w:tab w:val="center" w:pos="5028"/>
+              </w:tabs>
+              <w:autoSpaceDE w:val="0"/>
+              <w:autoSpaceDN w:val="0"/>
+              <w:adjustRightInd w:val="0"/>
+              <w:jc w:val="both"/>
+              <w:cnfStyle w:val="000000100000" w:firstRow="0" w:lastRow="0" w:firstColumn="0" w:lastColumn="0" w:oddVBand="0" w:evenVBand="0" w:oddHBand="1" w:evenHBand="0" w:firstRowFirstColumn="0" w:firstRowLastColumn="0" w:lastRowFirstColumn="0" w:lastRowLastColumn="0"/>
+              <w:rPr>
+                <w:rStyle w:val="Report"/>
+              </w:rPr>
+            </w:pPr>
+            <w:r>
+              <w:rPr>
+                <w:rStyle w:val="Report"/>
+              </w:rPr>
+              <w:t>{{</w:t>
+            </w:r>
+            <w:r>
+              <w:rPr>
+                <w:rStyle w:val="Report"/>
+              </w:rPr>
+              <w:t xml:space="preserve">r </w:t>
+            </w:r>
+            <w:r>
+              <w:rPr>
+                <w:rStyle w:val="Report"/>
+              </w:rPr>
+              <w:t>SAIFI_OJV_EIP}}</w:t>
             </w:r>
           </w:p>
         </w:tc>
@@ -2360,8 +2432,7 @@
     <w:p>
       <w:pPr>
         <w:pStyle w:val="Heading2"/>
-        <w:spacing w:after="200"/>
-        <w:ind w:firstLine="720"/>
+        <w:spacing w:after="120"/>
       </w:pPr>
       <w:r>
         <w:lastRenderedPageBreak/>
@@ -2371,8 +2442,8 @@
     <w:tbl>
       <w:tblPr>
         <w:tblStyle w:val="TableGrid"/>
-        <w:tblW w:w="0" w:type="auto"/>
-        <w:tblInd w:w="0" w:type="dxa"/>
+        <w:tblW w:w="11624" w:type="dxa"/>
+        <w:tblInd w:w="-1276" w:type="dxa"/>
         <w:tblBorders>
           <w:top w:val="none" w:sz="0" w:space="0" w:color="auto"/>
           <w:left w:val="none" w:sz="0" w:space="0" w:color="auto"/>
@@ -2381,20 +2452,26 @@
           <w:insideH w:val="none" w:sz="0" w:space="0" w:color="auto"/>
           <w:insideV w:val="none" w:sz="0" w:space="0" w:color="auto"/>
         </w:tblBorders>
+        <w:tblLayout w:type="fixed"/>
         <w:tblLook w:val="04A0" w:firstRow="1" w:lastRow="0" w:firstColumn="1" w:lastColumn="0" w:noHBand="0" w:noVBand="1"/>
       </w:tblPr>
       <w:tblGrid>
-        <w:gridCol w:w="5436"/>
-        <w:gridCol w:w="5436"/>
+        <w:gridCol w:w="5812"/>
+        <w:gridCol w:w="5812"/>
       </w:tblGrid>
       <w:tr>
         <w:tc>
           <w:tcPr>
-            <w:tcW w:w="5436" w:type="dxa"/>
-          </w:tcPr>
-          <w:p>
-            <w:pPr>
-              <w:spacing w:before="40" w:after="200"/>
+            <w:tcW w:w="5812" w:type="dxa"/>
+            <w:tcMar>
+              <w:left w:w="0" w:type="dxa"/>
+              <w:right w:w="0" w:type="dxa"/>
+            </w:tcMar>
+            <w:tcFitText/>
+          </w:tcPr>
+          <w:p>
+            <w:pPr>
+              <w:spacing w:after="40"/>
               <w:jc w:val="center"/>
               <w:rPr>
                 <w:lang w:eastAsia="en-US"/>
@@ -2402,19 +2479,32 @@
             </w:pPr>
             <w:r>
               <w:rPr>
+                <w:spacing w:val="225"/>
                 <w:lang w:eastAsia="en-US"/>
               </w:rPr>
-              <w:t>{{EIL_SAIDI_CHART}}</w:t>
-            </w:r>
-          </w:p>
-        </w:tc>
-        <w:tc>
-          <w:tcPr>
-            <w:tcW w:w="5436" w:type="dxa"/>
-          </w:tcPr>
-          <w:p>
-            <w:pPr>
-              <w:spacing w:before="40" w:after="200"/>
+              <w:t>{{EIL_SAIDI_CHART}</w:t>
+            </w:r>
+            <w:r>
+              <w:rPr>
+                <w:spacing w:val="105"/>
+                <w:lang w:eastAsia="en-US"/>
+              </w:rPr>
+              <w:t>}</w:t>
+            </w:r>
+          </w:p>
+        </w:tc>
+        <w:tc>
+          <w:tcPr>
+            <w:tcW w:w="5812" w:type="dxa"/>
+            <w:tcMar>
+              <w:left w:w="0" w:type="dxa"/>
+              <w:right w:w="0" w:type="dxa"/>
+            </w:tcMar>
+            <w:tcFitText/>
+          </w:tcPr>
+          <w:p>
+            <w:pPr>
+              <w:spacing w:after="40"/>
               <w:jc w:val="center"/>
               <w:rPr>
                 <w:lang w:eastAsia="en-US"/>
@@ -2422,9 +2512,17 @@
             </w:pPr>
             <w:r>
               <w:rPr>
+                <w:spacing w:val="225"/>
                 <w:lang w:eastAsia="en-US"/>
               </w:rPr>
-              <w:t>{{EIL_SAIFI_CHART}}</w:t>
+              <w:t>{{EIL_SAIFI_CHART}</w:t>
+            </w:r>
+            <w:r>
+              <w:rPr>
+                <w:spacing w:val="135"/>
+                <w:lang w:eastAsia="en-US"/>
+              </w:rPr>
+              <w:t>}</w:t>
             </w:r>
           </w:p>
         </w:tc>
@@ -2432,11 +2530,16 @@
       <w:tr>
         <w:tc>
           <w:tcPr>
-            <w:tcW w:w="5436" w:type="dxa"/>
-          </w:tcPr>
-          <w:p>
-            <w:pPr>
-              <w:spacing w:before="40" w:after="200"/>
+            <w:tcW w:w="5812" w:type="dxa"/>
+            <w:tcMar>
+              <w:left w:w="0" w:type="dxa"/>
+              <w:right w:w="0" w:type="dxa"/>
+            </w:tcMar>
+            <w:tcFitText/>
+          </w:tcPr>
+          <w:p>
+            <w:pPr>
+              <w:spacing w:before="40" w:after="40"/>
               <w:jc w:val="center"/>
               <w:rPr>
                 <w:lang w:eastAsia="en-US"/>
@@ -2444,19 +2547,32 @@
             </w:pPr>
             <w:r>
               <w:rPr>
+                <w:spacing w:val="225"/>
                 <w:lang w:eastAsia="en-US"/>
               </w:rPr>
-              <w:t>{{TPC_SAIDI_CHART}}</w:t>
-            </w:r>
-          </w:p>
-        </w:tc>
-        <w:tc>
-          <w:tcPr>
-            <w:tcW w:w="5436" w:type="dxa"/>
-          </w:tcPr>
-          <w:p>
-            <w:pPr>
-              <w:spacing w:before="40" w:after="200"/>
+              <w:t>{{TPC_SAIDI_CHART}</w:t>
+            </w:r>
+            <w:r>
+              <w:rPr>
+                <w:spacing w:val="30"/>
+                <w:lang w:eastAsia="en-US"/>
+              </w:rPr>
+              <w:t>}</w:t>
+            </w:r>
+          </w:p>
+        </w:tc>
+        <w:tc>
+          <w:tcPr>
+            <w:tcW w:w="5812" w:type="dxa"/>
+            <w:tcMar>
+              <w:left w:w="0" w:type="dxa"/>
+              <w:right w:w="0" w:type="dxa"/>
+            </w:tcMar>
+            <w:tcFitText/>
+          </w:tcPr>
+          <w:p>
+            <w:pPr>
+              <w:spacing w:before="40" w:after="40"/>
               <w:jc w:val="center"/>
               <w:rPr>
                 <w:lang w:eastAsia="en-US"/>
@@ -2464,9 +2580,17 @@
             </w:pPr>
             <w:r>
               <w:rPr>
+                <w:spacing w:val="225"/>
                 <w:lang w:eastAsia="en-US"/>
               </w:rPr>
-              <w:t>{{TPC_SAIFI_CHART}}</w:t>
+              <w:t>{{TPC_SAIFI_CHART}</w:t>
+            </w:r>
+            <w:r>
+              <w:rPr>
+                <w:spacing w:val="60"/>
+                <w:lang w:eastAsia="en-US"/>
+              </w:rPr>
+              <w:t>}</w:t>
             </w:r>
           </w:p>
         </w:tc>
@@ -2474,11 +2598,16 @@
       <w:tr>
         <w:tc>
           <w:tcPr>
-            <w:tcW w:w="5436" w:type="dxa"/>
-          </w:tcPr>
-          <w:p>
-            <w:pPr>
-              <w:spacing w:before="40" w:after="200"/>
+            <w:tcW w:w="5812" w:type="dxa"/>
+            <w:tcMar>
+              <w:left w:w="0" w:type="dxa"/>
+              <w:right w:w="0" w:type="dxa"/>
+            </w:tcMar>
+            <w:tcFitText/>
+          </w:tcPr>
+          <w:p>
+            <w:pPr>
+              <w:spacing w:before="40" w:after="40"/>
               <w:jc w:val="center"/>
               <w:rPr>
                 <w:lang w:eastAsia="en-US"/>
@@ -2486,19 +2615,32 @@
             </w:pPr>
             <w:r>
               <w:rPr>
+                <w:spacing w:val="225"/>
                 <w:lang w:eastAsia="en-US"/>
               </w:rPr>
-              <w:t>{{OJV_SAIDI_CHART}}</w:t>
-            </w:r>
-          </w:p>
-        </w:tc>
-        <w:tc>
-          <w:tcPr>
-            <w:tcW w:w="5436" w:type="dxa"/>
-          </w:tcPr>
-          <w:p>
-            <w:pPr>
-              <w:spacing w:before="40" w:after="200"/>
+              <w:t>{{OJV_SAIDI_CHART}</w:t>
+            </w:r>
+            <w:r>
+              <w:rPr>
+                <w:spacing w:val="30"/>
+                <w:lang w:eastAsia="en-US"/>
+              </w:rPr>
+              <w:t>}</w:t>
+            </w:r>
+          </w:p>
+        </w:tc>
+        <w:tc>
+          <w:tcPr>
+            <w:tcW w:w="5812" w:type="dxa"/>
+            <w:tcMar>
+              <w:left w:w="0" w:type="dxa"/>
+              <w:right w:w="0" w:type="dxa"/>
+            </w:tcMar>
+            <w:tcFitText/>
+          </w:tcPr>
+          <w:p>
+            <w:pPr>
+              <w:spacing w:before="40" w:after="40"/>
               <w:jc w:val="center"/>
               <w:rPr>
                 <w:lang w:eastAsia="en-US"/>
@@ -2506,9 +2648,17 @@
             </w:pPr>
             <w:r>
               <w:rPr>
+                <w:spacing w:val="225"/>
                 <w:lang w:eastAsia="en-US"/>
               </w:rPr>
-              <w:t>{{OJV_SAIFI_CHART}}</w:t>
+              <w:t>{{OJV_SAIFI_CHART}</w:t>
+            </w:r>
+            <w:r>
+              <w:rPr>
+                <w:spacing w:val="60"/>
+                <w:lang w:eastAsia="en-US"/>
+              </w:rPr>
+              <w:t>}</w:t>
             </w:r>
           </w:p>
         </w:tc>
@@ -2534,8 +2684,6 @@
     <w:p>
       <w:pPr>
         <w:pStyle w:val="Heading2"/>
-        <w:spacing w:after="200"/>
-        <w:ind w:firstLine="567"/>
       </w:pPr>
       <w:r>
         <w:lastRenderedPageBreak/>
@@ -2560,15 +2708,7 @@
         <w:rPr>
           <w:lang w:eastAsia="en-US"/>
         </w:rPr>
-        <w:t>[</w:t>
-      </w:r>
-      <w:bookmarkStart w:id="6" w:name="_GoBack"/>
-      <w:bookmarkEnd w:id="6"/>
-      <w:r>
-        <w:rPr>
-          <w:lang w:eastAsia="en-US"/>
-        </w:rPr>
-        <w:t>Bullet Point List]</w:t>
+        <w:t>[Bullet Point List]</w:t>
       </w:r>
       <w:r>
         <w:rPr>
@@ -2583,8 +2723,352 @@
     </w:p>
     <w:p>
       <w:pPr>
-        <w:spacing w:after="0"/>
+        <w:pStyle w:val="Heading2"/>
+      </w:pPr>
+      <w:r>
+        <w:lastRenderedPageBreak/>
+        <w:t>Network Report (All Outages)</w:t>
+      </w:r>
+    </w:p>
+    <w:p>
+      <w:pPr>
+        <w:pStyle w:val="Heading3"/>
+      </w:pPr>
+      <w:r>
+        <w:t>Electricity Invercargill Ltd</w:t>
+      </w:r>
+      <w:r>
+        <w:t>.</w:t>
+      </w:r>
+    </w:p>
+    <w:p>
+      <w:pPr>
+        <w:pStyle w:val="Heading4"/>
         <w:ind w:left="567"/>
+      </w:pPr>
+      <w:r>
+        <w:t xml:space="preserve">Planned - </w:t>
+      </w:r>
+      <w:proofErr w:type="spellStart"/>
+      <w:r>
+        <w:t>PowerNet</w:t>
+      </w:r>
+      <w:proofErr w:type="spellEnd"/>
+    </w:p>
+    <w:p>
+      <w:pPr>
+        <w:ind w:left="567"/>
+        <w:rPr>
+          <w:rFonts w:ascii="Arial" w:hAnsi="Arial" w:cs="Arial"/>
+          <w:bCs/>
+          <w:color w:val="000000"/>
+          <w:szCs w:val="24"/>
+        </w:rPr>
+      </w:pPr>
+      <w:r>
+        <w:rPr>
+          <w:rFonts w:ascii="Arial" w:hAnsi="Arial" w:cs="Arial"/>
+          <w:bCs/>
+          <w:color w:val="000000"/>
+          <w:szCs w:val="24"/>
+        </w:rPr>
+        <w:t>No planned or unplanned outages for the week</w:t>
+      </w:r>
+    </w:p>
+    <w:p>
+      <w:pPr>
+        <w:pStyle w:val="Heading4"/>
+        <w:ind w:left="567"/>
+      </w:pPr>
+      <w:r>
+        <w:t xml:space="preserve">Unplanned - </w:t>
+      </w:r>
+      <w:proofErr w:type="spellStart"/>
+      <w:r>
+        <w:t>PowerNet</w:t>
+      </w:r>
+      <w:proofErr w:type="spellEnd"/>
+    </w:p>
+    <w:p>
+      <w:pPr>
+        <w:ind w:left="567"/>
+        <w:rPr>
+          <w:rFonts w:ascii="Arial" w:hAnsi="Arial" w:cs="Arial"/>
+          <w:bCs/>
+          <w:color w:val="000000"/>
+          <w:szCs w:val="24"/>
+        </w:rPr>
+      </w:pPr>
+      <w:r>
+        <w:rPr>
+          <w:rFonts w:ascii="Arial" w:hAnsi="Arial" w:cs="Arial"/>
+          <w:bCs/>
+          <w:color w:val="000000"/>
+          <w:szCs w:val="24"/>
+        </w:rPr>
+        <w:t>No planned or unplanned outages for the week</w:t>
+      </w:r>
+    </w:p>
+    <w:p>
+      <w:pPr>
+        <w:pStyle w:val="Heading3"/>
+      </w:pPr>
+      <w:r>
+        <w:t>Electricity Southland Ltd. (Lakeland)</w:t>
+      </w:r>
+    </w:p>
+    <w:p>
+      <w:pPr>
+        <w:pStyle w:val="Heading4"/>
+        <w:ind w:left="567"/>
+      </w:pPr>
+      <w:r>
+        <w:t xml:space="preserve">Planned - </w:t>
+      </w:r>
+      <w:proofErr w:type="spellStart"/>
+      <w:r>
+        <w:t>PowerNet</w:t>
+      </w:r>
+      <w:proofErr w:type="spellEnd"/>
+    </w:p>
+    <w:p>
+      <w:pPr>
+        <w:ind w:left="567"/>
+        <w:rPr>
+          <w:rFonts w:ascii="Arial" w:hAnsi="Arial" w:cs="Arial"/>
+          <w:bCs/>
+          <w:color w:val="000000"/>
+          <w:szCs w:val="24"/>
+        </w:rPr>
+      </w:pPr>
+      <w:r>
+        <w:rPr>
+          <w:rFonts w:ascii="Arial" w:hAnsi="Arial" w:cs="Arial"/>
+          <w:bCs/>
+          <w:color w:val="000000"/>
+          <w:szCs w:val="24"/>
+        </w:rPr>
+        <w:t>No planned or unplanned outages for the week</w:t>
+      </w:r>
+    </w:p>
+    <w:p>
+      <w:pPr>
+        <w:pStyle w:val="Heading4"/>
+        <w:ind w:left="567"/>
+      </w:pPr>
+      <w:r>
+        <w:t xml:space="preserve">Unplanned - </w:t>
+      </w:r>
+      <w:proofErr w:type="spellStart"/>
+      <w:r>
+        <w:t>PowerNet</w:t>
+      </w:r>
+      <w:proofErr w:type="spellEnd"/>
+    </w:p>
+    <w:p>
+      <w:pPr>
+        <w:ind w:left="567"/>
+        <w:rPr>
+          <w:rFonts w:ascii="Arial" w:hAnsi="Arial" w:cs="Arial"/>
+          <w:bCs/>
+          <w:color w:val="000000"/>
+          <w:szCs w:val="24"/>
+        </w:rPr>
+      </w:pPr>
+      <w:r>
+        <w:rPr>
+          <w:rFonts w:ascii="Arial" w:hAnsi="Arial" w:cs="Arial"/>
+          <w:bCs/>
+          <w:color w:val="000000"/>
+          <w:szCs w:val="24"/>
+        </w:rPr>
+        <w:t>No planned or unplanned outages for the week</w:t>
+      </w:r>
+    </w:p>
+    <w:p>
+      <w:pPr>
+        <w:pStyle w:val="Heading3"/>
+        <w:rPr>
+          <w:bCs/>
+        </w:rPr>
+      </w:pPr>
+      <w:r>
+        <w:t>Otago Joint Venture</w:t>
+      </w:r>
+    </w:p>
+    <w:p>
+      <w:pPr>
+        <w:pStyle w:val="Heading4"/>
+        <w:ind w:left="567"/>
+      </w:pPr>
+      <w:r>
+        <w:t xml:space="preserve">Planned - </w:t>
+      </w:r>
+      <w:proofErr w:type="spellStart"/>
+      <w:r>
+        <w:t>PowerNet</w:t>
+      </w:r>
+      <w:proofErr w:type="spellEnd"/>
+    </w:p>
+    <w:p>
+      <w:pPr>
+        <w:ind w:left="567"/>
+        <w:rPr>
+          <w:rFonts w:ascii="Arial" w:hAnsi="Arial" w:cs="Arial"/>
+          <w:bCs/>
+          <w:color w:val="000000"/>
+          <w:szCs w:val="24"/>
+        </w:rPr>
+      </w:pPr>
+      <w:r>
+        <w:rPr>
+          <w:rFonts w:ascii="Arial" w:hAnsi="Arial" w:cs="Arial"/>
+          <w:bCs/>
+          <w:color w:val="000000"/>
+          <w:szCs w:val="24"/>
+        </w:rPr>
+        <w:t>No planned or unplanned outages for the week</w:t>
+      </w:r>
+    </w:p>
+    <w:p>
+      <w:pPr>
+        <w:pStyle w:val="Heading4"/>
+        <w:ind w:left="567"/>
+      </w:pPr>
+      <w:r>
+        <w:t xml:space="preserve">Unplanned - </w:t>
+      </w:r>
+      <w:proofErr w:type="spellStart"/>
+      <w:r>
+        <w:t>PowerNet</w:t>
+      </w:r>
+      <w:proofErr w:type="spellEnd"/>
+    </w:p>
+    <w:p>
+      <w:pPr>
+        <w:ind w:left="567"/>
+        <w:rPr>
+          <w:rFonts w:ascii="Arial" w:hAnsi="Arial" w:cs="Arial"/>
+          <w:bCs/>
+          <w:color w:val="000000"/>
+          <w:szCs w:val="24"/>
+        </w:rPr>
+      </w:pPr>
+      <w:r>
+        <w:rPr>
+          <w:rFonts w:ascii="Arial" w:hAnsi="Arial" w:cs="Arial"/>
+          <w:bCs/>
+          <w:color w:val="000000"/>
+          <w:szCs w:val="24"/>
+        </w:rPr>
+        <w:t>No planned or unplanned outages for the week</w:t>
+      </w:r>
+    </w:p>
+    <w:p>
+      <w:pPr>
+        <w:pStyle w:val="Heading3"/>
+        <w:rPr>
+          <w:bCs/>
+        </w:rPr>
+      </w:pPr>
+      <w:proofErr w:type="gramStart"/>
+      <w:r>
+        <w:t>The Power Company Ltd</w:t>
+      </w:r>
+      <w:r>
+        <w:t>.</w:t>
+      </w:r>
+      <w:proofErr w:type="gramEnd"/>
+    </w:p>
+    <w:p>
+      <w:pPr>
+        <w:pStyle w:val="Heading4"/>
+        <w:ind w:left="567"/>
+      </w:pPr>
+      <w:r>
+        <w:t xml:space="preserve">Planned - </w:t>
+      </w:r>
+      <w:proofErr w:type="spellStart"/>
+      <w:r>
+        <w:t>PowerNet</w:t>
+      </w:r>
+      <w:proofErr w:type="spellEnd"/>
+    </w:p>
+    <w:p>
+      <w:pPr>
+        <w:ind w:left="567"/>
+        <w:rPr>
+          <w:rFonts w:ascii="Arial" w:hAnsi="Arial" w:cs="Arial"/>
+          <w:bCs/>
+          <w:color w:val="000000"/>
+          <w:szCs w:val="24"/>
+        </w:rPr>
+      </w:pPr>
+      <w:r>
+        <w:rPr>
+          <w:rFonts w:ascii="Arial" w:hAnsi="Arial" w:cs="Arial"/>
+          <w:bCs/>
+          <w:color w:val="000000"/>
+          <w:szCs w:val="24"/>
+        </w:rPr>
+        <w:t>No planned or unplanned outages for the week</w:t>
+      </w:r>
+    </w:p>
+    <w:p>
+      <w:pPr>
+        <w:pStyle w:val="Heading4"/>
+        <w:ind w:left="567"/>
+      </w:pPr>
+      <w:r>
+        <w:t xml:space="preserve">Unplanned - </w:t>
+      </w:r>
+      <w:proofErr w:type="spellStart"/>
+      <w:r>
+        <w:t>PowerNet</w:t>
+      </w:r>
+      <w:proofErr w:type="spellEnd"/>
+    </w:p>
+    <w:p>
+      <w:pPr>
+        <w:ind w:left="567"/>
+        <w:rPr>
+          <w:rFonts w:ascii="Arial" w:hAnsi="Arial" w:cs="Arial"/>
+          <w:bCs/>
+          <w:color w:val="000000"/>
+          <w:szCs w:val="24"/>
+        </w:rPr>
+      </w:pPr>
+      <w:r>
+        <w:rPr>
+          <w:rFonts w:ascii="Arial" w:hAnsi="Arial" w:cs="Arial"/>
+          <w:bCs/>
+          <w:color w:val="000000"/>
+          <w:szCs w:val="24"/>
+        </w:rPr>
+        <w:t>No planned or unplanned outages for the week</w:t>
+      </w:r>
+    </w:p>
+    <w:p>
+      <w:pPr>
+        <w:rPr>
+          <w:rFonts w:ascii="Arial" w:hAnsi="Arial" w:cs="Arial"/>
+          <w:bCs/>
+          <w:color w:val="000000"/>
+          <w:szCs w:val="24"/>
+        </w:rPr>
+      </w:pPr>
+      <w:r>
+        <w:rPr>
+          <w:rFonts w:ascii="Arial" w:hAnsi="Arial" w:cs="Arial"/>
+          <w:bCs/>
+          <w:color w:val="000000"/>
+          <w:szCs w:val="24"/>
+        </w:rPr>
+        <w:br w:type="page"/>
+      </w:r>
+    </w:p>
+    <w:p>
+      <w:pPr>
         <w:rPr>
           <w:rFonts w:ascii="Arial" w:hAnsi="Arial"/>
           <w:b/>
@@ -2602,8 +3086,9 @@
           <w:lang w:eastAsia="en-US"/>
         </w:rPr>
         <w:lastRenderedPageBreak/>
-        <w:t>Network Report (All Outages) –</w:t>
-      </w:r>
+        <w:t xml:space="preserve">All Defects not yet </w:t>
+      </w:r>
+      <w:proofErr w:type="gramStart"/>
       <w:r>
         <w:rPr>
           <w:rFonts w:ascii="Arial" w:hAnsi="Arial"/>
@@ -2612,639 +3097,29 @@
           <w:szCs w:val="20"/>
           <w:lang w:eastAsia="en-US"/>
         </w:rPr>
-        <w:t xml:space="preserve"> Electricity Invercargill Ltd</w:t>
-      </w:r>
-      <w:r>
-        <w:rPr>
-          <w:rFonts w:ascii="Arial" w:hAnsi="Arial"/>
-          <w:b/>
-          <w:sz w:val="28"/>
-          <w:szCs w:val="20"/>
-          <w:lang w:eastAsia="en-US"/>
-        </w:rPr>
-        <w:t>.</w:t>
-      </w:r>
+        <w:t>Completed</w:t>
+      </w:r>
+      <w:proofErr w:type="gramEnd"/>
     </w:p>
     <w:p>
       <w:pPr>
         <w:pStyle w:val="Heading4"/>
-        <w:ind w:left="567"/>
-      </w:pPr>
-      <w:r>
-        <w:t>Planned - PowerNet</w:t>
-      </w:r>
-    </w:p>
-    <w:p>
-      <w:pPr>
-        <w:ind w:left="567"/>
         <w:rPr>
-          <w:rFonts w:ascii="Arial" w:hAnsi="Arial" w:cs="Arial"/>
-          <w:bCs/>
-          <w:color w:val="000000"/>
-          <w:szCs w:val="24"/>
-        </w:rPr>
-      </w:pPr>
-      <w:r>
-        <w:rPr>
-          <w:rFonts w:ascii="Arial" w:hAnsi="Arial" w:cs="Arial"/>
-          <w:bCs/>
-          <w:color w:val="000000"/>
-          <w:szCs w:val="24"/>
-        </w:rPr>
-        <w:t>No planned or unplanned outages for the week</w:t>
-      </w:r>
-    </w:p>
-    <w:p>
-      <w:pPr>
-        <w:pStyle w:val="Heading4"/>
-        <w:ind w:left="567"/>
-      </w:pPr>
-      <w:r>
-        <w:t>Unp</w:t>
-      </w:r>
-      <w:r>
-        <w:t>lanned - PowerNet</w:t>
-      </w:r>
-    </w:p>
-    <w:p>
-      <w:pPr>
-        <w:ind w:left="567"/>
-        <w:rPr>
-          <w:rFonts w:ascii="Arial" w:hAnsi="Arial" w:cs="Arial"/>
-          <w:bCs/>
-          <w:color w:val="000000"/>
-          <w:szCs w:val="24"/>
-        </w:rPr>
-      </w:pPr>
-      <w:r>
-        <w:rPr>
-          <w:rFonts w:ascii="Arial" w:hAnsi="Arial" w:cs="Arial"/>
-          <w:bCs/>
-          <w:color w:val="000000"/>
-          <w:szCs w:val="24"/>
-        </w:rPr>
-        <w:t>No planned or unplanned outages for the week</w:t>
-      </w:r>
-    </w:p>
-    <w:p>
-      <w:pPr>
-        <w:spacing w:after="0"/>
-        <w:ind w:left="567"/>
-        <w:rPr>
-          <w:rFonts w:ascii="Arial" w:hAnsi="Arial"/>
-          <w:b/>
-          <w:sz w:val="28"/>
-          <w:szCs w:val="20"/>
-          <w:lang w:eastAsia="en-US"/>
-        </w:rPr>
-      </w:pPr>
-      <w:r>
-        <w:rPr>
-          <w:rFonts w:ascii="Arial" w:hAnsi="Arial"/>
-          <w:b/>
-          <w:sz w:val="28"/>
-          <w:szCs w:val="20"/>
-          <w:lang w:eastAsia="en-US"/>
-        </w:rPr>
-        <w:t xml:space="preserve">Network Report (All Outages) </w:t>
-      </w:r>
-      <w:r>
-        <w:rPr>
-          <w:rFonts w:ascii="Arial" w:hAnsi="Arial"/>
-          <w:b/>
-          <w:sz w:val="28"/>
-          <w:szCs w:val="20"/>
-          <w:lang w:eastAsia="en-US"/>
-        </w:rPr>
-        <w:t>–</w:t>
-      </w:r>
-      <w:r>
-        <w:rPr>
-          <w:rFonts w:ascii="Arial" w:hAnsi="Arial"/>
-          <w:b/>
-          <w:sz w:val="28"/>
-          <w:szCs w:val="20"/>
-          <w:lang w:eastAsia="en-US"/>
-        </w:rPr>
-        <w:t xml:space="preserve"> </w:t>
-      </w:r>
-      <w:r>
-        <w:rPr>
-          <w:rFonts w:ascii="Arial" w:hAnsi="Arial"/>
-          <w:b/>
-          <w:sz w:val="28"/>
-          <w:szCs w:val="20"/>
-          <w:lang w:eastAsia="en-US"/>
-        </w:rPr>
-        <w:t>Electricity Southland Ltd. (Lakeland)</w:t>
-      </w:r>
-    </w:p>
-    <w:p>
-      <w:pPr>
-        <w:pStyle w:val="Heading4"/>
-        <w:ind w:left="567"/>
-      </w:pPr>
-      <w:r>
-        <w:t>Planned - PowerNet</w:t>
-      </w:r>
-    </w:p>
-    <w:p>
-      <w:pPr>
-        <w:ind w:left="567"/>
-        <w:rPr>
-          <w:rFonts w:ascii="Arial" w:hAnsi="Arial" w:cs="Arial"/>
-          <w:bCs/>
-          <w:color w:val="000000"/>
-          <w:szCs w:val="24"/>
-        </w:rPr>
-      </w:pPr>
-      <w:r>
-        <w:rPr>
-          <w:rFonts w:ascii="Arial" w:hAnsi="Arial" w:cs="Arial"/>
-          <w:bCs/>
-          <w:color w:val="000000"/>
-          <w:szCs w:val="24"/>
-        </w:rPr>
-        <w:t>No planned or unplanned outages for the week</w:t>
-      </w:r>
-    </w:p>
-    <w:p>
-      <w:pPr>
-        <w:pStyle w:val="Heading4"/>
-        <w:ind w:left="567"/>
-      </w:pPr>
-      <w:r>
-        <w:t>Unp</w:t>
-      </w:r>
-      <w:r>
-        <w:t>lanned - PowerNet</w:t>
-      </w:r>
-    </w:p>
-    <w:p>
-      <w:pPr>
-        <w:ind w:left="567"/>
-        <w:rPr>
-          <w:rFonts w:ascii="Arial" w:hAnsi="Arial" w:cs="Arial"/>
-          <w:bCs/>
-          <w:color w:val="000000"/>
-          <w:szCs w:val="24"/>
-        </w:rPr>
-      </w:pPr>
-      <w:r>
-        <w:rPr>
-          <w:rFonts w:ascii="Arial" w:hAnsi="Arial" w:cs="Arial"/>
-          <w:bCs/>
-          <w:color w:val="000000"/>
-          <w:szCs w:val="24"/>
-        </w:rPr>
-        <w:t>No planned or unplanned outages for the week</w:t>
-      </w:r>
-    </w:p>
-    <w:p>
-      <w:pPr>
-        <w:pStyle w:val="Heading4"/>
-        <w:ind w:left="567"/>
-        <w:rPr>
-          <w:rFonts w:cs="Times New Roman"/>
-          <w:bCs w:val="0"/>
-          <w:sz w:val="28"/>
-        </w:rPr>
-      </w:pPr>
-      <w:r>
-        <w:rPr>
-          <w:rFonts w:cs="Times New Roman"/>
-          <w:bCs w:val="0"/>
-          <w:sz w:val="28"/>
-        </w:rPr>
-        <w:t xml:space="preserve">Network Report (All Outages) </w:t>
-      </w:r>
-      <w:r>
-        <w:rPr>
-          <w:sz w:val="28"/>
-        </w:rPr>
-        <w:t>–</w:t>
-      </w:r>
-      <w:r>
-        <w:rPr>
-          <w:rFonts w:cs="Times New Roman"/>
-          <w:bCs w:val="0"/>
-          <w:sz w:val="28"/>
-        </w:rPr>
-        <w:t xml:space="preserve"> Otago Joint Venture</w:t>
-      </w:r>
-    </w:p>
-    <w:p>
-      <w:pPr>
-        <w:pStyle w:val="Heading4"/>
-        <w:ind w:left="567"/>
-      </w:pPr>
-      <w:r>
-        <w:t>Planned - PowerNet</w:t>
-      </w:r>
-    </w:p>
-    <w:p>
-      <w:pPr>
-        <w:ind w:left="567"/>
-        <w:rPr>
-          <w:rFonts w:ascii="Arial" w:hAnsi="Arial" w:cs="Arial"/>
-          <w:bCs/>
-          <w:color w:val="000000"/>
-          <w:szCs w:val="24"/>
-        </w:rPr>
-      </w:pPr>
-      <w:r>
-        <w:rPr>
-          <w:rFonts w:ascii="Arial" w:hAnsi="Arial" w:cs="Arial"/>
-          <w:bCs/>
-          <w:color w:val="000000"/>
-          <w:szCs w:val="24"/>
-        </w:rPr>
-        <w:t>No planned or unplanned outages for the week</w:t>
-      </w:r>
-    </w:p>
-    <w:p>
-      <w:pPr>
-        <w:pStyle w:val="Heading4"/>
-        <w:ind w:left="567"/>
-      </w:pPr>
-      <w:r>
-        <w:t>Unp</w:t>
-      </w:r>
-      <w:r>
-        <w:t>lanned - PowerNet</w:t>
-      </w:r>
-    </w:p>
-    <w:p>
-      <w:pPr>
-        <w:ind w:left="567"/>
-        <w:rPr>
-          <w:rFonts w:ascii="Arial" w:hAnsi="Arial" w:cs="Arial"/>
-          <w:bCs/>
-          <w:color w:val="000000"/>
-          <w:szCs w:val="24"/>
-        </w:rPr>
-      </w:pPr>
-      <w:r>
-        <w:rPr>
-          <w:rFonts w:ascii="Arial" w:hAnsi="Arial" w:cs="Arial"/>
-          <w:bCs/>
-          <w:color w:val="000000"/>
-          <w:szCs w:val="24"/>
-        </w:rPr>
-        <w:t>No planned or unplanned outages for the week</w:t>
-      </w:r>
-    </w:p>
-    <w:p>
-      <w:pPr>
-        <w:pStyle w:val="Heading4"/>
-        <w:ind w:left="567"/>
-        <w:rPr>
-          <w:rFonts w:cs="Times New Roman"/>
-          <w:bCs w:val="0"/>
-          <w:sz w:val="28"/>
-        </w:rPr>
-      </w:pPr>
-      <w:r>
-        <w:rPr>
-          <w:rFonts w:cs="Times New Roman"/>
-          <w:bCs w:val="0"/>
-          <w:sz w:val="28"/>
-        </w:rPr>
-        <w:t xml:space="preserve">Network Report (All Outages) </w:t>
-      </w:r>
-      <w:r>
-        <w:rPr>
-          <w:b w:val="0"/>
-          <w:sz w:val="28"/>
-        </w:rPr>
-        <w:t>–</w:t>
-      </w:r>
-      <w:r>
-        <w:rPr>
-          <w:rFonts w:cs="Times New Roman"/>
-          <w:bCs w:val="0"/>
-          <w:sz w:val="28"/>
-        </w:rPr>
-        <w:t xml:space="preserve"> The Power Company Ltd</w:t>
-      </w:r>
-      <w:r>
-        <w:rPr>
-          <w:rFonts w:cs="Times New Roman"/>
-          <w:bCs w:val="0"/>
-          <w:sz w:val="28"/>
-        </w:rPr>
-        <w:t>.</w:t>
-      </w:r>
-    </w:p>
-    <w:p>
-      <w:pPr>
-        <w:pStyle w:val="Heading4"/>
-        <w:ind w:left="567"/>
-      </w:pPr>
-      <w:r>
-        <w:t>Planned - PowerNet</w:t>
-      </w:r>
-    </w:p>
-    <w:p>
-      <w:pPr>
-        <w:ind w:left="567"/>
-        <w:rPr>
-          <w:rFonts w:ascii="Arial" w:hAnsi="Arial" w:cs="Arial"/>
-          <w:bCs/>
-          <w:color w:val="000000"/>
-          <w:szCs w:val="24"/>
-        </w:rPr>
-      </w:pPr>
-      <w:r>
-        <w:rPr>
-          <w:rFonts w:ascii="Arial" w:hAnsi="Arial" w:cs="Arial"/>
-          <w:bCs/>
-          <w:color w:val="000000"/>
-          <w:szCs w:val="24"/>
-        </w:rPr>
-        <w:t>No planned or unplanned outages for the week</w:t>
-      </w:r>
-    </w:p>
-    <w:p>
-      <w:pPr>
-        <w:pStyle w:val="Heading4"/>
-        <w:ind w:left="567"/>
-      </w:pPr>
-      <w:r>
-        <w:t>Unp</w:t>
-      </w:r>
-      <w:r>
-        <w:t>lanned - PowerNet</w:t>
-      </w:r>
-    </w:p>
-    <w:p>
-      <w:pPr>
-        <w:ind w:left="567"/>
-        <w:rPr>
-          <w:rFonts w:ascii="Arial" w:hAnsi="Arial" w:cs="Arial"/>
-          <w:bCs/>
-          <w:color w:val="000000"/>
-          <w:szCs w:val="24"/>
-        </w:rPr>
-      </w:pPr>
-      <w:r>
-        <w:rPr>
-          <w:rFonts w:ascii="Arial" w:hAnsi="Arial" w:cs="Arial"/>
-          <w:bCs/>
-          <w:color w:val="000000"/>
-          <w:szCs w:val="24"/>
-        </w:rPr>
-        <w:t>No planned or unplanned outages for the week</w:t>
-      </w:r>
-    </w:p>
-    <w:p>
-      <w:pPr>
-        <w:rPr>
-          <w:rFonts w:ascii="Arial" w:hAnsi="Arial" w:cs="Arial"/>
-          <w:sz w:val="21"/>
-          <w:szCs w:val="21"/>
-        </w:rPr>
-      </w:pPr>
-    </w:p>
-    <w:p>
-      <w:pPr>
-        <w:rPr>
-          <w:rFonts w:ascii="Arial" w:hAnsi="Arial" w:cs="Arial"/>
-          <w:sz w:val="21"/>
-          <w:szCs w:val="21"/>
-        </w:rPr>
-      </w:pPr>
-    </w:p>
-    <w:p>
-      <w:pPr>
-        <w:rPr>
-          <w:rFonts w:ascii="Arial" w:hAnsi="Arial" w:cs="Arial"/>
-          <w:sz w:val="21"/>
-          <w:szCs w:val="21"/>
-        </w:rPr>
-      </w:pPr>
-    </w:p>
-    <w:p>
-      <w:pPr>
-        <w:spacing w:after="0"/>
-        <w:rPr>
-          <w:rFonts w:ascii="Arial" w:hAnsi="Arial" w:cs="Arial"/>
-          <w:sz w:val="21"/>
-          <w:szCs w:val="21"/>
-        </w:rPr>
-        <w:sectPr>
-          <w:pgSz w:w="11904" w:h="16834"/>
-          <w:pgMar w:top="624" w:right="624" w:bottom="567" w:left="624" w:header="720" w:footer="720" w:gutter="0"/>
-          <w:cols w:space="720"/>
-        </w:sectPr>
-      </w:pPr>
-    </w:p>
-    <w:p>
-      <w:pPr>
-        <w:rPr>
-          <w:lang w:eastAsia="en-US"/>
-        </w:rPr>
-      </w:pPr>
-      <w:r>
-        <w:rPr>
-          <w:rFonts w:ascii="Arial" w:hAnsi="Arial"/>
-          <w:b/>
-          <w:sz w:val="28"/>
-          <w:szCs w:val="20"/>
-          <w:lang w:eastAsia="en-US"/>
-        </w:rPr>
-        <w:lastRenderedPageBreak/>
-        <w:t>All Defects not yet Completed</w:t>
-      </w:r>
-    </w:p>
-    <w:p>
-      <w:pPr>
-        <w:widowControl w:val="0"/>
-        <w:tabs>
-          <w:tab w:val="right" w:pos="1095"/>
-          <w:tab w:val="right" w:pos="1770"/>
-          <w:tab w:val="left" w:pos="3060"/>
-          <w:tab w:val="left" w:pos="5325"/>
-          <w:tab w:val="left" w:pos="8160"/>
-          <w:tab w:val="left" w:pos="10770"/>
-          <w:tab w:val="left" w:pos="13995"/>
-        </w:tabs>
-        <w:autoSpaceDE w:val="0"/>
-        <w:autoSpaceDN w:val="0"/>
-        <w:adjustRightInd w:val="0"/>
-        <w:spacing w:before="153" w:after="0" w:line="240" w:lineRule="auto"/>
-        <w:rPr>
-          <w:rFonts w:ascii="Arial" w:hAnsi="Arial" w:cs="Arial"/>
-          <w:b/>
-          <w:bCs/>
-          <w:color w:val="000000"/>
           <w:sz w:val="25"/>
           <w:szCs w:val="25"/>
         </w:rPr>
       </w:pPr>
       <w:r>
-        <w:rPr>
-          <w:rFonts w:ascii="Arial" w:hAnsi="Arial" w:cs="Arial"/>
-          <w:b/>
-          <w:bCs/>
-          <w:color w:val="000000"/>
-          <w:sz w:val="20"/>
-          <w:szCs w:val="20"/>
-        </w:rPr>
-        <w:t>Defect No.</w:t>
-      </w:r>
-      <w:r>
-        <w:rPr>
-          <w:rFonts w:ascii="Arial" w:hAnsi="Arial" w:cs="Arial"/>
-          <w:sz w:val="24"/>
-          <w:szCs w:val="24"/>
-        </w:rPr>
-        <w:tab/>
-      </w:r>
-      <w:r>
-        <w:rPr>
-          <w:rFonts w:ascii="Arial" w:hAnsi="Arial" w:cs="Arial"/>
-          <w:b/>
-          <w:bCs/>
-          <w:color w:val="000000"/>
-          <w:sz w:val="20"/>
-          <w:szCs w:val="20"/>
-        </w:rPr>
-        <w:t xml:space="preserve"> Date</w:t>
-      </w:r>
-      <w:r>
-        <w:rPr>
-          <w:rFonts w:ascii="Arial" w:hAnsi="Arial" w:cs="Arial"/>
-          <w:sz w:val="24"/>
-          <w:szCs w:val="24"/>
-        </w:rPr>
-        <w:tab/>
-      </w:r>
-      <w:r>
-        <w:rPr>
-          <w:rFonts w:ascii="Arial" w:hAnsi="Arial" w:cs="Arial"/>
-          <w:b/>
-          <w:bCs/>
-          <w:color w:val="000000"/>
-          <w:sz w:val="20"/>
-          <w:szCs w:val="20"/>
-        </w:rPr>
-        <w:t>Response</w:t>
-      </w:r>
-      <w:r>
-        <w:rPr>
-          <w:rFonts w:ascii="Arial" w:hAnsi="Arial" w:cs="Arial"/>
-          <w:sz w:val="24"/>
-          <w:szCs w:val="24"/>
-        </w:rPr>
-        <w:tab/>
-      </w:r>
-      <w:r>
-        <w:rPr>
-          <w:rFonts w:ascii="Arial" w:hAnsi="Arial" w:cs="Arial"/>
-          <w:b/>
-          <w:bCs/>
-          <w:color w:val="000000"/>
-          <w:sz w:val="20"/>
-          <w:szCs w:val="20"/>
-        </w:rPr>
-        <w:t>Location</w:t>
-      </w:r>
-      <w:r>
-        <w:rPr>
-          <w:rFonts w:ascii="Arial" w:hAnsi="Arial" w:cs="Arial"/>
-          <w:sz w:val="24"/>
-          <w:szCs w:val="24"/>
-        </w:rPr>
-        <w:tab/>
-      </w:r>
-      <w:r>
-        <w:rPr>
-          <w:rFonts w:ascii="Arial" w:hAnsi="Arial" w:cs="Arial"/>
-          <w:b/>
-          <w:bCs/>
-          <w:color w:val="000000"/>
-          <w:sz w:val="20"/>
-          <w:szCs w:val="20"/>
-        </w:rPr>
-        <w:t>Equipment</w:t>
-      </w:r>
-      <w:r>
-        <w:rPr>
-          <w:rFonts w:ascii="Arial" w:hAnsi="Arial" w:cs="Arial"/>
-          <w:sz w:val="24"/>
-          <w:szCs w:val="24"/>
-        </w:rPr>
-        <w:tab/>
-      </w:r>
-      <w:r>
-        <w:rPr>
-          <w:rFonts w:ascii="Arial" w:hAnsi="Arial" w:cs="Arial"/>
-          <w:b/>
-          <w:bCs/>
-          <w:color w:val="000000"/>
-          <w:sz w:val="20"/>
-          <w:szCs w:val="20"/>
-        </w:rPr>
-        <w:t>Item</w:t>
-      </w:r>
-      <w:r>
-        <w:rPr>
-          <w:rFonts w:ascii="Arial" w:hAnsi="Arial" w:cs="Arial"/>
-          <w:sz w:val="24"/>
-          <w:szCs w:val="24"/>
-        </w:rPr>
-        <w:tab/>
-      </w:r>
-      <w:r>
-        <w:rPr>
-          <w:rFonts w:ascii="Arial" w:hAnsi="Arial" w:cs="Arial"/>
-          <w:b/>
-          <w:bCs/>
-          <w:color w:val="000000"/>
-          <w:sz w:val="20"/>
-          <w:szCs w:val="20"/>
-        </w:rPr>
-        <w:t>Project Mgr</w:t>
-      </w:r>
+        <w:t xml:space="preserve">Defect No. | Date | Response | Location | Equipment | Item | Project </w:t>
+      </w:r>
+      <w:proofErr w:type="spellStart"/>
+      <w:r>
+        <w:t>Mgr</w:t>
+      </w:r>
+      <w:proofErr w:type="spellEnd"/>
     </w:p>
-    <w:p>
-      <w:pPr>
-        <w:widowControl w:val="0"/>
-        <w:tabs>
-          <w:tab w:val="left" w:pos="735"/>
-        </w:tabs>
-        <w:autoSpaceDE w:val="0"/>
-        <w:autoSpaceDN w:val="0"/>
-        <w:adjustRightInd w:val="0"/>
-        <w:spacing w:after="0" w:line="240" w:lineRule="auto"/>
-        <w:rPr>
-          <w:rFonts w:ascii="Arial" w:hAnsi="Arial" w:cs="Arial"/>
-          <w:color w:val="000000"/>
-          <w:sz w:val="12"/>
-          <w:szCs w:val="12"/>
-        </w:rPr>
-      </w:pPr>
-      <w:r>
-        <w:rPr>
-          <w:rFonts w:ascii="Arial" w:hAnsi="Arial" w:cs="Arial"/>
-          <w:sz w:val="24"/>
-          <w:szCs w:val="24"/>
-        </w:rPr>
-        <w:tab/>
-      </w:r>
-      <w:r>
-        <w:rPr>
-          <w:rFonts w:ascii="Arial" w:hAnsi="Arial" w:cs="Arial"/>
-          <w:color w:val="000000"/>
-          <w:sz w:val="8"/>
-          <w:szCs w:val="8"/>
-        </w:rPr>
-        <w:t xml:space="preserve"> </w:t>
-      </w:r>
-    </w:p>
-    <w:p/>
     <w:sectPr>
+      <w:footerReference w:type="default" r:id="rId10"/>
       <w:pgSz w:w="11906" w:h="16838"/>
       <w:pgMar w:top="1440" w:right="1440" w:bottom="1440" w:left="1440" w:header="708" w:footer="708" w:gutter="0"/>
       <w:cols w:space="708"/>
@@ -3252,6 +3127,125 @@
     </w:sectPr>
   </w:body>
 </w:document>
+</file>
+
+<file path=word/endnotes.xml><?xml version="1.0" encoding="utf-8"?>
+<w:endnotes xmlns:wpc="http://schemas.microsoft.com/office/word/2010/wordprocessingCanvas" xmlns:mc="http://schemas.openxmlformats.org/markup-compatibility/2006" xmlns:o="urn:schemas-microsoft-com:office:office" xmlns:r="http://schemas.openxmlformats.org/officeDocument/2006/relationships" xmlns:m="http://schemas.openxmlformats.org/officeDocument/2006/math" xmlns:v="urn:schemas-microsoft-com:vml" xmlns:wp14="http://schemas.microsoft.com/office/word/2010/wordprocessingDrawing" xmlns:wp="http://schemas.openxmlformats.org/drawingml/2006/wordprocessingDrawing" xmlns:w10="urn:schemas-microsoft-com:office:word" xmlns:w="http://schemas.openxmlformats.org/wordprocessingml/2006/main" xmlns:w14="http://schemas.microsoft.com/office/word/2010/wordml" xmlns:wpg="http://schemas.microsoft.com/office/word/2010/wordprocessingGroup" xmlns:wpi="http://schemas.microsoft.com/office/word/2010/wordprocessingInk" xmlns:wne="http://schemas.microsoft.com/office/word/2006/wordml" xmlns:wps="http://schemas.microsoft.com/office/word/2010/wordprocessingShape" mc:Ignorable="w14 wp14">
+  <w:endnote w:type="separator" w:id="-1">
+    <w:p>
+      <w:pPr>
+        <w:spacing w:after="0" w:line="240" w:lineRule="auto"/>
+      </w:pPr>
+      <w:r>
+        <w:separator/>
+      </w:r>
+    </w:p>
+  </w:endnote>
+  <w:endnote w:type="continuationSeparator" w:id="0">
+    <w:p>
+      <w:pPr>
+        <w:spacing w:after="0" w:line="240" w:lineRule="auto"/>
+      </w:pPr>
+      <w:r>
+        <w:continuationSeparator/>
+      </w:r>
+    </w:p>
+  </w:endnote>
+</w:endnotes>
+</file>
+
+<file path=word/footer1.xml><?xml version="1.0" encoding="utf-8"?>
+<w:ftr xmlns:wpc="http://schemas.microsoft.com/office/word/2010/wordprocessingCanvas" xmlns:mc="http://schemas.openxmlformats.org/markup-compatibility/2006" xmlns:o="urn:schemas-microsoft-com:office:office" xmlns:r="http://schemas.openxmlformats.org/officeDocument/2006/relationships" xmlns:m="http://schemas.openxmlformats.org/officeDocument/2006/math" xmlns:v="urn:schemas-microsoft-com:vml" xmlns:wp14="http://schemas.microsoft.com/office/word/2010/wordprocessingDrawing" xmlns:wp="http://schemas.openxmlformats.org/drawingml/2006/wordprocessingDrawing" xmlns:w10="urn:schemas-microsoft-com:office:word" xmlns:w="http://schemas.openxmlformats.org/wordprocessingml/2006/main" xmlns:w14="http://schemas.microsoft.com/office/word/2010/wordml" xmlns:wpg="http://schemas.microsoft.com/office/word/2010/wordprocessingGroup" xmlns:wpi="http://schemas.microsoft.com/office/word/2010/wordprocessingInk" xmlns:wne="http://schemas.microsoft.com/office/word/2006/wordml" xmlns:wps="http://schemas.microsoft.com/office/word/2010/wordprocessingShape" mc:Ignorable="w14 wp14">
+  <w:sdt>
+    <w:sdtPr>
+      <w:id w:val="-478918235"/>
+      <w:docPartObj>
+        <w:docPartGallery w:val="Page Numbers (Bottom of Page)"/>
+        <w:docPartUnique/>
+      </w:docPartObj>
+    </w:sdtPr>
+    <w:sdtEndPr>
+      <w:rPr>
+        <w:rFonts w:ascii="Arial Narrow" w:hAnsi="Arial Narrow"/>
+        <w:noProof/>
+      </w:rPr>
+    </w:sdtEndPr>
+    <w:sdtContent>
+      <w:p>
+        <w:pPr>
+          <w:pStyle w:val="Footer"/>
+          <w:ind w:firstLine="1440"/>
+          <w:jc w:val="right"/>
+          <w:rPr>
+            <w:rFonts w:ascii="Arial Narrow" w:hAnsi="Arial Narrow"/>
+          </w:rPr>
+        </w:pPr>
+        <w:r>
+          <w:rPr>
+            <w:rFonts w:ascii="Arial Narrow" w:hAnsi="Arial Narrow"/>
+          </w:rPr>
+          <w:fldChar w:fldCharType="begin"/>
+        </w:r>
+        <w:r>
+          <w:rPr>
+            <w:rFonts w:ascii="Arial Narrow" w:hAnsi="Arial Narrow"/>
+          </w:rPr>
+          <w:instrText xml:space="preserve"> PAGE   \* MERGEFORMAT </w:instrText>
+        </w:r>
+        <w:r>
+          <w:rPr>
+            <w:rFonts w:ascii="Arial Narrow" w:hAnsi="Arial Narrow"/>
+          </w:rPr>
+          <w:fldChar w:fldCharType="separate"/>
+        </w:r>
+        <w:r>
+          <w:rPr>
+            <w:rFonts w:ascii="Arial Narrow" w:hAnsi="Arial Narrow"/>
+            <w:noProof/>
+          </w:rPr>
+          <w:t>1</w:t>
+        </w:r>
+        <w:r>
+          <w:rPr>
+            <w:rFonts w:ascii="Arial Narrow" w:hAnsi="Arial Narrow"/>
+            <w:noProof/>
+          </w:rPr>
+          <w:fldChar w:fldCharType="end"/>
+        </w:r>
+      </w:p>
+    </w:sdtContent>
+  </w:sdt>
+  <w:p>
+    <w:pPr>
+      <w:pStyle w:val="Footer"/>
+    </w:pPr>
+  </w:p>
+</w:ftr>
+</file>
+
+<file path=word/footnotes.xml><?xml version="1.0" encoding="utf-8"?>
+<w:footnotes xmlns:wpc="http://schemas.microsoft.com/office/word/2010/wordprocessingCanvas" xmlns:mc="http://schemas.openxmlformats.org/markup-compatibility/2006" xmlns:o="urn:schemas-microsoft-com:office:office" xmlns:r="http://schemas.openxmlformats.org/officeDocument/2006/relationships" xmlns:m="http://schemas.openxmlformats.org/officeDocument/2006/math" xmlns:v="urn:schemas-microsoft-com:vml" xmlns:wp14="http://schemas.microsoft.com/office/word/2010/wordprocessingDrawing" xmlns:wp="http://schemas.openxmlformats.org/drawingml/2006/wordprocessingDrawing" xmlns:w10="urn:schemas-microsoft-com:office:word" xmlns:w="http://schemas.openxmlformats.org/wordprocessingml/2006/main" xmlns:w14="http://schemas.microsoft.com/office/word/2010/wordml" xmlns:wpg="http://schemas.microsoft.com/office/word/2010/wordprocessingGroup" xmlns:wpi="http://schemas.microsoft.com/office/word/2010/wordprocessingInk" xmlns:wne="http://schemas.microsoft.com/office/word/2006/wordml" xmlns:wps="http://schemas.microsoft.com/office/word/2010/wordprocessingShape" mc:Ignorable="w14 wp14">
+  <w:footnote w:type="separator" w:id="-1">
+    <w:p>
+      <w:pPr>
+        <w:spacing w:after="0" w:line="240" w:lineRule="auto"/>
+      </w:pPr>
+      <w:r>
+        <w:separator/>
+      </w:r>
+    </w:p>
+  </w:footnote>
+  <w:footnote w:type="continuationSeparator" w:id="0">
+    <w:p>
+      <w:pPr>
+        <w:spacing w:after="0" w:line="240" w:lineRule="auto"/>
+      </w:pPr>
+      <w:r>
+        <w:continuationSeparator/>
+      </w:r>
+    </w:p>
+  </w:footnote>
+</w:footnotes>
 </file>
 
 <file path=word/numbering.xml><?xml version="1.0" encoding="utf-8"?>
@@ -3444,7 +3438,6 @@
     <w:lsdException w:name="toc 9" w:uiPriority="39"/>
     <w:lsdException w:name="Normal Indent" w:uiPriority="0"/>
     <w:lsdException w:name="annotation text" w:uiPriority="0"/>
-    <w:lsdException w:name="footer" w:uiPriority="0"/>
     <w:lsdException w:name="caption" w:uiPriority="0" w:qFormat="1"/>
     <w:lsdException w:name="annotation reference" w:uiPriority="0"/>
     <w:lsdException w:name="page number" w:uiPriority="0"/>
@@ -3872,7 +3865,6 @@
     <w:basedOn w:val="Normal"/>
     <w:link w:val="HeaderChar"/>
     <w:uiPriority w:val="99"/>
-    <w:semiHidden/>
     <w:unhideWhenUsed/>
     <w:rsid w:val="00512DA6"/>
     <w:pPr>
@@ -3894,7 +3886,6 @@
     <w:basedOn w:val="DefaultParagraphFont"/>
     <w:link w:val="Header"/>
     <w:uiPriority w:val="99"/>
-    <w:semiHidden/>
     <w:rsid w:val="00512DA6"/>
     <w:rPr>
       <w:rFonts w:ascii="Times New Roman" w:eastAsia="Times New Roman" w:hAnsi="Times New Roman" w:cs="Times New Roman"/>
@@ -3906,7 +3897,7 @@
     <w:name w:val="footer"/>
     <w:basedOn w:val="Normal"/>
     <w:link w:val="FooterChar"/>
-    <w:semiHidden/>
+    <w:uiPriority w:val="99"/>
     <w:unhideWhenUsed/>
     <w:rsid w:val="00512DA6"/>
     <w:pPr>
@@ -3927,7 +3918,7 @@
     <w:name w:val="Footer Char"/>
     <w:basedOn w:val="DefaultParagraphFont"/>
     <w:link w:val="Footer"/>
-    <w:semiHidden/>
+    <w:uiPriority w:val="99"/>
     <w:rsid w:val="00512DA6"/>
     <w:rPr>
       <w:rFonts w:ascii="Times New Roman" w:eastAsia="Times New Roman" w:hAnsi="Times New Roman" w:cs="Times New Roman"/>
@@ -4213,6 +4204,26 @@
       </w:tcPr>
     </w:tblStylePr>
   </w:style>
+  <w:style w:type="character" w:customStyle="1" w:styleId="WeeklyReportStyle">
+    <w:name w:val="Weekly Report Style"/>
+    <w:uiPriority w:val="1"/>
+    <w:rsid w:val="006F1BB7"/>
+    <w:rPr>
+      <w:rFonts w:ascii="Arial" w:hAnsi="Arial" w:cs="Arial"/>
+      <w:sz w:val="20"/>
+    </w:rPr>
+  </w:style>
+  <w:style w:type="character" w:customStyle="1" w:styleId="Report">
+    <w:name w:val="Report"/>
+    <w:basedOn w:val="DefaultParagraphFont"/>
+    <w:uiPriority w:val="1"/>
+    <w:qFormat/>
+    <w:rsid w:val="00C1578A"/>
+    <w:rPr>
+      <w:rFonts w:ascii="Arial" w:hAnsi="Arial" w:cs="Arial"/>
+      <w:sz w:val="20"/>
+    </w:rPr>
+  </w:style>
 </w:styles>
 </file>
 
@@ -4255,7 +4266,6 @@
     <w:lsdException w:name="toc 9" w:uiPriority="39"/>
     <w:lsdException w:name="Normal Indent" w:uiPriority="0"/>
     <w:lsdException w:name="annotation text" w:uiPriority="0"/>
-    <w:lsdException w:name="footer" w:uiPriority="0"/>
     <w:lsdException w:name="caption" w:uiPriority="0" w:qFormat="1"/>
     <w:lsdException w:name="annotation reference" w:uiPriority="0"/>
     <w:lsdException w:name="page number" w:uiPriority="0"/>
@@ -4683,7 +4693,6 @@
     <w:basedOn w:val="Normal"/>
     <w:link w:val="HeaderChar"/>
     <w:uiPriority w:val="99"/>
-    <w:semiHidden/>
     <w:unhideWhenUsed/>
     <w:rsid w:val="00512DA6"/>
     <w:pPr>
@@ -4705,7 +4714,6 @@
     <w:basedOn w:val="DefaultParagraphFont"/>
     <w:link w:val="Header"/>
     <w:uiPriority w:val="99"/>
-    <w:semiHidden/>
     <w:rsid w:val="00512DA6"/>
     <w:rPr>
       <w:rFonts w:ascii="Times New Roman" w:eastAsia="Times New Roman" w:hAnsi="Times New Roman" w:cs="Times New Roman"/>
@@ -4717,7 +4725,7 @@
     <w:name w:val="footer"/>
     <w:basedOn w:val="Normal"/>
     <w:link w:val="FooterChar"/>
-    <w:semiHidden/>
+    <w:uiPriority w:val="99"/>
     <w:unhideWhenUsed/>
     <w:rsid w:val="00512DA6"/>
     <w:pPr>
@@ -4738,7 +4746,7 @@
     <w:name w:val="Footer Char"/>
     <w:basedOn w:val="DefaultParagraphFont"/>
     <w:link w:val="Footer"/>
-    <w:semiHidden/>
+    <w:uiPriority w:val="99"/>
     <w:rsid w:val="00512DA6"/>
     <w:rPr>
       <w:rFonts w:ascii="Times New Roman" w:eastAsia="Times New Roman" w:hAnsi="Times New Roman" w:cs="Times New Roman"/>
@@ -5023,6 +5031,26 @@
         </w:tcBorders>
       </w:tcPr>
     </w:tblStylePr>
+  </w:style>
+  <w:style w:type="character" w:customStyle="1" w:styleId="WeeklyReportStyle">
+    <w:name w:val="Weekly Report Style"/>
+    <w:uiPriority w:val="1"/>
+    <w:rsid w:val="006F1BB7"/>
+    <w:rPr>
+      <w:rFonts w:ascii="Arial" w:hAnsi="Arial" w:cs="Arial"/>
+      <w:sz w:val="20"/>
+    </w:rPr>
+  </w:style>
+  <w:style w:type="character" w:customStyle="1" w:styleId="Report">
+    <w:name w:val="Report"/>
+    <w:basedOn w:val="DefaultParagraphFont"/>
+    <w:uiPriority w:val="1"/>
+    <w:qFormat/>
+    <w:rsid w:val="00C1578A"/>
+    <w:rPr>
+      <w:rFonts w:ascii="Arial" w:hAnsi="Arial" w:cs="Arial"/>
+      <w:sz w:val="20"/>
+    </w:rPr>
   </w:style>
 </w:styles>
 </file>
@@ -5317,7 +5345,7 @@
 </file>
 
 <file path=customXml/itemProps1.xml><?xml version="1.0" encoding="utf-8"?>
-<ds:datastoreItem xmlns:ds="http://schemas.openxmlformats.org/officeDocument/2006/customXml" ds:itemID="{A1EF5775-E45D-4887-968D-337064A81E1C}">
+<ds:datastoreItem xmlns:ds="http://schemas.openxmlformats.org/officeDocument/2006/customXml" ds:itemID="{B693EEC7-2992-48D1-BA92-2DC60AD8B850}">
   <ds:schemaRefs>
     <ds:schemaRef ds:uri="http://schemas.openxmlformats.org/officeDocument/2006/bibliography"/>
   </ds:schemaRefs>

</xml_diff>

<commit_message>
Added new tables to the MS Word template
New tables include the number of faults (planned or unplanned) and the
the number of major event days. There are two new tables, containing the
same infomation for the current month and the year to date.
</commit_message>
<xml_diff>
--- a/Data/Weekly Report Template.docx
+++ b/Data/Weekly Report Template.docx
@@ -203,6 +203,8 @@
               </w:rPr>
               <w:t>Michelle Henderson</w:t>
             </w:r>
+            <w:bookmarkStart w:id="2" w:name="_GoBack"/>
+            <w:bookmarkEnd w:id="2"/>
           </w:p>
           <w:p>
             <w:pPr>
@@ -213,14 +215,29 @@
               <w:jc w:val="both"/>
               <w:rPr>
                 <w:rFonts w:ascii="Arial" w:hAnsi="Arial" w:cs="Arial"/>
-              </w:rPr>
-            </w:pPr>
-            <w:r>
-              <w:rPr>
-                <w:rFonts w:ascii="Arial" w:hAnsi="Arial" w:cs="Arial"/>
                 <w:sz w:val="20"/>
               </w:rPr>
-              <w:t>Jason Franklin, Tim Brown, Roger Paterson, Rachael Watt, Justin Peterson and Greg Buzzard, Richard Lee, Trevor Simm</w:t>
+            </w:pPr>
+            <w:r>
+              <w:rPr>
+                <w:rFonts w:ascii="Arial" w:hAnsi="Arial" w:cs="Arial"/>
+                <w:sz w:val="20"/>
+              </w:rPr>
+              <w:t>Jason Franklin, Tim Brown, Roger Paterson</w:t>
+            </w:r>
+            <w:r>
+              <w:rPr>
+                <w:rFonts w:ascii="Arial" w:hAnsi="Arial" w:cs="Arial"/>
+                <w:sz w:val="20"/>
+              </w:rPr>
+              <w:t xml:space="preserve">, Rachael Watt, Justin Peterson, </w:t>
+            </w:r>
+            <w:r>
+              <w:rPr>
+                <w:rFonts w:ascii="Arial" w:hAnsi="Arial" w:cs="Arial"/>
+                <w:sz w:val="20"/>
+              </w:rPr>
+              <w:t>Greg Buzzard, Richard Lee, Trevor Simm</w:t>
             </w:r>
             <w:r>
               <w:rPr>
@@ -297,8 +314,8 @@
                 <w:szCs w:val="24"/>
               </w:rPr>
             </w:pPr>
-            <w:bookmarkStart w:id="2" w:name="ToFax" w:colFirst="1" w:colLast="1"/>
-            <w:bookmarkStart w:id="3" w:name="FromName" w:colFirst="1" w:colLast="1"/>
+            <w:bookmarkStart w:id="3" w:name="ToFax" w:colFirst="1" w:colLast="1"/>
+            <w:bookmarkStart w:id="4" w:name="FromName" w:colFirst="1" w:colLast="1"/>
             <w:bookmarkEnd w:id="0"/>
             <w:r>
               <w:rPr>
@@ -340,8 +357,8 @@
           </w:p>
         </w:tc>
       </w:tr>
-      <w:bookmarkEnd w:id="2"/>
       <w:bookmarkEnd w:id="3"/>
+      <w:bookmarkEnd w:id="4"/>
       <w:tr>
         <w:trPr>
           <w:jc w:val="center"/>
@@ -384,8 +401,8 @@
                 <w:szCs w:val="24"/>
               </w:rPr>
             </w:pPr>
-            <w:bookmarkStart w:id="4" w:name="Subject"/>
-            <w:bookmarkEnd w:id="4"/>
+            <w:bookmarkStart w:id="5" w:name="Subject"/>
+            <w:bookmarkEnd w:id="5"/>
             <w:r>
               <w:rPr>
                 <w:rFonts w:ascii="Arial" w:hAnsi="Arial" w:cs="Arial"/>
@@ -446,8 +463,8 @@
                 <w:sz w:val="20"/>
               </w:rPr>
             </w:pPr>
-            <w:bookmarkStart w:id="5" w:name="Date"/>
-            <w:bookmarkEnd w:id="5"/>
+            <w:bookmarkStart w:id="6" w:name="Date"/>
+            <w:bookmarkEnd w:id="6"/>
             <w:r>
               <w:rPr>
                 <w:rFonts w:ascii="Arial" w:hAnsi="Arial" w:cs="Arial"/>
@@ -546,29 +563,19 @@
       <w:r>
         <w:t xml:space="preserve">Table </w:t>
       </w:r>
-      <w:r>
-        <w:fldChar w:fldCharType="begin"/>
-      </w:r>
-      <w:r>
-        <w:instrText xml:space="preserve"> SEQ Table \* ARABIC </w:instrText>
-      </w:r>
-      <w:r>
-        <w:fldChar w:fldCharType="separate"/>
-      </w:r>
-      <w:r>
-        <w:rPr>
-          <w:noProof/>
-        </w:rPr>
-        <w:t>1</w:t>
-      </w:r>
-      <w:r>
-        <w:rPr>
-          <w:noProof/>
-        </w:rPr>
-        <w:fldChar w:fldCharType="end"/>
-      </w:r>
-      <w:r>
-        <w:t>: Network SAIDI Performance</w:t>
+      <w:fldSimple w:instr=" SEQ Table \* ARABIC ">
+        <w:r>
+          <w:rPr>
+            <w:noProof/>
+          </w:rPr>
+          <w:t>1</w:t>
+        </w:r>
+      </w:fldSimple>
+      <w:r>
+        <w:t>: SAIDI Performance</w:t>
+      </w:r>
+      <w:r>
+        <w:t xml:space="preserve"> by Network</w:t>
       </w:r>
     </w:p>
     <w:tbl>
@@ -596,18 +603,18 @@
           <w:tcPr>
             <w:cnfStyle w:val="001000000000" w:firstRow="0" w:lastRow="0" w:firstColumn="1" w:lastColumn="0" w:oddVBand="0" w:evenVBand="0" w:oddHBand="0" w:evenHBand="0" w:firstRowFirstColumn="0" w:firstRowLastColumn="0" w:lastRowFirstColumn="0" w:lastRowLastColumn="0"/>
             <w:tcW w:w="1122" w:type="dxa"/>
-          </w:tcPr>
-          <w:p>
-            <w:pPr>
-              <w:widowControl w:val="0"/>
-              <w:tabs>
-                <w:tab w:val="left" w:pos="1134"/>
-                <w:tab w:val="center" w:pos="5028"/>
-              </w:tabs>
-              <w:autoSpaceDE w:val="0"/>
-              <w:autoSpaceDN w:val="0"/>
-              <w:adjustRightInd w:val="0"/>
-              <w:jc w:val="both"/>
+            <w:vAlign w:val="center"/>
+          </w:tcPr>
+          <w:p>
+            <w:pPr>
+              <w:widowControl w:val="0"/>
+              <w:tabs>
+                <w:tab w:val="left" w:pos="1134"/>
+                <w:tab w:val="center" w:pos="5028"/>
+              </w:tabs>
+              <w:autoSpaceDE w:val="0"/>
+              <w:autoSpaceDN w:val="0"/>
+              <w:adjustRightInd w:val="0"/>
               <w:rPr>
                 <w:rFonts w:ascii="Arial" w:hAnsi="Arial" w:cs="Arial"/>
                 <w:sz w:val="20"/>
@@ -624,18 +631,18 @@
         <w:tc>
           <w:tcPr>
             <w:tcW w:w="1417" w:type="dxa"/>
-          </w:tcPr>
-          <w:p>
-            <w:pPr>
-              <w:widowControl w:val="0"/>
-              <w:tabs>
-                <w:tab w:val="left" w:pos="1134"/>
-                <w:tab w:val="center" w:pos="5028"/>
-              </w:tabs>
-              <w:autoSpaceDE w:val="0"/>
-              <w:autoSpaceDN w:val="0"/>
-              <w:adjustRightInd w:val="0"/>
-              <w:jc w:val="both"/>
+            <w:vAlign w:val="center"/>
+          </w:tcPr>
+          <w:p>
+            <w:pPr>
+              <w:widowControl w:val="0"/>
+              <w:tabs>
+                <w:tab w:val="left" w:pos="1134"/>
+                <w:tab w:val="center" w:pos="5028"/>
+              </w:tabs>
+              <w:autoSpaceDE w:val="0"/>
+              <w:autoSpaceDN w:val="0"/>
+              <w:adjustRightInd w:val="0"/>
               <w:cnfStyle w:val="100000000000" w:firstRow="1" w:lastRow="0" w:firstColumn="0" w:lastColumn="0" w:oddVBand="0" w:evenVBand="0" w:oddHBand="0" w:evenHBand="0" w:firstRowFirstColumn="0" w:firstRowLastColumn="0" w:lastRowFirstColumn="0" w:lastRowLastColumn="0"/>
               <w:rPr>
                 <w:rFonts w:ascii="Arial" w:hAnsi="Arial" w:cs="Arial"/>
@@ -653,18 +660,18 @@
         <w:tc>
           <w:tcPr>
             <w:tcW w:w="1418" w:type="dxa"/>
-          </w:tcPr>
-          <w:p>
-            <w:pPr>
-              <w:widowControl w:val="0"/>
-              <w:tabs>
-                <w:tab w:val="left" w:pos="1134"/>
-                <w:tab w:val="center" w:pos="5028"/>
-              </w:tabs>
-              <w:autoSpaceDE w:val="0"/>
-              <w:autoSpaceDN w:val="0"/>
-              <w:adjustRightInd w:val="0"/>
-              <w:jc w:val="both"/>
+            <w:vAlign w:val="center"/>
+          </w:tcPr>
+          <w:p>
+            <w:pPr>
+              <w:widowControl w:val="0"/>
+              <w:tabs>
+                <w:tab w:val="left" w:pos="1134"/>
+                <w:tab w:val="center" w:pos="5028"/>
+              </w:tabs>
+              <w:autoSpaceDE w:val="0"/>
+              <w:autoSpaceDN w:val="0"/>
+              <w:adjustRightInd w:val="0"/>
               <w:cnfStyle w:val="100000000000" w:firstRow="1" w:lastRow="0" w:firstColumn="0" w:lastColumn="0" w:oddVBand="0" w:evenVBand="0" w:oddHBand="0" w:evenHBand="0" w:firstRowFirstColumn="0" w:firstRowLastColumn="0" w:lastRowFirstColumn="0" w:lastRowLastColumn="0"/>
               <w:rPr>
                 <w:rFonts w:ascii="Arial" w:hAnsi="Arial" w:cs="Arial"/>
@@ -682,18 +689,18 @@
         <w:tc>
           <w:tcPr>
             <w:tcW w:w="1417" w:type="dxa"/>
-          </w:tcPr>
-          <w:p>
-            <w:pPr>
-              <w:widowControl w:val="0"/>
-              <w:tabs>
-                <w:tab w:val="left" w:pos="1134"/>
-                <w:tab w:val="center" w:pos="5028"/>
-              </w:tabs>
-              <w:autoSpaceDE w:val="0"/>
-              <w:autoSpaceDN w:val="0"/>
-              <w:adjustRightInd w:val="0"/>
-              <w:jc w:val="both"/>
+            <w:vAlign w:val="center"/>
+          </w:tcPr>
+          <w:p>
+            <w:pPr>
+              <w:widowControl w:val="0"/>
+              <w:tabs>
+                <w:tab w:val="left" w:pos="1134"/>
+                <w:tab w:val="center" w:pos="5028"/>
+              </w:tabs>
+              <w:autoSpaceDE w:val="0"/>
+              <w:autoSpaceDN w:val="0"/>
+              <w:adjustRightInd w:val="0"/>
               <w:cnfStyle w:val="100000000000" w:firstRow="1" w:lastRow="0" w:firstColumn="0" w:lastColumn="0" w:oddVBand="0" w:evenVBand="0" w:oddHBand="0" w:evenHBand="0" w:firstRowFirstColumn="0" w:firstRowLastColumn="0" w:lastRowFirstColumn="0" w:lastRowLastColumn="0"/>
               <w:rPr>
                 <w:rFonts w:ascii="Arial" w:hAnsi="Arial" w:cs="Arial"/>
@@ -711,18 +718,18 @@
         <w:tc>
           <w:tcPr>
             <w:tcW w:w="1397" w:type="dxa"/>
-          </w:tcPr>
-          <w:p>
-            <w:pPr>
-              <w:widowControl w:val="0"/>
-              <w:tabs>
-                <w:tab w:val="left" w:pos="1134"/>
-                <w:tab w:val="center" w:pos="5028"/>
-              </w:tabs>
-              <w:autoSpaceDE w:val="0"/>
-              <w:autoSpaceDN w:val="0"/>
-              <w:adjustRightInd w:val="0"/>
-              <w:jc w:val="both"/>
+            <w:vAlign w:val="center"/>
+          </w:tcPr>
+          <w:p>
+            <w:pPr>
+              <w:widowControl w:val="0"/>
+              <w:tabs>
+                <w:tab w:val="left" w:pos="1134"/>
+                <w:tab w:val="center" w:pos="5028"/>
+              </w:tabs>
+              <w:autoSpaceDE w:val="0"/>
+              <w:autoSpaceDN w:val="0"/>
+              <w:adjustRightInd w:val="0"/>
               <w:cnfStyle w:val="100000000000" w:firstRow="1" w:lastRow="0" w:firstColumn="0" w:lastColumn="0" w:oddVBand="0" w:evenVBand="0" w:oddHBand="0" w:evenHBand="0" w:firstRowFirstColumn="0" w:firstRowLastColumn="0" w:lastRowFirstColumn="0" w:lastRowLastColumn="0"/>
               <w:rPr>
                 <w:rFonts w:ascii="Arial" w:hAnsi="Arial" w:cs="Arial"/>
@@ -734,29 +741,23 @@
               </w:rPr>
               <w:t>EOY Limit</w:t>
             </w:r>
-            <w:r>
-              <w:rPr>
-                <w:rFonts w:ascii="Arial" w:hAnsi="Arial" w:cs="Arial"/>
-              </w:rPr>
-              <w:t>/ Cap</w:t>
-            </w:r>
           </w:p>
         </w:tc>
         <w:tc>
           <w:tcPr>
             <w:tcW w:w="2126" w:type="dxa"/>
-          </w:tcPr>
-          <w:p>
-            <w:pPr>
-              <w:widowControl w:val="0"/>
-              <w:tabs>
-                <w:tab w:val="left" w:pos="1134"/>
-                <w:tab w:val="center" w:pos="5028"/>
-              </w:tabs>
-              <w:autoSpaceDE w:val="0"/>
-              <w:autoSpaceDN w:val="0"/>
-              <w:adjustRightInd w:val="0"/>
-              <w:jc w:val="both"/>
+            <w:vAlign w:val="center"/>
+          </w:tcPr>
+          <w:p>
+            <w:pPr>
+              <w:widowControl w:val="0"/>
+              <w:tabs>
+                <w:tab w:val="left" w:pos="1134"/>
+                <w:tab w:val="center" w:pos="5028"/>
+              </w:tabs>
+              <w:autoSpaceDE w:val="0"/>
+              <w:autoSpaceDN w:val="0"/>
+              <w:adjustRightInd w:val="0"/>
               <w:cnfStyle w:val="100000000000" w:firstRow="1" w:lastRow="0" w:firstColumn="0" w:lastColumn="0" w:oddVBand="0" w:evenVBand="0" w:oddHBand="0" w:evenHBand="0" w:firstRowFirstColumn="0" w:firstRowLastColumn="0" w:lastRowFirstColumn="0" w:lastRowLastColumn="0"/>
               <w:rPr>
                 <w:rFonts w:ascii="Arial" w:hAnsi="Arial" w:cs="Arial"/>
@@ -766,7 +767,19 @@
               <w:rPr>
                 <w:rFonts w:ascii="Arial" w:hAnsi="Arial" w:cs="Arial"/>
               </w:rPr>
-              <w:t>EOY Expected Incentive/Penalty</w:t>
+              <w:t xml:space="preserve">Expected </w:t>
+            </w:r>
+            <w:r>
+              <w:rPr>
+                <w:rFonts w:ascii="Arial" w:hAnsi="Arial" w:cs="Arial"/>
+              </w:rPr>
+              <w:t xml:space="preserve">EOY </w:t>
+            </w:r>
+            <w:r>
+              <w:rPr>
+                <w:rFonts w:ascii="Arial" w:hAnsi="Arial" w:cs="Arial"/>
+              </w:rPr>
+              <w:t>($)</w:t>
             </w:r>
           </w:p>
         </w:tc>
@@ -794,14 +807,12 @@
               <w:jc w:val="both"/>
               <w:rPr>
                 <w:rFonts w:ascii="Arial" w:hAnsi="Arial" w:cs="Arial"/>
-                <w:b w:val="0"/>
                 <w:sz w:val="20"/>
               </w:rPr>
             </w:pPr>
             <w:r>
               <w:rPr>
                 <w:rFonts w:ascii="Arial" w:hAnsi="Arial" w:cs="Arial"/>
-                <w:b w:val="0"/>
               </w:rPr>
               <w:t>EIL</w:t>
             </w:r>
@@ -964,18 +975,21 @@
         <w:tc>
           <w:tcPr>
             <w:tcW w:w="2126" w:type="dxa"/>
-          </w:tcPr>
-          <w:p>
-            <w:pPr>
-              <w:widowControl w:val="0"/>
-              <w:tabs>
-                <w:tab w:val="left" w:pos="1134"/>
-                <w:tab w:val="center" w:pos="5028"/>
-              </w:tabs>
-              <w:autoSpaceDE w:val="0"/>
-              <w:autoSpaceDN w:val="0"/>
-              <w:adjustRightInd w:val="0"/>
-              <w:jc w:val="both"/>
+            <w:tcMar>
+              <w:right w:w="567" w:type="dxa"/>
+            </w:tcMar>
+          </w:tcPr>
+          <w:p>
+            <w:pPr>
+              <w:widowControl w:val="0"/>
+              <w:tabs>
+                <w:tab w:val="left" w:pos="1134"/>
+                <w:tab w:val="center" w:pos="5028"/>
+              </w:tabs>
+              <w:autoSpaceDE w:val="0"/>
+              <w:autoSpaceDN w:val="0"/>
+              <w:adjustRightInd w:val="0"/>
+              <w:jc w:val="right"/>
               <w:cnfStyle w:val="000000100000" w:firstRow="0" w:lastRow="0" w:firstColumn="0" w:lastColumn="0" w:oddVBand="0" w:evenVBand="0" w:oddHBand="1" w:evenHBand="0" w:firstRowFirstColumn="0" w:firstRowLastColumn="0" w:lastRowFirstColumn="0" w:lastRowLastColumn="0"/>
               <w:rPr>
                 <w:rStyle w:val="Report"/>
@@ -1012,14 +1026,12 @@
               <w:jc w:val="both"/>
               <w:rPr>
                 <w:rFonts w:ascii="Arial" w:hAnsi="Arial" w:cs="Arial"/>
-                <w:b w:val="0"/>
                 <w:sz w:val="20"/>
               </w:rPr>
             </w:pPr>
             <w:r>
               <w:rPr>
                 <w:rFonts w:ascii="Arial" w:hAnsi="Arial" w:cs="Arial"/>
-                <w:b w:val="0"/>
               </w:rPr>
               <w:t>TPC</w:t>
             </w:r>
@@ -1182,18 +1194,21 @@
         <w:tc>
           <w:tcPr>
             <w:tcW w:w="2126" w:type="dxa"/>
-          </w:tcPr>
-          <w:p>
-            <w:pPr>
-              <w:widowControl w:val="0"/>
-              <w:tabs>
-                <w:tab w:val="left" w:pos="1134"/>
-                <w:tab w:val="center" w:pos="5028"/>
-              </w:tabs>
-              <w:autoSpaceDE w:val="0"/>
-              <w:autoSpaceDN w:val="0"/>
-              <w:adjustRightInd w:val="0"/>
-              <w:jc w:val="both"/>
+            <w:tcMar>
+              <w:right w:w="567" w:type="dxa"/>
+            </w:tcMar>
+          </w:tcPr>
+          <w:p>
+            <w:pPr>
+              <w:widowControl w:val="0"/>
+              <w:tabs>
+                <w:tab w:val="left" w:pos="1134"/>
+                <w:tab w:val="center" w:pos="5028"/>
+              </w:tabs>
+              <w:autoSpaceDE w:val="0"/>
+              <w:autoSpaceDN w:val="0"/>
+              <w:adjustRightInd w:val="0"/>
+              <w:jc w:val="right"/>
               <w:cnfStyle w:val="000000000000" w:firstRow="0" w:lastRow="0" w:firstColumn="0" w:lastColumn="0" w:oddVBand="0" w:evenVBand="0" w:oddHBand="0" w:evenHBand="0" w:firstRowFirstColumn="0" w:firstRowLastColumn="0" w:lastRowFirstColumn="0" w:lastRowLastColumn="0"/>
               <w:rPr>
                 <w:rStyle w:val="Report"/>
@@ -1231,14 +1246,12 @@
               <w:jc w:val="both"/>
               <w:rPr>
                 <w:rFonts w:ascii="Arial" w:hAnsi="Arial" w:cs="Arial"/>
-                <w:b w:val="0"/>
                 <w:sz w:val="20"/>
               </w:rPr>
             </w:pPr>
             <w:r>
               <w:rPr>
                 <w:rFonts w:ascii="Arial" w:hAnsi="Arial" w:cs="Arial"/>
-                <w:b w:val="0"/>
               </w:rPr>
               <w:t>OJV</w:t>
             </w:r>
@@ -1345,15 +1358,7 @@
               <w:rPr>
                 <w:rStyle w:val="Report"/>
               </w:rPr>
-              <w:t>SAIDI_OJV_EO</w:t>
-            </w:r>
-            <w:bookmarkStart w:id="6" w:name="_GoBack"/>
-            <w:bookmarkEnd w:id="6"/>
-            <w:r>
-              <w:rPr>
-                <w:rStyle w:val="Report"/>
-              </w:rPr>
-              <w:t>Y_T|round</w:t>
+              <w:t>SAIDI_OJV_EOY_T|round</w:t>
             </w:r>
             <w:proofErr w:type="spellEnd"/>
             <w:r>
@@ -1409,18 +1414,21 @@
         <w:tc>
           <w:tcPr>
             <w:tcW w:w="2126" w:type="dxa"/>
-          </w:tcPr>
-          <w:p>
-            <w:pPr>
-              <w:widowControl w:val="0"/>
-              <w:tabs>
-                <w:tab w:val="left" w:pos="1134"/>
-                <w:tab w:val="center" w:pos="5028"/>
-              </w:tabs>
-              <w:autoSpaceDE w:val="0"/>
-              <w:autoSpaceDN w:val="0"/>
-              <w:adjustRightInd w:val="0"/>
-              <w:jc w:val="both"/>
+            <w:tcMar>
+              <w:right w:w="567" w:type="dxa"/>
+            </w:tcMar>
+          </w:tcPr>
+          <w:p>
+            <w:pPr>
+              <w:widowControl w:val="0"/>
+              <w:tabs>
+                <w:tab w:val="left" w:pos="1134"/>
+                <w:tab w:val="center" w:pos="5028"/>
+              </w:tabs>
+              <w:autoSpaceDE w:val="0"/>
+              <w:autoSpaceDN w:val="0"/>
+              <w:adjustRightInd w:val="0"/>
+              <w:jc w:val="right"/>
               <w:cnfStyle w:val="000000100000" w:firstRow="0" w:lastRow="0" w:firstColumn="0" w:lastColumn="0" w:oddVBand="0" w:evenVBand="0" w:oddHBand="1" w:evenHBand="0" w:firstRowFirstColumn="0" w:firstRowLastColumn="0" w:lastRowFirstColumn="0" w:lastRowLastColumn="0"/>
               <w:rPr>
                 <w:rStyle w:val="Report"/>
@@ -1446,29 +1454,25 @@
       <w:r>
         <w:t xml:space="preserve">Table </w:t>
       </w:r>
-      <w:r>
-        <w:fldChar w:fldCharType="begin"/>
-      </w:r>
-      <w:r>
-        <w:instrText xml:space="preserve"> SEQ Table \* ARABIC </w:instrText>
-      </w:r>
-      <w:r>
-        <w:fldChar w:fldCharType="separate"/>
-      </w:r>
-      <w:r>
-        <w:rPr>
-          <w:noProof/>
-        </w:rPr>
-        <w:t>2</w:t>
-      </w:r>
-      <w:r>
-        <w:rPr>
-          <w:noProof/>
-        </w:rPr>
-        <w:fldChar w:fldCharType="end"/>
-      </w:r>
-      <w:r>
-        <w:t>: Network SAIFI Performance</w:t>
+      <w:fldSimple w:instr=" SEQ Table \* ARABIC ">
+        <w:r>
+          <w:rPr>
+            <w:noProof/>
+          </w:rPr>
+          <w:t>2</w:t>
+        </w:r>
+      </w:fldSimple>
+      <w:r>
+        <w:t xml:space="preserve">: </w:t>
+      </w:r>
+      <w:r>
+        <w:t>S</w:t>
+      </w:r>
+      <w:r>
+        <w:t>AIFI Performance</w:t>
+      </w:r>
+      <w:r>
+        <w:t xml:space="preserve"> by Network</w:t>
       </w:r>
     </w:p>
     <w:tbl>
@@ -1496,18 +1500,18 @@
           <w:tcPr>
             <w:cnfStyle w:val="001000000000" w:firstRow="0" w:lastRow="0" w:firstColumn="1" w:lastColumn="0" w:oddVBand="0" w:evenVBand="0" w:oddHBand="0" w:evenHBand="0" w:firstRowFirstColumn="0" w:firstRowLastColumn="0" w:lastRowFirstColumn="0" w:lastRowLastColumn="0"/>
             <w:tcW w:w="1101" w:type="dxa"/>
-          </w:tcPr>
-          <w:p>
-            <w:pPr>
-              <w:widowControl w:val="0"/>
-              <w:tabs>
-                <w:tab w:val="left" w:pos="1134"/>
-                <w:tab w:val="center" w:pos="5028"/>
-              </w:tabs>
-              <w:autoSpaceDE w:val="0"/>
-              <w:autoSpaceDN w:val="0"/>
-              <w:adjustRightInd w:val="0"/>
-              <w:jc w:val="both"/>
+            <w:vAlign w:val="center"/>
+          </w:tcPr>
+          <w:p>
+            <w:pPr>
+              <w:widowControl w:val="0"/>
+              <w:tabs>
+                <w:tab w:val="left" w:pos="1134"/>
+                <w:tab w:val="center" w:pos="5028"/>
+              </w:tabs>
+              <w:autoSpaceDE w:val="0"/>
+              <w:autoSpaceDN w:val="0"/>
+              <w:adjustRightInd w:val="0"/>
               <w:rPr>
                 <w:rFonts w:ascii="Arial" w:hAnsi="Arial" w:cs="Arial"/>
                 <w:sz w:val="20"/>
@@ -1524,18 +1528,18 @@
         <w:tc>
           <w:tcPr>
             <w:tcW w:w="1417" w:type="dxa"/>
-          </w:tcPr>
-          <w:p>
-            <w:pPr>
-              <w:widowControl w:val="0"/>
-              <w:tabs>
-                <w:tab w:val="left" w:pos="1134"/>
-                <w:tab w:val="center" w:pos="5028"/>
-              </w:tabs>
-              <w:autoSpaceDE w:val="0"/>
-              <w:autoSpaceDN w:val="0"/>
-              <w:adjustRightInd w:val="0"/>
-              <w:jc w:val="both"/>
+            <w:vAlign w:val="center"/>
+          </w:tcPr>
+          <w:p>
+            <w:pPr>
+              <w:widowControl w:val="0"/>
+              <w:tabs>
+                <w:tab w:val="left" w:pos="1134"/>
+                <w:tab w:val="center" w:pos="5028"/>
+              </w:tabs>
+              <w:autoSpaceDE w:val="0"/>
+              <w:autoSpaceDN w:val="0"/>
+              <w:adjustRightInd w:val="0"/>
               <w:cnfStyle w:val="100000000000" w:firstRow="1" w:lastRow="0" w:firstColumn="0" w:lastColumn="0" w:oddVBand="0" w:evenVBand="0" w:oddHBand="0" w:evenHBand="0" w:firstRowFirstColumn="0" w:firstRowLastColumn="0" w:lastRowFirstColumn="0" w:lastRowLastColumn="0"/>
               <w:rPr>
                 <w:rFonts w:ascii="Arial" w:hAnsi="Arial" w:cs="Arial"/>
@@ -1553,18 +1557,18 @@
         <w:tc>
           <w:tcPr>
             <w:tcW w:w="1418" w:type="dxa"/>
-          </w:tcPr>
-          <w:p>
-            <w:pPr>
-              <w:widowControl w:val="0"/>
-              <w:tabs>
-                <w:tab w:val="left" w:pos="1134"/>
-                <w:tab w:val="center" w:pos="5028"/>
-              </w:tabs>
-              <w:autoSpaceDE w:val="0"/>
-              <w:autoSpaceDN w:val="0"/>
-              <w:adjustRightInd w:val="0"/>
-              <w:jc w:val="both"/>
+            <w:vAlign w:val="center"/>
+          </w:tcPr>
+          <w:p>
+            <w:pPr>
+              <w:widowControl w:val="0"/>
+              <w:tabs>
+                <w:tab w:val="left" w:pos="1134"/>
+                <w:tab w:val="center" w:pos="5028"/>
+              </w:tabs>
+              <w:autoSpaceDE w:val="0"/>
+              <w:autoSpaceDN w:val="0"/>
+              <w:adjustRightInd w:val="0"/>
               <w:cnfStyle w:val="100000000000" w:firstRow="1" w:lastRow="0" w:firstColumn="0" w:lastColumn="0" w:oddVBand="0" w:evenVBand="0" w:oddHBand="0" w:evenHBand="0" w:firstRowFirstColumn="0" w:firstRowLastColumn="0" w:lastRowFirstColumn="0" w:lastRowLastColumn="0"/>
               <w:rPr>
                 <w:rFonts w:ascii="Arial" w:hAnsi="Arial" w:cs="Arial"/>
@@ -1582,18 +1586,18 @@
         <w:tc>
           <w:tcPr>
             <w:tcW w:w="1417" w:type="dxa"/>
-          </w:tcPr>
-          <w:p>
-            <w:pPr>
-              <w:widowControl w:val="0"/>
-              <w:tabs>
-                <w:tab w:val="left" w:pos="1134"/>
-                <w:tab w:val="center" w:pos="5028"/>
-              </w:tabs>
-              <w:autoSpaceDE w:val="0"/>
-              <w:autoSpaceDN w:val="0"/>
-              <w:adjustRightInd w:val="0"/>
-              <w:jc w:val="both"/>
+            <w:vAlign w:val="center"/>
+          </w:tcPr>
+          <w:p>
+            <w:pPr>
+              <w:widowControl w:val="0"/>
+              <w:tabs>
+                <w:tab w:val="left" w:pos="1134"/>
+                <w:tab w:val="center" w:pos="5028"/>
+              </w:tabs>
+              <w:autoSpaceDE w:val="0"/>
+              <w:autoSpaceDN w:val="0"/>
+              <w:adjustRightInd w:val="0"/>
               <w:cnfStyle w:val="100000000000" w:firstRow="1" w:lastRow="0" w:firstColumn="0" w:lastColumn="0" w:oddVBand="0" w:evenVBand="0" w:oddHBand="0" w:evenHBand="0" w:firstRowFirstColumn="0" w:firstRowLastColumn="0" w:lastRowFirstColumn="0" w:lastRowLastColumn="0"/>
               <w:rPr>
                 <w:rFonts w:ascii="Arial" w:hAnsi="Arial" w:cs="Arial"/>
@@ -1611,18 +1615,18 @@
         <w:tc>
           <w:tcPr>
             <w:tcW w:w="1418" w:type="dxa"/>
-          </w:tcPr>
-          <w:p>
-            <w:pPr>
-              <w:widowControl w:val="0"/>
-              <w:tabs>
-                <w:tab w:val="left" w:pos="1134"/>
-                <w:tab w:val="center" w:pos="5028"/>
-              </w:tabs>
-              <w:autoSpaceDE w:val="0"/>
-              <w:autoSpaceDN w:val="0"/>
-              <w:adjustRightInd w:val="0"/>
-              <w:jc w:val="both"/>
+            <w:vAlign w:val="center"/>
+          </w:tcPr>
+          <w:p>
+            <w:pPr>
+              <w:widowControl w:val="0"/>
+              <w:tabs>
+                <w:tab w:val="left" w:pos="1134"/>
+                <w:tab w:val="center" w:pos="5028"/>
+              </w:tabs>
+              <w:autoSpaceDE w:val="0"/>
+              <w:autoSpaceDN w:val="0"/>
+              <w:adjustRightInd w:val="0"/>
               <w:cnfStyle w:val="100000000000" w:firstRow="1" w:lastRow="0" w:firstColumn="0" w:lastColumn="0" w:oddVBand="0" w:evenVBand="0" w:oddHBand="0" w:evenHBand="0" w:firstRowFirstColumn="0" w:firstRowLastColumn="0" w:lastRowFirstColumn="0" w:lastRowLastColumn="0"/>
               <w:rPr>
                 <w:rFonts w:ascii="Arial" w:hAnsi="Arial" w:cs="Arial"/>
@@ -1634,29 +1638,23 @@
               </w:rPr>
               <w:t>EOY Limit</w:t>
             </w:r>
-            <w:r>
-              <w:rPr>
-                <w:rFonts w:ascii="Arial" w:hAnsi="Arial" w:cs="Arial"/>
-              </w:rPr>
-              <w:t>/ Cap</w:t>
-            </w:r>
           </w:p>
         </w:tc>
         <w:tc>
           <w:tcPr>
             <w:tcW w:w="2126" w:type="dxa"/>
-          </w:tcPr>
-          <w:p>
-            <w:pPr>
-              <w:widowControl w:val="0"/>
-              <w:tabs>
-                <w:tab w:val="left" w:pos="1134"/>
-                <w:tab w:val="center" w:pos="5028"/>
-              </w:tabs>
-              <w:autoSpaceDE w:val="0"/>
-              <w:autoSpaceDN w:val="0"/>
-              <w:adjustRightInd w:val="0"/>
-              <w:jc w:val="both"/>
+            <w:vAlign w:val="center"/>
+          </w:tcPr>
+          <w:p>
+            <w:pPr>
+              <w:widowControl w:val="0"/>
+              <w:tabs>
+                <w:tab w:val="left" w:pos="1134"/>
+                <w:tab w:val="center" w:pos="5028"/>
+              </w:tabs>
+              <w:autoSpaceDE w:val="0"/>
+              <w:autoSpaceDN w:val="0"/>
+              <w:adjustRightInd w:val="0"/>
               <w:cnfStyle w:val="100000000000" w:firstRow="1" w:lastRow="0" w:firstColumn="0" w:lastColumn="0" w:oddVBand="0" w:evenVBand="0" w:oddHBand="0" w:evenHBand="0" w:firstRowFirstColumn="0" w:firstRowLastColumn="0" w:lastRowFirstColumn="0" w:lastRowLastColumn="0"/>
               <w:rPr>
                 <w:rFonts w:ascii="Arial" w:hAnsi="Arial" w:cs="Arial"/>
@@ -1666,7 +1664,13 @@
               <w:rPr>
                 <w:rFonts w:ascii="Arial" w:hAnsi="Arial" w:cs="Arial"/>
               </w:rPr>
-              <w:t>EOY Expected Incentive/Penalty</w:t>
+              <w:t xml:space="preserve">Expected </w:t>
+            </w:r>
+            <w:r>
+              <w:rPr>
+                <w:rFonts w:ascii="Arial" w:hAnsi="Arial" w:cs="Arial"/>
+              </w:rPr>
+              <w:t>EOY ($)</w:t>
             </w:r>
           </w:p>
         </w:tc>
@@ -1694,14 +1698,12 @@
               <w:jc w:val="both"/>
               <w:rPr>
                 <w:rFonts w:ascii="Arial" w:hAnsi="Arial" w:cs="Arial"/>
-                <w:b w:val="0"/>
                 <w:sz w:val="20"/>
               </w:rPr>
             </w:pPr>
             <w:r>
               <w:rPr>
                 <w:rFonts w:ascii="Arial" w:hAnsi="Arial" w:cs="Arial"/>
-                <w:b w:val="0"/>
               </w:rPr>
               <w:t>EIL</w:t>
             </w:r>
@@ -1876,18 +1878,21 @@
         <w:tc>
           <w:tcPr>
             <w:tcW w:w="2126" w:type="dxa"/>
-          </w:tcPr>
-          <w:p>
-            <w:pPr>
-              <w:widowControl w:val="0"/>
-              <w:tabs>
-                <w:tab w:val="left" w:pos="1134"/>
-                <w:tab w:val="center" w:pos="5028"/>
-              </w:tabs>
-              <w:autoSpaceDE w:val="0"/>
-              <w:autoSpaceDN w:val="0"/>
-              <w:adjustRightInd w:val="0"/>
-              <w:jc w:val="both"/>
+            <w:tcMar>
+              <w:right w:w="567" w:type="dxa"/>
+            </w:tcMar>
+          </w:tcPr>
+          <w:p>
+            <w:pPr>
+              <w:widowControl w:val="0"/>
+              <w:tabs>
+                <w:tab w:val="left" w:pos="1134"/>
+                <w:tab w:val="center" w:pos="5028"/>
+              </w:tabs>
+              <w:autoSpaceDE w:val="0"/>
+              <w:autoSpaceDN w:val="0"/>
+              <w:adjustRightInd w:val="0"/>
+              <w:jc w:val="right"/>
               <w:cnfStyle w:val="000000100000" w:firstRow="0" w:lastRow="0" w:firstColumn="0" w:lastColumn="0" w:oddVBand="0" w:evenVBand="0" w:oddHBand="1" w:evenHBand="0" w:firstRowFirstColumn="0" w:firstRowLastColumn="0" w:lastRowFirstColumn="0" w:lastRowLastColumn="0"/>
               <w:rPr>
                 <w:rStyle w:val="Report"/>
@@ -1936,14 +1941,12 @@
               <w:jc w:val="both"/>
               <w:rPr>
                 <w:rFonts w:ascii="Arial" w:hAnsi="Arial" w:cs="Arial"/>
-                <w:b w:val="0"/>
                 <w:sz w:val="20"/>
               </w:rPr>
             </w:pPr>
             <w:r>
               <w:rPr>
                 <w:rFonts w:ascii="Arial" w:hAnsi="Arial" w:cs="Arial"/>
-                <w:b w:val="0"/>
               </w:rPr>
               <w:t>TPC</w:t>
             </w:r>
@@ -2124,18 +2127,21 @@
         <w:tc>
           <w:tcPr>
             <w:tcW w:w="2126" w:type="dxa"/>
-          </w:tcPr>
-          <w:p>
-            <w:pPr>
-              <w:widowControl w:val="0"/>
-              <w:tabs>
-                <w:tab w:val="left" w:pos="1134"/>
-                <w:tab w:val="center" w:pos="5028"/>
-              </w:tabs>
-              <w:autoSpaceDE w:val="0"/>
-              <w:autoSpaceDN w:val="0"/>
-              <w:adjustRightInd w:val="0"/>
-              <w:jc w:val="both"/>
+            <w:tcMar>
+              <w:right w:w="567" w:type="dxa"/>
+            </w:tcMar>
+          </w:tcPr>
+          <w:p>
+            <w:pPr>
+              <w:widowControl w:val="0"/>
+              <w:tabs>
+                <w:tab w:val="left" w:pos="1134"/>
+                <w:tab w:val="center" w:pos="5028"/>
+              </w:tabs>
+              <w:autoSpaceDE w:val="0"/>
+              <w:autoSpaceDN w:val="0"/>
+              <w:adjustRightInd w:val="0"/>
+              <w:jc w:val="right"/>
               <w:cnfStyle w:val="000000000000" w:firstRow="0" w:lastRow="0" w:firstColumn="0" w:lastColumn="0" w:oddVBand="0" w:evenVBand="0" w:oddHBand="0" w:evenHBand="0" w:firstRowFirstColumn="0" w:firstRowLastColumn="0" w:lastRowFirstColumn="0" w:lastRowLastColumn="0"/>
               <w:rPr>
                 <w:rStyle w:val="Report"/>
@@ -2185,14 +2191,12 @@
               <w:jc w:val="both"/>
               <w:rPr>
                 <w:rFonts w:ascii="Arial" w:hAnsi="Arial" w:cs="Arial"/>
-                <w:b w:val="0"/>
                 <w:sz w:val="20"/>
               </w:rPr>
             </w:pPr>
             <w:r>
               <w:rPr>
                 <w:rFonts w:ascii="Arial" w:hAnsi="Arial" w:cs="Arial"/>
-                <w:b w:val="0"/>
               </w:rPr>
               <w:t>OJV</w:t>
             </w:r>
@@ -2373,18 +2377,21 @@
         <w:tc>
           <w:tcPr>
             <w:tcW w:w="2126" w:type="dxa"/>
-          </w:tcPr>
-          <w:p>
-            <w:pPr>
-              <w:widowControl w:val="0"/>
-              <w:tabs>
-                <w:tab w:val="left" w:pos="1134"/>
-                <w:tab w:val="center" w:pos="5028"/>
-              </w:tabs>
-              <w:autoSpaceDE w:val="0"/>
-              <w:autoSpaceDN w:val="0"/>
-              <w:adjustRightInd w:val="0"/>
-              <w:jc w:val="both"/>
+            <w:tcMar>
+              <w:right w:w="567" w:type="dxa"/>
+            </w:tcMar>
+          </w:tcPr>
+          <w:p>
+            <w:pPr>
+              <w:widowControl w:val="0"/>
+              <w:tabs>
+                <w:tab w:val="left" w:pos="1134"/>
+                <w:tab w:val="center" w:pos="5028"/>
+              </w:tabs>
+              <w:autoSpaceDE w:val="0"/>
+              <w:autoSpaceDN w:val="0"/>
+              <w:adjustRightInd w:val="0"/>
+              <w:jc w:val="right"/>
               <w:cnfStyle w:val="000000100000" w:firstRow="0" w:lastRow="0" w:firstColumn="0" w:lastColumn="0" w:oddVBand="0" w:evenVBand="0" w:oddHBand="1" w:evenHBand="0" w:firstRowFirstColumn="0" w:firstRowLastColumn="0" w:lastRowFirstColumn="0" w:lastRowLastColumn="0"/>
               <w:rPr>
                 <w:rStyle w:val="Report"/>
@@ -2414,15 +2421,1769 @@
     </w:tbl>
     <w:p>
       <w:pPr>
+        <w:pStyle w:val="Caption"/>
+        <w:keepNext/>
+        <w:spacing w:before="200"/>
+        <w:jc w:val="center"/>
+      </w:pPr>
+      <w:r>
+        <w:t xml:space="preserve">Table </w:t>
+      </w:r>
+      <w:fldSimple w:instr=" SEQ Table \* ARABIC ">
+        <w:r>
+          <w:rPr>
+            <w:noProof/>
+          </w:rPr>
+          <w:t>3</w:t>
+        </w:r>
+      </w:fldSimple>
+      <w:r>
+        <w:t xml:space="preserve">: </w:t>
+      </w:r>
+      <w:r>
+        <w:t xml:space="preserve">Month to Date </w:t>
+      </w:r>
+      <w:r>
+        <w:t>Interruption</w:t>
+      </w:r>
+      <w:r>
+        <w:t>s</w:t>
+      </w:r>
+      <w:r>
+        <w:t xml:space="preserve"> by Network</w:t>
+      </w:r>
+    </w:p>
+    <w:tbl>
+      <w:tblPr>
+        <w:tblStyle w:val="LightList"/>
+        <w:tblW w:w="8861" w:type="dxa"/>
+        <w:jc w:val="center"/>
+        <w:tblInd w:w="-1621" w:type="dxa"/>
+        <w:tblLayout w:type="fixed"/>
+        <w:tblLook w:val="04A0" w:firstRow="1" w:lastRow="0" w:firstColumn="1" w:lastColumn="0" w:noHBand="0" w:noVBand="1"/>
+      </w:tblPr>
+      <w:tblGrid>
+        <w:gridCol w:w="1276"/>
+        <w:gridCol w:w="1872"/>
+        <w:gridCol w:w="1873"/>
+        <w:gridCol w:w="1920"/>
+        <w:gridCol w:w="1920"/>
+      </w:tblGrid>
+      <w:tr>
+        <w:trPr>
+          <w:cnfStyle w:val="100000000000" w:firstRow="1" w:lastRow="0" w:firstColumn="0" w:lastColumn="0" w:oddVBand="0" w:evenVBand="0" w:oddHBand="0" w:evenHBand="0" w:firstRowFirstColumn="0" w:firstRowLastColumn="0" w:lastRowFirstColumn="0" w:lastRowLastColumn="0"/>
+          <w:jc w:val="center"/>
+        </w:trPr>
+        <w:tc>
+          <w:tcPr>
+            <w:cnfStyle w:val="001000000000" w:firstRow="0" w:lastRow="0" w:firstColumn="1" w:lastColumn="0" w:oddVBand="0" w:evenVBand="0" w:oddHBand="0" w:evenHBand="0" w:firstRowFirstColumn="0" w:firstRowLastColumn="0" w:lastRowFirstColumn="0" w:lastRowLastColumn="0"/>
+            <w:tcW w:w="1276" w:type="dxa"/>
+          </w:tcPr>
+          <w:p>
+            <w:pPr>
+              <w:widowControl w:val="0"/>
+              <w:tabs>
+                <w:tab w:val="left" w:pos="1134"/>
+                <w:tab w:val="center" w:pos="5028"/>
+              </w:tabs>
+              <w:autoSpaceDE w:val="0"/>
+              <w:autoSpaceDN w:val="0"/>
+              <w:adjustRightInd w:val="0"/>
+              <w:rPr>
+                <w:rFonts w:ascii="Arial" w:hAnsi="Arial" w:cs="Arial"/>
+                <w:sz w:val="20"/>
+              </w:rPr>
+            </w:pPr>
+            <w:r>
+              <w:rPr>
+                <w:rFonts w:ascii="Arial" w:hAnsi="Arial" w:cs="Arial"/>
+              </w:rPr>
+              <w:t>Network</w:t>
+            </w:r>
+          </w:p>
+        </w:tc>
+        <w:tc>
+          <w:tcPr>
+            <w:tcW w:w="1872" w:type="dxa"/>
+          </w:tcPr>
+          <w:p>
+            <w:pPr>
+              <w:widowControl w:val="0"/>
+              <w:tabs>
+                <w:tab w:val="left" w:pos="1134"/>
+                <w:tab w:val="center" w:pos="5028"/>
+              </w:tabs>
+              <w:autoSpaceDE w:val="0"/>
+              <w:autoSpaceDN w:val="0"/>
+              <w:adjustRightInd w:val="0"/>
+              <w:cnfStyle w:val="100000000000" w:firstRow="1" w:lastRow="0" w:firstColumn="0" w:lastColumn="0" w:oddVBand="0" w:evenVBand="0" w:oddHBand="0" w:evenHBand="0" w:firstRowFirstColumn="0" w:firstRowLastColumn="0" w:lastRowFirstColumn="0" w:lastRowLastColumn="0"/>
+              <w:rPr>
+                <w:rFonts w:ascii="Arial" w:hAnsi="Arial" w:cs="Arial"/>
+                <w:sz w:val="20"/>
+              </w:rPr>
+            </w:pPr>
+            <w:r>
+              <w:rPr>
+                <w:rFonts w:ascii="Arial" w:hAnsi="Arial" w:cs="Arial"/>
+              </w:rPr>
+              <w:t xml:space="preserve">No. </w:t>
+            </w:r>
+            <w:r>
+              <w:rPr>
+                <w:rFonts w:ascii="Arial" w:hAnsi="Arial" w:cs="Arial"/>
+              </w:rPr>
+              <w:t xml:space="preserve">Planned </w:t>
+            </w:r>
+            <w:r>
+              <w:rPr>
+                <w:rFonts w:ascii="Arial" w:hAnsi="Arial" w:cs="Arial"/>
+              </w:rPr>
+              <w:t>Interruptions</w:t>
+            </w:r>
+          </w:p>
+        </w:tc>
+        <w:tc>
+          <w:tcPr>
+            <w:tcW w:w="1873" w:type="dxa"/>
+          </w:tcPr>
+          <w:p>
+            <w:pPr>
+              <w:widowControl w:val="0"/>
+              <w:tabs>
+                <w:tab w:val="left" w:pos="1134"/>
+                <w:tab w:val="center" w:pos="5028"/>
+              </w:tabs>
+              <w:autoSpaceDE w:val="0"/>
+              <w:autoSpaceDN w:val="0"/>
+              <w:adjustRightInd w:val="0"/>
+              <w:cnfStyle w:val="100000000000" w:firstRow="1" w:lastRow="0" w:firstColumn="0" w:lastColumn="0" w:oddVBand="0" w:evenVBand="0" w:oddHBand="0" w:evenHBand="0" w:firstRowFirstColumn="0" w:firstRowLastColumn="0" w:lastRowFirstColumn="0" w:lastRowLastColumn="0"/>
+              <w:rPr>
+                <w:rFonts w:ascii="Arial" w:hAnsi="Arial" w:cs="Arial"/>
+                <w:sz w:val="20"/>
+              </w:rPr>
+            </w:pPr>
+            <w:r>
+              <w:rPr>
+                <w:rFonts w:ascii="Arial" w:hAnsi="Arial" w:cs="Arial"/>
+              </w:rPr>
+              <w:t>No.</w:t>
+            </w:r>
+            <w:r>
+              <w:rPr>
+                <w:rFonts w:ascii="Arial" w:hAnsi="Arial" w:cs="Arial"/>
+              </w:rPr>
+              <w:t xml:space="preserve"> Unplanned </w:t>
+            </w:r>
+            <w:r>
+              <w:rPr>
+                <w:rFonts w:ascii="Arial" w:hAnsi="Arial" w:cs="Arial"/>
+              </w:rPr>
+              <w:t>Interruptions</w:t>
+            </w:r>
+          </w:p>
+        </w:tc>
+        <w:tc>
+          <w:tcPr>
+            <w:tcW w:w="1920" w:type="dxa"/>
+          </w:tcPr>
+          <w:p>
+            <w:pPr>
+              <w:widowControl w:val="0"/>
+              <w:tabs>
+                <w:tab w:val="left" w:pos="1134"/>
+                <w:tab w:val="center" w:pos="5028"/>
+              </w:tabs>
+              <w:autoSpaceDE w:val="0"/>
+              <w:autoSpaceDN w:val="0"/>
+              <w:adjustRightInd w:val="0"/>
+              <w:cnfStyle w:val="100000000000" w:firstRow="1" w:lastRow="0" w:firstColumn="0" w:lastColumn="0" w:oddVBand="0" w:evenVBand="0" w:oddHBand="0" w:evenHBand="0" w:firstRowFirstColumn="0" w:firstRowLastColumn="0" w:lastRowFirstColumn="0" w:lastRowLastColumn="0"/>
+              <w:rPr>
+                <w:rFonts w:ascii="Arial" w:hAnsi="Arial" w:cs="Arial"/>
+                <w:sz w:val="20"/>
+              </w:rPr>
+            </w:pPr>
+            <w:r>
+              <w:rPr>
+                <w:rFonts w:ascii="Arial" w:hAnsi="Arial" w:cs="Arial"/>
+              </w:rPr>
+              <w:t xml:space="preserve">No. </w:t>
+            </w:r>
+            <w:r>
+              <w:rPr>
+                <w:rFonts w:ascii="Arial" w:hAnsi="Arial" w:cs="Arial"/>
+              </w:rPr>
+              <w:t>Major Event Days (SAIDI)</w:t>
+            </w:r>
+          </w:p>
+        </w:tc>
+        <w:tc>
+          <w:tcPr>
+            <w:tcW w:w="1920" w:type="dxa"/>
+          </w:tcPr>
+          <w:p>
+            <w:pPr>
+              <w:widowControl w:val="0"/>
+              <w:tabs>
+                <w:tab w:val="left" w:pos="1134"/>
+                <w:tab w:val="center" w:pos="5028"/>
+              </w:tabs>
+              <w:autoSpaceDE w:val="0"/>
+              <w:autoSpaceDN w:val="0"/>
+              <w:adjustRightInd w:val="0"/>
+              <w:cnfStyle w:val="100000000000" w:firstRow="1" w:lastRow="0" w:firstColumn="0" w:lastColumn="0" w:oddVBand="0" w:evenVBand="0" w:oddHBand="0" w:evenHBand="0" w:firstRowFirstColumn="0" w:firstRowLastColumn="0" w:lastRowFirstColumn="0" w:lastRowLastColumn="0"/>
+              <w:rPr>
+                <w:rFonts w:ascii="Arial" w:hAnsi="Arial" w:cs="Arial"/>
+              </w:rPr>
+            </w:pPr>
+            <w:r>
+              <w:rPr>
+                <w:rFonts w:ascii="Arial" w:hAnsi="Arial" w:cs="Arial"/>
+              </w:rPr>
+              <w:t xml:space="preserve">No. </w:t>
+            </w:r>
+            <w:r>
+              <w:rPr>
+                <w:rFonts w:ascii="Arial" w:hAnsi="Arial" w:cs="Arial"/>
+              </w:rPr>
+              <w:t>Major Event Days (SAIFI)</w:t>
+            </w:r>
+          </w:p>
+        </w:tc>
+      </w:tr>
+      <w:tr>
+        <w:trPr>
+          <w:cnfStyle w:val="000000100000" w:firstRow="0" w:lastRow="0" w:firstColumn="0" w:lastColumn="0" w:oddVBand="0" w:evenVBand="0" w:oddHBand="1" w:evenHBand="0" w:firstRowFirstColumn="0" w:firstRowLastColumn="0" w:lastRowFirstColumn="0" w:lastRowLastColumn="0"/>
+          <w:jc w:val="center"/>
+        </w:trPr>
+        <w:tc>
+          <w:tcPr>
+            <w:cnfStyle w:val="001000000000" w:firstRow="0" w:lastRow="0" w:firstColumn="1" w:lastColumn="0" w:oddVBand="0" w:evenVBand="0" w:oddHBand="0" w:evenHBand="0" w:firstRowFirstColumn="0" w:firstRowLastColumn="0" w:lastRowFirstColumn="0" w:lastRowLastColumn="0"/>
+            <w:tcW w:w="1276" w:type="dxa"/>
+          </w:tcPr>
+          <w:p>
+            <w:pPr>
+              <w:widowControl w:val="0"/>
+              <w:tabs>
+                <w:tab w:val="left" w:pos="1134"/>
+                <w:tab w:val="center" w:pos="5028"/>
+              </w:tabs>
+              <w:autoSpaceDE w:val="0"/>
+              <w:autoSpaceDN w:val="0"/>
+              <w:adjustRightInd w:val="0"/>
+              <w:jc w:val="both"/>
+              <w:rPr>
+                <w:rFonts w:ascii="Arial" w:hAnsi="Arial" w:cs="Arial"/>
+                <w:sz w:val="20"/>
+              </w:rPr>
+            </w:pPr>
+            <w:r>
+              <w:rPr>
+                <w:rFonts w:ascii="Arial" w:hAnsi="Arial" w:cs="Arial"/>
+              </w:rPr>
+              <w:t>EIL</w:t>
+            </w:r>
+          </w:p>
+        </w:tc>
+        <w:tc>
+          <w:tcPr>
+            <w:tcW w:w="1872" w:type="dxa"/>
+          </w:tcPr>
+          <w:p>
+            <w:pPr>
+              <w:widowControl w:val="0"/>
+              <w:tabs>
+                <w:tab w:val="left" w:pos="1134"/>
+                <w:tab w:val="center" w:pos="5028"/>
+              </w:tabs>
+              <w:autoSpaceDE w:val="0"/>
+              <w:autoSpaceDN w:val="0"/>
+              <w:adjustRightInd w:val="0"/>
+              <w:jc w:val="both"/>
+              <w:cnfStyle w:val="000000100000" w:firstRow="0" w:lastRow="0" w:firstColumn="0" w:lastColumn="0" w:oddVBand="0" w:evenVBand="0" w:oddHBand="1" w:evenHBand="0" w:firstRowFirstColumn="0" w:firstRowLastColumn="0" w:lastRowFirstColumn="0" w:lastRowLastColumn="0"/>
+              <w:rPr>
+                <w:rStyle w:val="Report"/>
+              </w:rPr>
+            </w:pPr>
+            <w:r>
+              <w:rPr>
+                <w:rStyle w:val="Report"/>
+              </w:rPr>
+              <w:t>{{</w:t>
+            </w:r>
+            <w:r>
+              <w:rPr>
+                <w:rStyle w:val="Report"/>
+              </w:rPr>
+              <w:t>EIL_PLAN_MTD</w:t>
+            </w:r>
+            <w:r>
+              <w:rPr>
+                <w:rStyle w:val="Report"/>
+              </w:rPr>
+              <w:t>}}</w:t>
+            </w:r>
+          </w:p>
+        </w:tc>
+        <w:tc>
+          <w:tcPr>
+            <w:tcW w:w="1873" w:type="dxa"/>
+          </w:tcPr>
+          <w:p>
+            <w:pPr>
+              <w:widowControl w:val="0"/>
+              <w:tabs>
+                <w:tab w:val="left" w:pos="1134"/>
+                <w:tab w:val="center" w:pos="5028"/>
+              </w:tabs>
+              <w:autoSpaceDE w:val="0"/>
+              <w:autoSpaceDN w:val="0"/>
+              <w:adjustRightInd w:val="0"/>
+              <w:jc w:val="both"/>
+              <w:cnfStyle w:val="000000100000" w:firstRow="0" w:lastRow="0" w:firstColumn="0" w:lastColumn="0" w:oddVBand="0" w:evenVBand="0" w:oddHBand="1" w:evenHBand="0" w:firstRowFirstColumn="0" w:firstRowLastColumn="0" w:lastRowFirstColumn="0" w:lastRowLastColumn="0"/>
+              <w:rPr>
+                <w:rStyle w:val="Report"/>
+              </w:rPr>
+            </w:pPr>
+            <w:r>
+              <w:rPr>
+                <w:rStyle w:val="Report"/>
+              </w:rPr>
+              <w:t>{{</w:t>
+            </w:r>
+            <w:r>
+              <w:rPr>
+                <w:rStyle w:val="Report"/>
+              </w:rPr>
+              <w:t>EIL_UNPLAN_MTD</w:t>
+            </w:r>
+            <w:r>
+              <w:rPr>
+                <w:rStyle w:val="Report"/>
+              </w:rPr>
+              <w:t>}}</w:t>
+            </w:r>
+          </w:p>
+        </w:tc>
+        <w:tc>
+          <w:tcPr>
+            <w:tcW w:w="1920" w:type="dxa"/>
+          </w:tcPr>
+          <w:p>
+            <w:pPr>
+              <w:widowControl w:val="0"/>
+              <w:tabs>
+                <w:tab w:val="left" w:pos="1134"/>
+                <w:tab w:val="center" w:pos="5028"/>
+              </w:tabs>
+              <w:autoSpaceDE w:val="0"/>
+              <w:autoSpaceDN w:val="0"/>
+              <w:adjustRightInd w:val="0"/>
+              <w:jc w:val="both"/>
+              <w:cnfStyle w:val="000000100000" w:firstRow="0" w:lastRow="0" w:firstColumn="0" w:lastColumn="0" w:oddVBand="0" w:evenVBand="0" w:oddHBand="1" w:evenHBand="0" w:firstRowFirstColumn="0" w:firstRowLastColumn="0" w:lastRowFirstColumn="0" w:lastRowLastColumn="0"/>
+              <w:rPr>
+                <w:rStyle w:val="Report"/>
+              </w:rPr>
+            </w:pPr>
+            <w:r>
+              <w:rPr>
+                <w:rStyle w:val="Report"/>
+              </w:rPr>
+              <w:t>{{SAID</w:t>
+            </w:r>
+            <w:r>
+              <w:rPr>
+                <w:rStyle w:val="Report"/>
+              </w:rPr>
+              <w:t>I_EIL_</w:t>
+            </w:r>
+            <w:r>
+              <w:rPr>
+                <w:rStyle w:val="Report"/>
+              </w:rPr>
+              <w:t>MTD_UBV</w:t>
+            </w:r>
+            <w:r>
+              <w:rPr>
+                <w:rStyle w:val="Report"/>
+              </w:rPr>
+              <w:t>}}</w:t>
+            </w:r>
+          </w:p>
+        </w:tc>
+        <w:tc>
+          <w:tcPr>
+            <w:tcW w:w="1920" w:type="dxa"/>
+          </w:tcPr>
+          <w:p>
+            <w:pPr>
+              <w:widowControl w:val="0"/>
+              <w:tabs>
+                <w:tab w:val="left" w:pos="1134"/>
+                <w:tab w:val="center" w:pos="5028"/>
+              </w:tabs>
+              <w:autoSpaceDE w:val="0"/>
+              <w:autoSpaceDN w:val="0"/>
+              <w:adjustRightInd w:val="0"/>
+              <w:jc w:val="both"/>
+              <w:cnfStyle w:val="000000100000" w:firstRow="0" w:lastRow="0" w:firstColumn="0" w:lastColumn="0" w:oddVBand="0" w:evenVBand="0" w:oddHBand="1" w:evenHBand="0" w:firstRowFirstColumn="0" w:firstRowLastColumn="0" w:lastRowFirstColumn="0" w:lastRowLastColumn="0"/>
+              <w:rPr>
+                <w:rStyle w:val="Report"/>
+              </w:rPr>
+            </w:pPr>
+            <w:r>
+              <w:rPr>
+                <w:rStyle w:val="Report"/>
+              </w:rPr>
+              <w:t>{{SAIF</w:t>
+            </w:r>
+            <w:r>
+              <w:rPr>
+                <w:rStyle w:val="Report"/>
+              </w:rPr>
+              <w:t>I_EIL_</w:t>
+            </w:r>
+            <w:r>
+              <w:rPr>
+                <w:rStyle w:val="Report"/>
+              </w:rPr>
+              <w:t>MTD_UBV</w:t>
+            </w:r>
+            <w:r>
+              <w:rPr>
+                <w:rStyle w:val="Report"/>
+              </w:rPr>
+              <w:t>}}</w:t>
+            </w:r>
+          </w:p>
+        </w:tc>
+      </w:tr>
+      <w:tr>
+        <w:trPr>
+          <w:jc w:val="center"/>
+        </w:trPr>
+        <w:tc>
+          <w:tcPr>
+            <w:cnfStyle w:val="001000000000" w:firstRow="0" w:lastRow="0" w:firstColumn="1" w:lastColumn="0" w:oddVBand="0" w:evenVBand="0" w:oddHBand="0" w:evenHBand="0" w:firstRowFirstColumn="0" w:firstRowLastColumn="0" w:lastRowFirstColumn="0" w:lastRowLastColumn="0"/>
+            <w:tcW w:w="1276" w:type="dxa"/>
+          </w:tcPr>
+          <w:p>
+            <w:pPr>
+              <w:widowControl w:val="0"/>
+              <w:tabs>
+                <w:tab w:val="left" w:pos="1134"/>
+                <w:tab w:val="center" w:pos="5028"/>
+              </w:tabs>
+              <w:autoSpaceDE w:val="0"/>
+              <w:autoSpaceDN w:val="0"/>
+              <w:adjustRightInd w:val="0"/>
+              <w:jc w:val="both"/>
+              <w:rPr>
+                <w:rFonts w:ascii="Arial" w:hAnsi="Arial" w:cs="Arial"/>
+                <w:sz w:val="20"/>
+              </w:rPr>
+            </w:pPr>
+            <w:r>
+              <w:rPr>
+                <w:rFonts w:ascii="Arial" w:hAnsi="Arial" w:cs="Arial"/>
+              </w:rPr>
+              <w:lastRenderedPageBreak/>
+              <w:t>TPC</w:t>
+            </w:r>
+          </w:p>
+        </w:tc>
+        <w:tc>
+          <w:tcPr>
+            <w:tcW w:w="1872" w:type="dxa"/>
+          </w:tcPr>
+          <w:p>
+            <w:pPr>
+              <w:widowControl w:val="0"/>
+              <w:tabs>
+                <w:tab w:val="left" w:pos="1134"/>
+                <w:tab w:val="center" w:pos="5028"/>
+              </w:tabs>
+              <w:autoSpaceDE w:val="0"/>
+              <w:autoSpaceDN w:val="0"/>
+              <w:adjustRightInd w:val="0"/>
+              <w:jc w:val="both"/>
+              <w:cnfStyle w:val="000000000000" w:firstRow="0" w:lastRow="0" w:firstColumn="0" w:lastColumn="0" w:oddVBand="0" w:evenVBand="0" w:oddHBand="0" w:evenHBand="0" w:firstRowFirstColumn="0" w:firstRowLastColumn="0" w:lastRowFirstColumn="0" w:lastRowLastColumn="0"/>
+              <w:rPr>
+                <w:rStyle w:val="Report"/>
+              </w:rPr>
+            </w:pPr>
+            <w:r>
+              <w:rPr>
+                <w:rStyle w:val="Report"/>
+              </w:rPr>
+              <w:t>{{</w:t>
+            </w:r>
+            <w:r>
+              <w:rPr>
+                <w:rStyle w:val="Report"/>
+              </w:rPr>
+              <w:t>TPC_PLAN_M</w:t>
+            </w:r>
+            <w:r>
+              <w:rPr>
+                <w:rStyle w:val="Report"/>
+              </w:rPr>
+              <w:t>TD}}</w:t>
+            </w:r>
+          </w:p>
+        </w:tc>
+        <w:tc>
+          <w:tcPr>
+            <w:tcW w:w="1873" w:type="dxa"/>
+          </w:tcPr>
+          <w:p>
+            <w:pPr>
+              <w:widowControl w:val="0"/>
+              <w:tabs>
+                <w:tab w:val="left" w:pos="1134"/>
+                <w:tab w:val="center" w:pos="5028"/>
+              </w:tabs>
+              <w:autoSpaceDE w:val="0"/>
+              <w:autoSpaceDN w:val="0"/>
+              <w:adjustRightInd w:val="0"/>
+              <w:jc w:val="both"/>
+              <w:cnfStyle w:val="000000000000" w:firstRow="0" w:lastRow="0" w:firstColumn="0" w:lastColumn="0" w:oddVBand="0" w:evenVBand="0" w:oddHBand="0" w:evenHBand="0" w:firstRowFirstColumn="0" w:firstRowLastColumn="0" w:lastRowFirstColumn="0" w:lastRowLastColumn="0"/>
+              <w:rPr>
+                <w:rStyle w:val="Report"/>
+              </w:rPr>
+            </w:pPr>
+            <w:r>
+              <w:rPr>
+                <w:rStyle w:val="Report"/>
+              </w:rPr>
+              <w:t>{{</w:t>
+            </w:r>
+            <w:r>
+              <w:rPr>
+                <w:rStyle w:val="Report"/>
+              </w:rPr>
+              <w:t>TPC_UNPLAN_MTD</w:t>
+            </w:r>
+            <w:r>
+              <w:rPr>
+                <w:rStyle w:val="Report"/>
+              </w:rPr>
+              <w:t>}}</w:t>
+            </w:r>
+          </w:p>
+        </w:tc>
+        <w:tc>
+          <w:tcPr>
+            <w:tcW w:w="1920" w:type="dxa"/>
+          </w:tcPr>
+          <w:p>
+            <w:pPr>
+              <w:widowControl w:val="0"/>
+              <w:tabs>
+                <w:tab w:val="left" w:pos="1134"/>
+                <w:tab w:val="center" w:pos="5028"/>
+              </w:tabs>
+              <w:autoSpaceDE w:val="0"/>
+              <w:autoSpaceDN w:val="0"/>
+              <w:adjustRightInd w:val="0"/>
+              <w:jc w:val="both"/>
+              <w:cnfStyle w:val="000000000000" w:firstRow="0" w:lastRow="0" w:firstColumn="0" w:lastColumn="0" w:oddVBand="0" w:evenVBand="0" w:oddHBand="0" w:evenHBand="0" w:firstRowFirstColumn="0" w:firstRowLastColumn="0" w:lastRowFirstColumn="0" w:lastRowLastColumn="0"/>
+              <w:rPr>
+                <w:rStyle w:val="Report"/>
+              </w:rPr>
+            </w:pPr>
+            <w:r>
+              <w:rPr>
+                <w:rStyle w:val="Report"/>
+              </w:rPr>
+              <w:t>{{SAID</w:t>
+            </w:r>
+            <w:r>
+              <w:rPr>
+                <w:rStyle w:val="Report"/>
+              </w:rPr>
+              <w:t>I_</w:t>
+            </w:r>
+            <w:r>
+              <w:rPr>
+                <w:rStyle w:val="Report"/>
+              </w:rPr>
+              <w:t>TPC</w:t>
+            </w:r>
+            <w:r>
+              <w:rPr>
+                <w:rStyle w:val="Report"/>
+              </w:rPr>
+              <w:t>_</w:t>
+            </w:r>
+            <w:r>
+              <w:rPr>
+                <w:rStyle w:val="Report"/>
+              </w:rPr>
+              <w:t>MTD_UBV</w:t>
+            </w:r>
+            <w:r>
+              <w:rPr>
+                <w:rStyle w:val="Report"/>
+              </w:rPr>
+              <w:t>}}</w:t>
+            </w:r>
+          </w:p>
+        </w:tc>
+        <w:tc>
+          <w:tcPr>
+            <w:tcW w:w="1920" w:type="dxa"/>
+          </w:tcPr>
+          <w:p>
+            <w:pPr>
+              <w:widowControl w:val="0"/>
+              <w:tabs>
+                <w:tab w:val="left" w:pos="1134"/>
+                <w:tab w:val="center" w:pos="5028"/>
+              </w:tabs>
+              <w:autoSpaceDE w:val="0"/>
+              <w:autoSpaceDN w:val="0"/>
+              <w:adjustRightInd w:val="0"/>
+              <w:jc w:val="both"/>
+              <w:cnfStyle w:val="000000000000" w:firstRow="0" w:lastRow="0" w:firstColumn="0" w:lastColumn="0" w:oddVBand="0" w:evenVBand="0" w:oddHBand="0" w:evenHBand="0" w:firstRowFirstColumn="0" w:firstRowLastColumn="0" w:lastRowFirstColumn="0" w:lastRowLastColumn="0"/>
+              <w:rPr>
+                <w:rStyle w:val="Report"/>
+              </w:rPr>
+            </w:pPr>
+            <w:r>
+              <w:rPr>
+                <w:rStyle w:val="Report"/>
+              </w:rPr>
+              <w:t>{{SAIF</w:t>
+            </w:r>
+            <w:r>
+              <w:rPr>
+                <w:rStyle w:val="Report"/>
+              </w:rPr>
+              <w:t>I_</w:t>
+            </w:r>
+            <w:r>
+              <w:rPr>
+                <w:rStyle w:val="Report"/>
+              </w:rPr>
+              <w:t>TPC</w:t>
+            </w:r>
+            <w:r>
+              <w:rPr>
+                <w:rStyle w:val="Report"/>
+              </w:rPr>
+              <w:t>_</w:t>
+            </w:r>
+            <w:r>
+              <w:rPr>
+                <w:rStyle w:val="Report"/>
+              </w:rPr>
+              <w:t>MTD_UBV</w:t>
+            </w:r>
+            <w:r>
+              <w:rPr>
+                <w:rStyle w:val="Report"/>
+              </w:rPr>
+              <w:t>}}</w:t>
+            </w:r>
+          </w:p>
+        </w:tc>
+      </w:tr>
+      <w:tr>
+        <w:trPr>
+          <w:cnfStyle w:val="000000100000" w:firstRow="0" w:lastRow="0" w:firstColumn="0" w:lastColumn="0" w:oddVBand="0" w:evenVBand="0" w:oddHBand="1" w:evenHBand="0" w:firstRowFirstColumn="0" w:firstRowLastColumn="0" w:lastRowFirstColumn="0" w:lastRowLastColumn="0"/>
+          <w:jc w:val="center"/>
+        </w:trPr>
+        <w:tc>
+          <w:tcPr>
+            <w:cnfStyle w:val="001000000000" w:firstRow="0" w:lastRow="0" w:firstColumn="1" w:lastColumn="0" w:oddVBand="0" w:evenVBand="0" w:oddHBand="0" w:evenHBand="0" w:firstRowFirstColumn="0" w:firstRowLastColumn="0" w:lastRowFirstColumn="0" w:lastRowLastColumn="0"/>
+            <w:tcW w:w="1276" w:type="dxa"/>
+          </w:tcPr>
+          <w:p>
+            <w:pPr>
+              <w:widowControl w:val="0"/>
+              <w:tabs>
+                <w:tab w:val="left" w:pos="1134"/>
+                <w:tab w:val="center" w:pos="5028"/>
+              </w:tabs>
+              <w:autoSpaceDE w:val="0"/>
+              <w:autoSpaceDN w:val="0"/>
+              <w:adjustRightInd w:val="0"/>
+              <w:jc w:val="both"/>
+              <w:rPr>
+                <w:rFonts w:ascii="Arial" w:hAnsi="Arial" w:cs="Arial"/>
+                <w:sz w:val="20"/>
+              </w:rPr>
+            </w:pPr>
+            <w:r>
+              <w:rPr>
+                <w:rFonts w:ascii="Arial" w:hAnsi="Arial" w:cs="Arial"/>
+              </w:rPr>
+              <w:t>OJV</w:t>
+            </w:r>
+          </w:p>
+        </w:tc>
+        <w:tc>
+          <w:tcPr>
+            <w:tcW w:w="1872" w:type="dxa"/>
+          </w:tcPr>
+          <w:p>
+            <w:pPr>
+              <w:widowControl w:val="0"/>
+              <w:tabs>
+                <w:tab w:val="left" w:pos="1134"/>
+                <w:tab w:val="center" w:pos="5028"/>
+              </w:tabs>
+              <w:autoSpaceDE w:val="0"/>
+              <w:autoSpaceDN w:val="0"/>
+              <w:adjustRightInd w:val="0"/>
+              <w:jc w:val="both"/>
+              <w:cnfStyle w:val="000000100000" w:firstRow="0" w:lastRow="0" w:firstColumn="0" w:lastColumn="0" w:oddVBand="0" w:evenVBand="0" w:oddHBand="1" w:evenHBand="0" w:firstRowFirstColumn="0" w:firstRowLastColumn="0" w:lastRowFirstColumn="0" w:lastRowLastColumn="0"/>
+              <w:rPr>
+                <w:rStyle w:val="Report"/>
+              </w:rPr>
+            </w:pPr>
+            <w:r>
+              <w:rPr>
+                <w:rStyle w:val="Report"/>
+              </w:rPr>
+              <w:t>{{</w:t>
+            </w:r>
+            <w:r>
+              <w:rPr>
+                <w:rStyle w:val="Report"/>
+              </w:rPr>
+              <w:t>OJV_PLAN_M</w:t>
+            </w:r>
+            <w:r>
+              <w:rPr>
+                <w:rStyle w:val="Report"/>
+              </w:rPr>
+              <w:t>TD}}</w:t>
+            </w:r>
+          </w:p>
+        </w:tc>
+        <w:tc>
+          <w:tcPr>
+            <w:tcW w:w="1873" w:type="dxa"/>
+          </w:tcPr>
+          <w:p>
+            <w:pPr>
+              <w:widowControl w:val="0"/>
+              <w:tabs>
+                <w:tab w:val="left" w:pos="1134"/>
+                <w:tab w:val="center" w:pos="5028"/>
+              </w:tabs>
+              <w:autoSpaceDE w:val="0"/>
+              <w:autoSpaceDN w:val="0"/>
+              <w:adjustRightInd w:val="0"/>
+              <w:jc w:val="both"/>
+              <w:cnfStyle w:val="000000100000" w:firstRow="0" w:lastRow="0" w:firstColumn="0" w:lastColumn="0" w:oddVBand="0" w:evenVBand="0" w:oddHBand="1" w:evenHBand="0" w:firstRowFirstColumn="0" w:firstRowLastColumn="0" w:lastRowFirstColumn="0" w:lastRowLastColumn="0"/>
+              <w:rPr>
+                <w:rStyle w:val="Report"/>
+              </w:rPr>
+            </w:pPr>
+            <w:r>
+              <w:rPr>
+                <w:rStyle w:val="Report"/>
+              </w:rPr>
+              <w:t>{{</w:t>
+            </w:r>
+            <w:r>
+              <w:rPr>
+                <w:rStyle w:val="Report"/>
+              </w:rPr>
+              <w:t>OJV_UNPLAN_MTD</w:t>
+            </w:r>
+            <w:r>
+              <w:rPr>
+                <w:rStyle w:val="Report"/>
+              </w:rPr>
+              <w:t>}}</w:t>
+            </w:r>
+          </w:p>
+        </w:tc>
+        <w:tc>
+          <w:tcPr>
+            <w:tcW w:w="1920" w:type="dxa"/>
+          </w:tcPr>
+          <w:p>
+            <w:pPr>
+              <w:widowControl w:val="0"/>
+              <w:tabs>
+                <w:tab w:val="left" w:pos="1134"/>
+                <w:tab w:val="center" w:pos="5028"/>
+              </w:tabs>
+              <w:autoSpaceDE w:val="0"/>
+              <w:autoSpaceDN w:val="0"/>
+              <w:adjustRightInd w:val="0"/>
+              <w:jc w:val="both"/>
+              <w:cnfStyle w:val="000000100000" w:firstRow="0" w:lastRow="0" w:firstColumn="0" w:lastColumn="0" w:oddVBand="0" w:evenVBand="0" w:oddHBand="1" w:evenHBand="0" w:firstRowFirstColumn="0" w:firstRowLastColumn="0" w:lastRowFirstColumn="0" w:lastRowLastColumn="0"/>
+              <w:rPr>
+                <w:rStyle w:val="Report"/>
+              </w:rPr>
+            </w:pPr>
+            <w:r>
+              <w:rPr>
+                <w:rStyle w:val="Report"/>
+              </w:rPr>
+              <w:t>{{SAID</w:t>
+            </w:r>
+            <w:r>
+              <w:rPr>
+                <w:rStyle w:val="Report"/>
+              </w:rPr>
+              <w:t>I_</w:t>
+            </w:r>
+            <w:r>
+              <w:rPr>
+                <w:rStyle w:val="Report"/>
+              </w:rPr>
+              <w:t>OJV</w:t>
+            </w:r>
+            <w:r>
+              <w:rPr>
+                <w:rStyle w:val="Report"/>
+              </w:rPr>
+              <w:t>_</w:t>
+            </w:r>
+            <w:r>
+              <w:rPr>
+                <w:rStyle w:val="Report"/>
+              </w:rPr>
+              <w:t>MTD_UBV</w:t>
+            </w:r>
+            <w:r>
+              <w:rPr>
+                <w:rStyle w:val="Report"/>
+              </w:rPr>
+              <w:t>}}</w:t>
+            </w:r>
+          </w:p>
+        </w:tc>
+        <w:tc>
+          <w:tcPr>
+            <w:tcW w:w="1920" w:type="dxa"/>
+          </w:tcPr>
+          <w:p>
+            <w:pPr>
+              <w:widowControl w:val="0"/>
+              <w:tabs>
+                <w:tab w:val="left" w:pos="1134"/>
+                <w:tab w:val="center" w:pos="5028"/>
+              </w:tabs>
+              <w:autoSpaceDE w:val="0"/>
+              <w:autoSpaceDN w:val="0"/>
+              <w:adjustRightInd w:val="0"/>
+              <w:jc w:val="both"/>
+              <w:cnfStyle w:val="000000100000" w:firstRow="0" w:lastRow="0" w:firstColumn="0" w:lastColumn="0" w:oddVBand="0" w:evenVBand="0" w:oddHBand="1" w:evenHBand="0" w:firstRowFirstColumn="0" w:firstRowLastColumn="0" w:lastRowFirstColumn="0" w:lastRowLastColumn="0"/>
+              <w:rPr>
+                <w:rStyle w:val="Report"/>
+              </w:rPr>
+            </w:pPr>
+            <w:r>
+              <w:rPr>
+                <w:rStyle w:val="Report"/>
+              </w:rPr>
+              <w:t>{{SAIF</w:t>
+            </w:r>
+            <w:r>
+              <w:rPr>
+                <w:rStyle w:val="Report"/>
+              </w:rPr>
+              <w:t>I_</w:t>
+            </w:r>
+            <w:r>
+              <w:rPr>
+                <w:rStyle w:val="Report"/>
+              </w:rPr>
+              <w:t>OJV</w:t>
+            </w:r>
+            <w:r>
+              <w:rPr>
+                <w:rStyle w:val="Report"/>
+              </w:rPr>
+              <w:t>_</w:t>
+            </w:r>
+            <w:r>
+              <w:rPr>
+                <w:rStyle w:val="Report"/>
+              </w:rPr>
+              <w:t>MTD_UBV</w:t>
+            </w:r>
+            <w:r>
+              <w:rPr>
+                <w:rStyle w:val="Report"/>
+              </w:rPr>
+              <w:t>}}</w:t>
+            </w:r>
+          </w:p>
+        </w:tc>
+      </w:tr>
+    </w:tbl>
+    <w:p>
+      <w:pPr>
+        <w:pStyle w:val="Caption"/>
+        <w:keepNext/>
+        <w:spacing w:before="200"/>
+        <w:jc w:val="center"/>
+      </w:pPr>
+      <w:r>
+        <w:t xml:space="preserve">Table </w:t>
+      </w:r>
+      <w:fldSimple w:instr=" SEQ Table \* ARABIC ">
+        <w:r>
+          <w:rPr>
+            <w:noProof/>
+          </w:rPr>
+          <w:t>4</w:t>
+        </w:r>
+      </w:fldSimple>
+      <w:r>
+        <w:t>: Year to Date Interruptions</w:t>
+      </w:r>
+      <w:r>
+        <w:t xml:space="preserve"> by Network</w:t>
+      </w:r>
+    </w:p>
+    <w:tbl>
+      <w:tblPr>
+        <w:tblStyle w:val="LightList"/>
+        <w:tblW w:w="8861" w:type="dxa"/>
+        <w:jc w:val="center"/>
+        <w:tblInd w:w="-1621" w:type="dxa"/>
+        <w:tblLayout w:type="fixed"/>
+        <w:tblLook w:val="04A0" w:firstRow="1" w:lastRow="0" w:firstColumn="1" w:lastColumn="0" w:noHBand="0" w:noVBand="1"/>
+      </w:tblPr>
+      <w:tblGrid>
+        <w:gridCol w:w="1276"/>
+        <w:gridCol w:w="1872"/>
+        <w:gridCol w:w="1873"/>
+        <w:gridCol w:w="1920"/>
+        <w:gridCol w:w="1920"/>
+      </w:tblGrid>
+      <w:tr>
+        <w:trPr>
+          <w:cnfStyle w:val="100000000000" w:firstRow="1" w:lastRow="0" w:firstColumn="0" w:lastColumn="0" w:oddVBand="0" w:evenVBand="0" w:oddHBand="0" w:evenHBand="0" w:firstRowFirstColumn="0" w:firstRowLastColumn="0" w:lastRowFirstColumn="0" w:lastRowLastColumn="0"/>
+          <w:jc w:val="center"/>
+        </w:trPr>
+        <w:tc>
+          <w:tcPr>
+            <w:cnfStyle w:val="001000000000" w:firstRow="0" w:lastRow="0" w:firstColumn="1" w:lastColumn="0" w:oddVBand="0" w:evenVBand="0" w:oddHBand="0" w:evenHBand="0" w:firstRowFirstColumn="0" w:firstRowLastColumn="0" w:lastRowFirstColumn="0" w:lastRowLastColumn="0"/>
+            <w:tcW w:w="1276" w:type="dxa"/>
+          </w:tcPr>
+          <w:p>
+            <w:pPr>
+              <w:widowControl w:val="0"/>
+              <w:tabs>
+                <w:tab w:val="left" w:pos="1134"/>
+                <w:tab w:val="center" w:pos="5028"/>
+              </w:tabs>
+              <w:autoSpaceDE w:val="0"/>
+              <w:autoSpaceDN w:val="0"/>
+              <w:adjustRightInd w:val="0"/>
+              <w:rPr>
+                <w:rFonts w:ascii="Arial" w:hAnsi="Arial" w:cs="Arial"/>
+                <w:sz w:val="20"/>
+              </w:rPr>
+            </w:pPr>
+            <w:r>
+              <w:rPr>
+                <w:rFonts w:ascii="Arial" w:hAnsi="Arial" w:cs="Arial"/>
+              </w:rPr>
+              <w:t>Network</w:t>
+            </w:r>
+          </w:p>
+        </w:tc>
+        <w:tc>
+          <w:tcPr>
+            <w:tcW w:w="1872" w:type="dxa"/>
+          </w:tcPr>
+          <w:p>
+            <w:pPr>
+              <w:widowControl w:val="0"/>
+              <w:tabs>
+                <w:tab w:val="left" w:pos="1134"/>
+                <w:tab w:val="center" w:pos="5028"/>
+              </w:tabs>
+              <w:autoSpaceDE w:val="0"/>
+              <w:autoSpaceDN w:val="0"/>
+              <w:adjustRightInd w:val="0"/>
+              <w:cnfStyle w:val="100000000000" w:firstRow="1" w:lastRow="0" w:firstColumn="0" w:lastColumn="0" w:oddVBand="0" w:evenVBand="0" w:oddHBand="0" w:evenHBand="0" w:firstRowFirstColumn="0" w:firstRowLastColumn="0" w:lastRowFirstColumn="0" w:lastRowLastColumn="0"/>
+              <w:rPr>
+                <w:rFonts w:ascii="Arial" w:hAnsi="Arial" w:cs="Arial"/>
+                <w:sz w:val="20"/>
+              </w:rPr>
+            </w:pPr>
+            <w:r>
+              <w:rPr>
+                <w:rFonts w:ascii="Arial" w:hAnsi="Arial" w:cs="Arial"/>
+              </w:rPr>
+              <w:t>No. Planned Interruptions</w:t>
+            </w:r>
+          </w:p>
+        </w:tc>
+        <w:tc>
+          <w:tcPr>
+            <w:tcW w:w="1873" w:type="dxa"/>
+          </w:tcPr>
+          <w:p>
+            <w:pPr>
+              <w:widowControl w:val="0"/>
+              <w:tabs>
+                <w:tab w:val="left" w:pos="1134"/>
+                <w:tab w:val="center" w:pos="5028"/>
+              </w:tabs>
+              <w:autoSpaceDE w:val="0"/>
+              <w:autoSpaceDN w:val="0"/>
+              <w:adjustRightInd w:val="0"/>
+              <w:cnfStyle w:val="100000000000" w:firstRow="1" w:lastRow="0" w:firstColumn="0" w:lastColumn="0" w:oddVBand="0" w:evenVBand="0" w:oddHBand="0" w:evenHBand="0" w:firstRowFirstColumn="0" w:firstRowLastColumn="0" w:lastRowFirstColumn="0" w:lastRowLastColumn="0"/>
+              <w:rPr>
+                <w:rFonts w:ascii="Arial" w:hAnsi="Arial" w:cs="Arial"/>
+                <w:sz w:val="20"/>
+              </w:rPr>
+            </w:pPr>
+            <w:r>
+              <w:rPr>
+                <w:rFonts w:ascii="Arial" w:hAnsi="Arial" w:cs="Arial"/>
+              </w:rPr>
+              <w:t>No. Unplanned Interruptions</w:t>
+            </w:r>
+          </w:p>
+        </w:tc>
+        <w:tc>
+          <w:tcPr>
+            <w:tcW w:w="1920" w:type="dxa"/>
+          </w:tcPr>
+          <w:p>
+            <w:pPr>
+              <w:widowControl w:val="0"/>
+              <w:tabs>
+                <w:tab w:val="left" w:pos="1134"/>
+                <w:tab w:val="center" w:pos="5028"/>
+              </w:tabs>
+              <w:autoSpaceDE w:val="0"/>
+              <w:autoSpaceDN w:val="0"/>
+              <w:adjustRightInd w:val="0"/>
+              <w:cnfStyle w:val="100000000000" w:firstRow="1" w:lastRow="0" w:firstColumn="0" w:lastColumn="0" w:oddVBand="0" w:evenVBand="0" w:oddHBand="0" w:evenHBand="0" w:firstRowFirstColumn="0" w:firstRowLastColumn="0" w:lastRowFirstColumn="0" w:lastRowLastColumn="0"/>
+              <w:rPr>
+                <w:rFonts w:ascii="Arial" w:hAnsi="Arial" w:cs="Arial"/>
+                <w:sz w:val="20"/>
+              </w:rPr>
+            </w:pPr>
+            <w:r>
+              <w:rPr>
+                <w:rFonts w:ascii="Arial" w:hAnsi="Arial" w:cs="Arial"/>
+              </w:rPr>
+              <w:t>No. Major Event Days (SAIDI)</w:t>
+            </w:r>
+          </w:p>
+        </w:tc>
+        <w:tc>
+          <w:tcPr>
+            <w:tcW w:w="1920" w:type="dxa"/>
+          </w:tcPr>
+          <w:p>
+            <w:pPr>
+              <w:widowControl w:val="0"/>
+              <w:tabs>
+                <w:tab w:val="left" w:pos="1134"/>
+                <w:tab w:val="center" w:pos="5028"/>
+              </w:tabs>
+              <w:autoSpaceDE w:val="0"/>
+              <w:autoSpaceDN w:val="0"/>
+              <w:adjustRightInd w:val="0"/>
+              <w:cnfStyle w:val="100000000000" w:firstRow="1" w:lastRow="0" w:firstColumn="0" w:lastColumn="0" w:oddVBand="0" w:evenVBand="0" w:oddHBand="0" w:evenHBand="0" w:firstRowFirstColumn="0" w:firstRowLastColumn="0" w:lastRowFirstColumn="0" w:lastRowLastColumn="0"/>
+              <w:rPr>
+                <w:rFonts w:ascii="Arial" w:hAnsi="Arial" w:cs="Arial"/>
+              </w:rPr>
+            </w:pPr>
+            <w:r>
+              <w:rPr>
+                <w:rFonts w:ascii="Arial" w:hAnsi="Arial" w:cs="Arial"/>
+              </w:rPr>
+              <w:t>No. Major Event Days (SAIFI)</w:t>
+            </w:r>
+          </w:p>
+        </w:tc>
+      </w:tr>
+      <w:tr>
+        <w:trPr>
+          <w:cnfStyle w:val="000000100000" w:firstRow="0" w:lastRow="0" w:firstColumn="0" w:lastColumn="0" w:oddVBand="0" w:evenVBand="0" w:oddHBand="1" w:evenHBand="0" w:firstRowFirstColumn="0" w:firstRowLastColumn="0" w:lastRowFirstColumn="0" w:lastRowLastColumn="0"/>
+          <w:jc w:val="center"/>
+        </w:trPr>
+        <w:tc>
+          <w:tcPr>
+            <w:cnfStyle w:val="001000000000" w:firstRow="0" w:lastRow="0" w:firstColumn="1" w:lastColumn="0" w:oddVBand="0" w:evenVBand="0" w:oddHBand="0" w:evenHBand="0" w:firstRowFirstColumn="0" w:firstRowLastColumn="0" w:lastRowFirstColumn="0" w:lastRowLastColumn="0"/>
+            <w:tcW w:w="1276" w:type="dxa"/>
+          </w:tcPr>
+          <w:p>
+            <w:pPr>
+              <w:widowControl w:val="0"/>
+              <w:tabs>
+                <w:tab w:val="left" w:pos="1134"/>
+                <w:tab w:val="center" w:pos="5028"/>
+              </w:tabs>
+              <w:autoSpaceDE w:val="0"/>
+              <w:autoSpaceDN w:val="0"/>
+              <w:adjustRightInd w:val="0"/>
+              <w:jc w:val="both"/>
+              <w:rPr>
+                <w:rFonts w:ascii="Arial" w:hAnsi="Arial" w:cs="Arial"/>
+                <w:sz w:val="20"/>
+              </w:rPr>
+            </w:pPr>
+            <w:r>
+              <w:rPr>
+                <w:rFonts w:ascii="Arial" w:hAnsi="Arial" w:cs="Arial"/>
+              </w:rPr>
+              <w:t>EIL</w:t>
+            </w:r>
+          </w:p>
+        </w:tc>
+        <w:tc>
+          <w:tcPr>
+            <w:tcW w:w="1872" w:type="dxa"/>
+          </w:tcPr>
+          <w:p>
+            <w:pPr>
+              <w:widowControl w:val="0"/>
+              <w:tabs>
+                <w:tab w:val="left" w:pos="1134"/>
+                <w:tab w:val="center" w:pos="5028"/>
+              </w:tabs>
+              <w:autoSpaceDE w:val="0"/>
+              <w:autoSpaceDN w:val="0"/>
+              <w:adjustRightInd w:val="0"/>
+              <w:jc w:val="both"/>
+              <w:cnfStyle w:val="000000100000" w:firstRow="0" w:lastRow="0" w:firstColumn="0" w:lastColumn="0" w:oddVBand="0" w:evenVBand="0" w:oddHBand="1" w:evenHBand="0" w:firstRowFirstColumn="0" w:firstRowLastColumn="0" w:lastRowFirstColumn="0" w:lastRowLastColumn="0"/>
+              <w:rPr>
+                <w:rStyle w:val="Report"/>
+              </w:rPr>
+            </w:pPr>
+            <w:r>
+              <w:rPr>
+                <w:rStyle w:val="Report"/>
+              </w:rPr>
+              <w:t>{{</w:t>
+            </w:r>
+            <w:r>
+              <w:rPr>
+                <w:rStyle w:val="Report"/>
+              </w:rPr>
+              <w:t>EIL_PLAN_YTD</w:t>
+            </w:r>
+            <w:r>
+              <w:rPr>
+                <w:rStyle w:val="Report"/>
+              </w:rPr>
+              <w:t>}}</w:t>
+            </w:r>
+          </w:p>
+        </w:tc>
+        <w:tc>
+          <w:tcPr>
+            <w:tcW w:w="1873" w:type="dxa"/>
+          </w:tcPr>
+          <w:p>
+            <w:pPr>
+              <w:widowControl w:val="0"/>
+              <w:tabs>
+                <w:tab w:val="left" w:pos="1134"/>
+                <w:tab w:val="center" w:pos="5028"/>
+              </w:tabs>
+              <w:autoSpaceDE w:val="0"/>
+              <w:autoSpaceDN w:val="0"/>
+              <w:adjustRightInd w:val="0"/>
+              <w:jc w:val="both"/>
+              <w:cnfStyle w:val="000000100000" w:firstRow="0" w:lastRow="0" w:firstColumn="0" w:lastColumn="0" w:oddVBand="0" w:evenVBand="0" w:oddHBand="1" w:evenHBand="0" w:firstRowFirstColumn="0" w:firstRowLastColumn="0" w:lastRowFirstColumn="0" w:lastRowLastColumn="0"/>
+              <w:rPr>
+                <w:rStyle w:val="Report"/>
+              </w:rPr>
+            </w:pPr>
+            <w:r>
+              <w:rPr>
+                <w:rStyle w:val="Report"/>
+              </w:rPr>
+              <w:t>{{</w:t>
+            </w:r>
+            <w:r>
+              <w:rPr>
+                <w:rStyle w:val="Report"/>
+              </w:rPr>
+              <w:t>EIL_UNPLAN_YTD</w:t>
+            </w:r>
+            <w:r>
+              <w:rPr>
+                <w:rStyle w:val="Report"/>
+              </w:rPr>
+              <w:t>}}</w:t>
+            </w:r>
+          </w:p>
+        </w:tc>
+        <w:tc>
+          <w:tcPr>
+            <w:tcW w:w="1920" w:type="dxa"/>
+          </w:tcPr>
+          <w:p>
+            <w:pPr>
+              <w:widowControl w:val="0"/>
+              <w:tabs>
+                <w:tab w:val="left" w:pos="1134"/>
+                <w:tab w:val="center" w:pos="5028"/>
+              </w:tabs>
+              <w:autoSpaceDE w:val="0"/>
+              <w:autoSpaceDN w:val="0"/>
+              <w:adjustRightInd w:val="0"/>
+              <w:jc w:val="both"/>
+              <w:cnfStyle w:val="000000100000" w:firstRow="0" w:lastRow="0" w:firstColumn="0" w:lastColumn="0" w:oddVBand="0" w:evenVBand="0" w:oddHBand="1" w:evenHBand="0" w:firstRowFirstColumn="0" w:firstRowLastColumn="0" w:lastRowFirstColumn="0" w:lastRowLastColumn="0"/>
+              <w:rPr>
+                <w:rStyle w:val="Report"/>
+              </w:rPr>
+            </w:pPr>
+            <w:r>
+              <w:rPr>
+                <w:rStyle w:val="Report"/>
+              </w:rPr>
+              <w:t>{{SAID</w:t>
+            </w:r>
+            <w:r>
+              <w:rPr>
+                <w:rStyle w:val="Report"/>
+              </w:rPr>
+              <w:t>I_EIL_</w:t>
+            </w:r>
+            <w:r>
+              <w:rPr>
+                <w:rStyle w:val="Report"/>
+              </w:rPr>
+              <w:t>YTD_UBV</w:t>
+            </w:r>
+            <w:r>
+              <w:rPr>
+                <w:rStyle w:val="Report"/>
+              </w:rPr>
+              <w:t>}}</w:t>
+            </w:r>
+          </w:p>
+        </w:tc>
+        <w:tc>
+          <w:tcPr>
+            <w:tcW w:w="1920" w:type="dxa"/>
+          </w:tcPr>
+          <w:p>
+            <w:pPr>
+              <w:widowControl w:val="0"/>
+              <w:tabs>
+                <w:tab w:val="left" w:pos="1134"/>
+                <w:tab w:val="center" w:pos="5028"/>
+              </w:tabs>
+              <w:autoSpaceDE w:val="0"/>
+              <w:autoSpaceDN w:val="0"/>
+              <w:adjustRightInd w:val="0"/>
+              <w:jc w:val="both"/>
+              <w:cnfStyle w:val="000000100000" w:firstRow="0" w:lastRow="0" w:firstColumn="0" w:lastColumn="0" w:oddVBand="0" w:evenVBand="0" w:oddHBand="1" w:evenHBand="0" w:firstRowFirstColumn="0" w:firstRowLastColumn="0" w:lastRowFirstColumn="0" w:lastRowLastColumn="0"/>
+              <w:rPr>
+                <w:rStyle w:val="Report"/>
+              </w:rPr>
+            </w:pPr>
+            <w:r>
+              <w:rPr>
+                <w:rStyle w:val="Report"/>
+              </w:rPr>
+              <w:t>{{SAIF</w:t>
+            </w:r>
+            <w:r>
+              <w:rPr>
+                <w:rStyle w:val="Report"/>
+              </w:rPr>
+              <w:t>I_EIL_</w:t>
+            </w:r>
+            <w:r>
+              <w:rPr>
+                <w:rStyle w:val="Report"/>
+              </w:rPr>
+              <w:t>YTD_UBV</w:t>
+            </w:r>
+            <w:r>
+              <w:rPr>
+                <w:rStyle w:val="Report"/>
+              </w:rPr>
+              <w:t>}}</w:t>
+            </w:r>
+          </w:p>
+        </w:tc>
+      </w:tr>
+      <w:tr>
+        <w:trPr>
+          <w:jc w:val="center"/>
+        </w:trPr>
+        <w:tc>
+          <w:tcPr>
+            <w:cnfStyle w:val="001000000000" w:firstRow="0" w:lastRow="0" w:firstColumn="1" w:lastColumn="0" w:oddVBand="0" w:evenVBand="0" w:oddHBand="0" w:evenHBand="0" w:firstRowFirstColumn="0" w:firstRowLastColumn="0" w:lastRowFirstColumn="0" w:lastRowLastColumn="0"/>
+            <w:tcW w:w="1276" w:type="dxa"/>
+          </w:tcPr>
+          <w:p>
+            <w:pPr>
+              <w:widowControl w:val="0"/>
+              <w:tabs>
+                <w:tab w:val="left" w:pos="1134"/>
+                <w:tab w:val="center" w:pos="5028"/>
+              </w:tabs>
+              <w:autoSpaceDE w:val="0"/>
+              <w:autoSpaceDN w:val="0"/>
+              <w:adjustRightInd w:val="0"/>
+              <w:jc w:val="both"/>
+              <w:rPr>
+                <w:rFonts w:ascii="Arial" w:hAnsi="Arial" w:cs="Arial"/>
+                <w:sz w:val="20"/>
+              </w:rPr>
+            </w:pPr>
+            <w:r>
+              <w:rPr>
+                <w:rFonts w:ascii="Arial" w:hAnsi="Arial" w:cs="Arial"/>
+              </w:rPr>
+              <w:t>TPC</w:t>
+            </w:r>
+          </w:p>
+        </w:tc>
+        <w:tc>
+          <w:tcPr>
+            <w:tcW w:w="1872" w:type="dxa"/>
+          </w:tcPr>
+          <w:p>
+            <w:pPr>
+              <w:widowControl w:val="0"/>
+              <w:tabs>
+                <w:tab w:val="left" w:pos="1134"/>
+                <w:tab w:val="center" w:pos="5028"/>
+              </w:tabs>
+              <w:autoSpaceDE w:val="0"/>
+              <w:autoSpaceDN w:val="0"/>
+              <w:adjustRightInd w:val="0"/>
+              <w:jc w:val="both"/>
+              <w:cnfStyle w:val="000000000000" w:firstRow="0" w:lastRow="0" w:firstColumn="0" w:lastColumn="0" w:oddVBand="0" w:evenVBand="0" w:oddHBand="0" w:evenHBand="0" w:firstRowFirstColumn="0" w:firstRowLastColumn="0" w:lastRowFirstColumn="0" w:lastRowLastColumn="0"/>
+              <w:rPr>
+                <w:rStyle w:val="Report"/>
+              </w:rPr>
+            </w:pPr>
+            <w:r>
+              <w:rPr>
+                <w:rStyle w:val="Report"/>
+              </w:rPr>
+              <w:t>{{</w:t>
+            </w:r>
+            <w:r>
+              <w:rPr>
+                <w:rStyle w:val="Report"/>
+              </w:rPr>
+              <w:t>TPC_PLAN_Y</w:t>
+            </w:r>
+            <w:r>
+              <w:rPr>
+                <w:rStyle w:val="Report"/>
+              </w:rPr>
+              <w:t>TD}}</w:t>
+            </w:r>
+          </w:p>
+        </w:tc>
+        <w:tc>
+          <w:tcPr>
+            <w:tcW w:w="1873" w:type="dxa"/>
+          </w:tcPr>
+          <w:p>
+            <w:pPr>
+              <w:widowControl w:val="0"/>
+              <w:tabs>
+                <w:tab w:val="left" w:pos="1134"/>
+                <w:tab w:val="center" w:pos="5028"/>
+              </w:tabs>
+              <w:autoSpaceDE w:val="0"/>
+              <w:autoSpaceDN w:val="0"/>
+              <w:adjustRightInd w:val="0"/>
+              <w:jc w:val="both"/>
+              <w:cnfStyle w:val="000000000000" w:firstRow="0" w:lastRow="0" w:firstColumn="0" w:lastColumn="0" w:oddVBand="0" w:evenVBand="0" w:oddHBand="0" w:evenHBand="0" w:firstRowFirstColumn="0" w:firstRowLastColumn="0" w:lastRowFirstColumn="0" w:lastRowLastColumn="0"/>
+              <w:rPr>
+                <w:rStyle w:val="Report"/>
+              </w:rPr>
+            </w:pPr>
+            <w:r>
+              <w:rPr>
+                <w:rStyle w:val="Report"/>
+              </w:rPr>
+              <w:t>{{</w:t>
+            </w:r>
+            <w:r>
+              <w:rPr>
+                <w:rStyle w:val="Report"/>
+              </w:rPr>
+              <w:t>TPC_UNPLAN_YTD</w:t>
+            </w:r>
+            <w:r>
+              <w:rPr>
+                <w:rStyle w:val="Report"/>
+              </w:rPr>
+              <w:t>}}</w:t>
+            </w:r>
+          </w:p>
+        </w:tc>
+        <w:tc>
+          <w:tcPr>
+            <w:tcW w:w="1920" w:type="dxa"/>
+          </w:tcPr>
+          <w:p>
+            <w:pPr>
+              <w:widowControl w:val="0"/>
+              <w:tabs>
+                <w:tab w:val="left" w:pos="1134"/>
+                <w:tab w:val="center" w:pos="5028"/>
+              </w:tabs>
+              <w:autoSpaceDE w:val="0"/>
+              <w:autoSpaceDN w:val="0"/>
+              <w:adjustRightInd w:val="0"/>
+              <w:jc w:val="both"/>
+              <w:cnfStyle w:val="000000000000" w:firstRow="0" w:lastRow="0" w:firstColumn="0" w:lastColumn="0" w:oddVBand="0" w:evenVBand="0" w:oddHBand="0" w:evenHBand="0" w:firstRowFirstColumn="0" w:firstRowLastColumn="0" w:lastRowFirstColumn="0" w:lastRowLastColumn="0"/>
+              <w:rPr>
+                <w:rStyle w:val="Report"/>
+              </w:rPr>
+            </w:pPr>
+            <w:r>
+              <w:rPr>
+                <w:rStyle w:val="Report"/>
+              </w:rPr>
+              <w:t>{{SAID</w:t>
+            </w:r>
+            <w:r>
+              <w:rPr>
+                <w:rStyle w:val="Report"/>
+              </w:rPr>
+              <w:t>I_</w:t>
+            </w:r>
+            <w:r>
+              <w:rPr>
+                <w:rStyle w:val="Report"/>
+              </w:rPr>
+              <w:t>TPC</w:t>
+            </w:r>
+            <w:r>
+              <w:rPr>
+                <w:rStyle w:val="Report"/>
+              </w:rPr>
+              <w:t>_</w:t>
+            </w:r>
+            <w:r>
+              <w:rPr>
+                <w:rStyle w:val="Report"/>
+              </w:rPr>
+              <w:t>YTD_UBV</w:t>
+            </w:r>
+            <w:r>
+              <w:rPr>
+                <w:rStyle w:val="Report"/>
+              </w:rPr>
+              <w:t>}}</w:t>
+            </w:r>
+          </w:p>
+        </w:tc>
+        <w:tc>
+          <w:tcPr>
+            <w:tcW w:w="1920" w:type="dxa"/>
+          </w:tcPr>
+          <w:p>
+            <w:pPr>
+              <w:widowControl w:val="0"/>
+              <w:tabs>
+                <w:tab w:val="left" w:pos="1134"/>
+                <w:tab w:val="center" w:pos="5028"/>
+              </w:tabs>
+              <w:autoSpaceDE w:val="0"/>
+              <w:autoSpaceDN w:val="0"/>
+              <w:adjustRightInd w:val="0"/>
+              <w:jc w:val="both"/>
+              <w:cnfStyle w:val="000000000000" w:firstRow="0" w:lastRow="0" w:firstColumn="0" w:lastColumn="0" w:oddVBand="0" w:evenVBand="0" w:oddHBand="0" w:evenHBand="0" w:firstRowFirstColumn="0" w:firstRowLastColumn="0" w:lastRowFirstColumn="0" w:lastRowLastColumn="0"/>
+              <w:rPr>
+                <w:rStyle w:val="Report"/>
+              </w:rPr>
+            </w:pPr>
+            <w:r>
+              <w:rPr>
+                <w:rStyle w:val="Report"/>
+              </w:rPr>
+              <w:t>{{SAIF</w:t>
+            </w:r>
+            <w:r>
+              <w:rPr>
+                <w:rStyle w:val="Report"/>
+              </w:rPr>
+              <w:t>I_</w:t>
+            </w:r>
+            <w:r>
+              <w:rPr>
+                <w:rStyle w:val="Report"/>
+              </w:rPr>
+              <w:t>TPC</w:t>
+            </w:r>
+            <w:r>
+              <w:rPr>
+                <w:rStyle w:val="Report"/>
+              </w:rPr>
+              <w:t>_</w:t>
+            </w:r>
+            <w:r>
+              <w:rPr>
+                <w:rStyle w:val="Report"/>
+              </w:rPr>
+              <w:t>YTD_UBV</w:t>
+            </w:r>
+            <w:r>
+              <w:rPr>
+                <w:rStyle w:val="Report"/>
+              </w:rPr>
+              <w:t>}}</w:t>
+            </w:r>
+          </w:p>
+        </w:tc>
+      </w:tr>
+      <w:tr>
+        <w:trPr>
+          <w:cnfStyle w:val="000000100000" w:firstRow="0" w:lastRow="0" w:firstColumn="0" w:lastColumn="0" w:oddVBand="0" w:evenVBand="0" w:oddHBand="1" w:evenHBand="0" w:firstRowFirstColumn="0" w:firstRowLastColumn="0" w:lastRowFirstColumn="0" w:lastRowLastColumn="0"/>
+          <w:jc w:val="center"/>
+        </w:trPr>
+        <w:tc>
+          <w:tcPr>
+            <w:cnfStyle w:val="001000000000" w:firstRow="0" w:lastRow="0" w:firstColumn="1" w:lastColumn="0" w:oddVBand="0" w:evenVBand="0" w:oddHBand="0" w:evenHBand="0" w:firstRowFirstColumn="0" w:firstRowLastColumn="0" w:lastRowFirstColumn="0" w:lastRowLastColumn="0"/>
+            <w:tcW w:w="1276" w:type="dxa"/>
+          </w:tcPr>
+          <w:p>
+            <w:pPr>
+              <w:widowControl w:val="0"/>
+              <w:tabs>
+                <w:tab w:val="left" w:pos="1134"/>
+                <w:tab w:val="center" w:pos="5028"/>
+              </w:tabs>
+              <w:autoSpaceDE w:val="0"/>
+              <w:autoSpaceDN w:val="0"/>
+              <w:adjustRightInd w:val="0"/>
+              <w:jc w:val="both"/>
+              <w:rPr>
+                <w:rFonts w:ascii="Arial" w:hAnsi="Arial" w:cs="Arial"/>
+                <w:sz w:val="20"/>
+              </w:rPr>
+            </w:pPr>
+            <w:r>
+              <w:rPr>
+                <w:rFonts w:ascii="Arial" w:hAnsi="Arial" w:cs="Arial"/>
+              </w:rPr>
+              <w:t>OJV</w:t>
+            </w:r>
+          </w:p>
+        </w:tc>
+        <w:tc>
+          <w:tcPr>
+            <w:tcW w:w="1872" w:type="dxa"/>
+          </w:tcPr>
+          <w:p>
+            <w:pPr>
+              <w:widowControl w:val="0"/>
+              <w:tabs>
+                <w:tab w:val="left" w:pos="1134"/>
+                <w:tab w:val="center" w:pos="5028"/>
+              </w:tabs>
+              <w:autoSpaceDE w:val="0"/>
+              <w:autoSpaceDN w:val="0"/>
+              <w:adjustRightInd w:val="0"/>
+              <w:jc w:val="both"/>
+              <w:cnfStyle w:val="000000100000" w:firstRow="0" w:lastRow="0" w:firstColumn="0" w:lastColumn="0" w:oddVBand="0" w:evenVBand="0" w:oddHBand="1" w:evenHBand="0" w:firstRowFirstColumn="0" w:firstRowLastColumn="0" w:lastRowFirstColumn="0" w:lastRowLastColumn="0"/>
+              <w:rPr>
+                <w:rStyle w:val="Report"/>
+              </w:rPr>
+            </w:pPr>
+            <w:r>
+              <w:rPr>
+                <w:rStyle w:val="Report"/>
+              </w:rPr>
+              <w:t>{{</w:t>
+            </w:r>
+            <w:r>
+              <w:rPr>
+                <w:rStyle w:val="Report"/>
+              </w:rPr>
+              <w:t>OJV_PLAN_Y</w:t>
+            </w:r>
+            <w:r>
+              <w:rPr>
+                <w:rStyle w:val="Report"/>
+              </w:rPr>
+              <w:t>TD}}</w:t>
+            </w:r>
+          </w:p>
+        </w:tc>
+        <w:tc>
+          <w:tcPr>
+            <w:tcW w:w="1873" w:type="dxa"/>
+          </w:tcPr>
+          <w:p>
+            <w:pPr>
+              <w:widowControl w:val="0"/>
+              <w:tabs>
+                <w:tab w:val="left" w:pos="1134"/>
+                <w:tab w:val="center" w:pos="5028"/>
+              </w:tabs>
+              <w:autoSpaceDE w:val="0"/>
+              <w:autoSpaceDN w:val="0"/>
+              <w:adjustRightInd w:val="0"/>
+              <w:jc w:val="both"/>
+              <w:cnfStyle w:val="000000100000" w:firstRow="0" w:lastRow="0" w:firstColumn="0" w:lastColumn="0" w:oddVBand="0" w:evenVBand="0" w:oddHBand="1" w:evenHBand="0" w:firstRowFirstColumn="0" w:firstRowLastColumn="0" w:lastRowFirstColumn="0" w:lastRowLastColumn="0"/>
+              <w:rPr>
+                <w:rStyle w:val="Report"/>
+              </w:rPr>
+            </w:pPr>
+            <w:r>
+              <w:rPr>
+                <w:rStyle w:val="Report"/>
+              </w:rPr>
+              <w:t>{{</w:t>
+            </w:r>
+            <w:r>
+              <w:rPr>
+                <w:rStyle w:val="Report"/>
+              </w:rPr>
+              <w:t>OJV_UNPLAN_YTD</w:t>
+            </w:r>
+            <w:r>
+              <w:rPr>
+                <w:rStyle w:val="Report"/>
+              </w:rPr>
+              <w:t>}}</w:t>
+            </w:r>
+          </w:p>
+        </w:tc>
+        <w:tc>
+          <w:tcPr>
+            <w:tcW w:w="1920" w:type="dxa"/>
+          </w:tcPr>
+          <w:p>
+            <w:pPr>
+              <w:widowControl w:val="0"/>
+              <w:tabs>
+                <w:tab w:val="left" w:pos="1134"/>
+                <w:tab w:val="center" w:pos="5028"/>
+              </w:tabs>
+              <w:autoSpaceDE w:val="0"/>
+              <w:autoSpaceDN w:val="0"/>
+              <w:adjustRightInd w:val="0"/>
+              <w:jc w:val="both"/>
+              <w:cnfStyle w:val="000000100000" w:firstRow="0" w:lastRow="0" w:firstColumn="0" w:lastColumn="0" w:oddVBand="0" w:evenVBand="0" w:oddHBand="1" w:evenHBand="0" w:firstRowFirstColumn="0" w:firstRowLastColumn="0" w:lastRowFirstColumn="0" w:lastRowLastColumn="0"/>
+              <w:rPr>
+                <w:rStyle w:val="Report"/>
+              </w:rPr>
+            </w:pPr>
+            <w:r>
+              <w:rPr>
+                <w:rStyle w:val="Report"/>
+              </w:rPr>
+              <w:t>{{SAID</w:t>
+            </w:r>
+            <w:r>
+              <w:rPr>
+                <w:rStyle w:val="Report"/>
+              </w:rPr>
+              <w:t>I_</w:t>
+            </w:r>
+            <w:r>
+              <w:rPr>
+                <w:rStyle w:val="Report"/>
+              </w:rPr>
+              <w:t>OJV</w:t>
+            </w:r>
+            <w:r>
+              <w:rPr>
+                <w:rStyle w:val="Report"/>
+              </w:rPr>
+              <w:t>_</w:t>
+            </w:r>
+            <w:r>
+              <w:rPr>
+                <w:rStyle w:val="Report"/>
+              </w:rPr>
+              <w:t>YTD_UBV</w:t>
+            </w:r>
+            <w:r>
+              <w:rPr>
+                <w:rStyle w:val="Report"/>
+              </w:rPr>
+              <w:t>}}</w:t>
+            </w:r>
+          </w:p>
+        </w:tc>
+        <w:tc>
+          <w:tcPr>
+            <w:tcW w:w="1920" w:type="dxa"/>
+          </w:tcPr>
+          <w:p>
+            <w:pPr>
+              <w:widowControl w:val="0"/>
+              <w:tabs>
+                <w:tab w:val="left" w:pos="1134"/>
+                <w:tab w:val="center" w:pos="5028"/>
+              </w:tabs>
+              <w:autoSpaceDE w:val="0"/>
+              <w:autoSpaceDN w:val="0"/>
+              <w:adjustRightInd w:val="0"/>
+              <w:jc w:val="both"/>
+              <w:cnfStyle w:val="000000100000" w:firstRow="0" w:lastRow="0" w:firstColumn="0" w:lastColumn="0" w:oddVBand="0" w:evenVBand="0" w:oddHBand="1" w:evenHBand="0" w:firstRowFirstColumn="0" w:firstRowLastColumn="0" w:lastRowFirstColumn="0" w:lastRowLastColumn="0"/>
+              <w:rPr>
+                <w:rStyle w:val="Report"/>
+              </w:rPr>
+            </w:pPr>
+            <w:r>
+              <w:rPr>
+                <w:rStyle w:val="Report"/>
+              </w:rPr>
+              <w:t>{{SAIF</w:t>
+            </w:r>
+            <w:r>
+              <w:rPr>
+                <w:rStyle w:val="Report"/>
+              </w:rPr>
+              <w:t>I_</w:t>
+            </w:r>
+            <w:r>
+              <w:rPr>
+                <w:rStyle w:val="Report"/>
+              </w:rPr>
+              <w:t>OJV</w:t>
+            </w:r>
+            <w:r>
+              <w:rPr>
+                <w:rStyle w:val="Report"/>
+              </w:rPr>
+              <w:t>_</w:t>
+            </w:r>
+            <w:r>
+              <w:rPr>
+                <w:rStyle w:val="Report"/>
+              </w:rPr>
+              <w:t>YTD_UBV</w:t>
+            </w:r>
+            <w:r>
+              <w:rPr>
+                <w:rStyle w:val="Report"/>
+              </w:rPr>
+              <w:t>}}</w:t>
+            </w:r>
+          </w:p>
+        </w:tc>
+      </w:tr>
+    </w:tbl>
+    <w:p>
+      <w:pPr>
+        <w:pStyle w:val="Caption"/>
+        <w:keepNext/>
+        <w:spacing w:before="200"/>
+      </w:pPr>
+      <w:r>
         <w:rPr>
-          <w:rFonts w:ascii="Arial" w:hAnsi="Arial" w:cs="Arial"/>
-          <w:b/>
-          <w:sz w:val="20"/>
-        </w:rPr>
-      </w:pPr>
-      <w:r>
-        <w:rPr>
-          <w:rFonts w:ascii="Arial" w:hAnsi="Arial" w:cs="Arial"/>
+          <w:rFonts w:cs="Arial"/>
           <w:b/>
           <w:sz w:val="20"/>
         </w:rPr>
@@ -3203,7 +4964,7 @@
             <w:rFonts w:ascii="Arial Narrow" w:hAnsi="Arial Narrow"/>
             <w:noProof/>
           </w:rPr>
-          <w:t>1</w:t>
+          <w:t>2</w:t>
         </w:r>
         <w:r>
           <w:rPr>
@@ -5345,7 +7106,7 @@
 </file>
 
 <file path=customXml/itemProps1.xml><?xml version="1.0" encoding="utf-8"?>
-<ds:datastoreItem xmlns:ds="http://schemas.openxmlformats.org/officeDocument/2006/customXml" ds:itemID="{B693EEC7-2992-48D1-BA92-2DC60AD8B850}">
+<ds:datastoreItem xmlns:ds="http://schemas.openxmlformats.org/officeDocument/2006/customXml" ds:itemID="{52A45C92-871B-44FE-AB9B-4B2912537B74}">
   <ds:schemaRefs>
     <ds:schemaRef ds:uri="http://schemas.openxmlformats.org/officeDocument/2006/bibliography"/>
   </ds:schemaRefs>

</xml_diff>

<commit_message>
Tweaks to the dependencies and install scripts
Also some updates to the data strucutres to use a more advanced SQL
query to bring back infomation about the 'parts' that make up an outage.
</commit_message>
<xml_diff>
--- a/Data/Weekly Report Template.docx
+++ b/Data/Weekly Report Template.docx
@@ -203,95 +203,77 @@
               </w:rPr>
               <w:t>Michelle Henderson</w:t>
             </w:r>
+          </w:p>
+          <w:p>
+            <w:pPr>
+              <w:tabs>
+                <w:tab w:val="left" w:pos="357"/>
+              </w:tabs>
+              <w:spacing w:before="120"/>
+              <w:jc w:val="both"/>
+              <w:rPr>
+                <w:rFonts w:ascii="Arial" w:hAnsi="Arial" w:cs="Arial"/>
+                <w:sz w:val="20"/>
+              </w:rPr>
+            </w:pPr>
+            <w:r>
+              <w:rPr>
+                <w:rFonts w:ascii="Arial" w:hAnsi="Arial" w:cs="Arial"/>
+                <w:sz w:val="20"/>
+              </w:rPr>
+              <w:t>Jason Franklin, Tim Brown, Roger Paterson</w:t>
+            </w:r>
+            <w:r>
+              <w:rPr>
+                <w:rFonts w:ascii="Arial" w:hAnsi="Arial" w:cs="Arial"/>
+                <w:sz w:val="20"/>
+              </w:rPr>
+              <w:t xml:space="preserve">, Rachael Watt, Justin Peterson, </w:t>
+            </w:r>
+            <w:r>
+              <w:rPr>
+                <w:rFonts w:ascii="Arial" w:hAnsi="Arial" w:cs="Arial"/>
+                <w:sz w:val="20"/>
+              </w:rPr>
+              <w:t>Greg Buzzard, Richard Lee, Trevor Simm</w:t>
+            </w:r>
+            <w:r>
+              <w:rPr>
+                <w:rFonts w:ascii="Arial" w:hAnsi="Arial" w:cs="Arial"/>
+                <w:sz w:val="20"/>
+              </w:rPr>
+              <w:t>onds, Terry Jones, Jim Math</w:t>
+            </w:r>
+            <w:r>
+              <w:rPr>
+                <w:rFonts w:ascii="Arial" w:hAnsi="Arial" w:cs="Arial"/>
+                <w:sz w:val="20"/>
+              </w:rPr>
+              <w:t>e</w:t>
+            </w:r>
+            <w:r>
+              <w:rPr>
+                <w:rFonts w:ascii="Arial" w:hAnsi="Arial" w:cs="Arial"/>
+                <w:sz w:val="20"/>
+              </w:rPr>
+              <w:t xml:space="preserve">son, </w:t>
+            </w:r>
+            <w:r>
+              <w:rPr>
+                <w:rFonts w:ascii="Arial" w:hAnsi="Arial" w:cs="Arial"/>
+                <w:sz w:val="20"/>
+              </w:rPr>
+              <w:t xml:space="preserve">Roy Duffin, </w:t>
+            </w:r>
+            <w:r>
+              <w:rPr>
+                <w:rFonts w:ascii="Arial" w:hAnsi="Arial" w:cs="Arial"/>
+                <w:sz w:val="20"/>
+              </w:rPr>
+              <w:t>and Mark Way</w:t>
+            </w:r>
             <w:bookmarkStart w:id="2" w:name="_GoBack"/>
             <w:bookmarkEnd w:id="2"/>
-          </w:p>
-          <w:p>
-            <w:pPr>
-              <w:tabs>
-                <w:tab w:val="left" w:pos="357"/>
-              </w:tabs>
-              <w:spacing w:before="120"/>
-              <w:jc w:val="both"/>
-              <w:rPr>
-                <w:rFonts w:ascii="Arial" w:hAnsi="Arial" w:cs="Arial"/>
-                <w:sz w:val="20"/>
-              </w:rPr>
-            </w:pPr>
-            <w:r>
-              <w:rPr>
-                <w:rFonts w:ascii="Arial" w:hAnsi="Arial" w:cs="Arial"/>
-                <w:sz w:val="20"/>
-              </w:rPr>
-              <w:t>Jason Franklin, Tim Brown, Roger Paterson</w:t>
-            </w:r>
-            <w:r>
-              <w:rPr>
-                <w:rFonts w:ascii="Arial" w:hAnsi="Arial" w:cs="Arial"/>
-                <w:sz w:val="20"/>
-              </w:rPr>
-              <w:t xml:space="preserve">, Rachael Watt, Justin Peterson, </w:t>
-            </w:r>
-            <w:r>
-              <w:rPr>
-                <w:rFonts w:ascii="Arial" w:hAnsi="Arial" w:cs="Arial"/>
-                <w:sz w:val="20"/>
-              </w:rPr>
-              <w:t>Greg Buzzard, Richard Lee, Trevor Simm</w:t>
-            </w:r>
-            <w:r>
-              <w:rPr>
-                <w:rFonts w:ascii="Arial" w:hAnsi="Arial" w:cs="Arial"/>
-                <w:sz w:val="20"/>
-              </w:rPr>
-              <w:t xml:space="preserve">onds, Terry Jones, Jim </w:t>
-            </w:r>
-            <w:proofErr w:type="spellStart"/>
-            <w:r>
-              <w:rPr>
-                <w:rFonts w:ascii="Arial" w:hAnsi="Arial" w:cs="Arial"/>
-                <w:sz w:val="20"/>
-              </w:rPr>
-              <w:t>Mathson</w:t>
-            </w:r>
-            <w:proofErr w:type="spellEnd"/>
-            <w:r>
-              <w:rPr>
-                <w:rFonts w:ascii="Arial" w:hAnsi="Arial" w:cs="Arial"/>
-                <w:sz w:val="20"/>
-              </w:rPr>
-              <w:t xml:space="preserve">, </w:t>
-            </w:r>
-            <w:r>
-              <w:rPr>
-                <w:rFonts w:ascii="Arial" w:hAnsi="Arial" w:cs="Arial"/>
-                <w:sz w:val="20"/>
-              </w:rPr>
-              <w:t xml:space="preserve">Roy Duffin, Jim </w:t>
-            </w:r>
-            <w:proofErr w:type="spellStart"/>
-            <w:r>
-              <w:rPr>
-                <w:rFonts w:ascii="Arial" w:hAnsi="Arial" w:cs="Arial"/>
-                <w:sz w:val="20"/>
-              </w:rPr>
-              <w:t>Giller</w:t>
-            </w:r>
-            <w:proofErr w:type="spellEnd"/>
-            <w:r>
-              <w:rPr>
-                <w:rFonts w:ascii="Arial" w:hAnsi="Arial" w:cs="Arial"/>
-                <w:sz w:val="20"/>
-              </w:rPr>
-              <w:t>,</w:t>
-            </w:r>
-            <w:r>
-              <w:rPr>
-                <w:rFonts w:ascii="Arial" w:hAnsi="Arial" w:cs="Arial"/>
-                <w:sz w:val="20"/>
-              </w:rPr>
-              <w:t xml:space="preserve"> and Mark Way</w:t>
-            </w:r>
           </w:p>
         </w:tc>
       </w:tr>
@@ -563,14 +545,27 @@
       <w:r>
         <w:t xml:space="preserve">Table </w:t>
       </w:r>
-      <w:fldSimple w:instr=" SEQ Table \* ARABIC ">
-        <w:r>
-          <w:rPr>
-            <w:noProof/>
-          </w:rPr>
-          <w:t>1</w:t>
-        </w:r>
-      </w:fldSimple>
+      <w:r>
+        <w:fldChar w:fldCharType="begin"/>
+      </w:r>
+      <w:r>
+        <w:instrText xml:space="preserve"> SEQ Table \* ARABIC </w:instrText>
+      </w:r>
+      <w:r>
+        <w:fldChar w:fldCharType="separate"/>
+      </w:r>
+      <w:r>
+        <w:rPr>
+          <w:noProof/>
+        </w:rPr>
+        <w:t>1</w:t>
+      </w:r>
+      <w:r>
+        <w:rPr>
+          <w:noProof/>
+        </w:rPr>
+        <w:fldChar w:fldCharType="end"/>
+      </w:r>
       <w:r>
         <w:t>: SAIDI Performance</w:t>
       </w:r>
@@ -1454,14 +1449,27 @@
       <w:r>
         <w:t xml:space="preserve">Table </w:t>
       </w:r>
-      <w:fldSimple w:instr=" SEQ Table \* ARABIC ">
-        <w:r>
-          <w:rPr>
-            <w:noProof/>
-          </w:rPr>
-          <w:t>2</w:t>
-        </w:r>
-      </w:fldSimple>
+      <w:r>
+        <w:fldChar w:fldCharType="begin"/>
+      </w:r>
+      <w:r>
+        <w:instrText xml:space="preserve"> SEQ Table \* ARABIC </w:instrText>
+      </w:r>
+      <w:r>
+        <w:fldChar w:fldCharType="separate"/>
+      </w:r>
+      <w:r>
+        <w:rPr>
+          <w:noProof/>
+        </w:rPr>
+        <w:t>2</w:t>
+      </w:r>
+      <w:r>
+        <w:rPr>
+          <w:noProof/>
+        </w:rPr>
+        <w:fldChar w:fldCharType="end"/>
+      </w:r>
       <w:r>
         <w:t xml:space="preserve">: </w:t>
       </w:r>
@@ -2429,14 +2437,27 @@
       <w:r>
         <w:t xml:space="preserve">Table </w:t>
       </w:r>
-      <w:fldSimple w:instr=" SEQ Table \* ARABIC ">
-        <w:r>
-          <w:rPr>
-            <w:noProof/>
-          </w:rPr>
-          <w:t>3</w:t>
-        </w:r>
-      </w:fldSimple>
+      <w:r>
+        <w:fldChar w:fldCharType="begin"/>
+      </w:r>
+      <w:r>
+        <w:instrText xml:space="preserve"> SEQ Table \* ARABIC </w:instrText>
+      </w:r>
+      <w:r>
+        <w:fldChar w:fldCharType="separate"/>
+      </w:r>
+      <w:r>
+        <w:rPr>
+          <w:noProof/>
+        </w:rPr>
+        <w:t>3</w:t>
+      </w:r>
+      <w:r>
+        <w:rPr>
+          <w:noProof/>
+        </w:rPr>
+        <w:fldChar w:fldCharType="end"/>
+      </w:r>
       <w:r>
         <w:t xml:space="preserve">: </w:t>
       </w:r>
@@ -3330,14 +3351,27 @@
       <w:r>
         <w:t xml:space="preserve">Table </w:t>
       </w:r>
-      <w:fldSimple w:instr=" SEQ Table \* ARABIC ">
-        <w:r>
-          <w:rPr>
-            <w:noProof/>
-          </w:rPr>
-          <w:t>4</w:t>
-        </w:r>
-      </w:fldSimple>
+      <w:r>
+        <w:fldChar w:fldCharType="begin"/>
+      </w:r>
+      <w:r>
+        <w:instrText xml:space="preserve"> SEQ Table \* ARABIC </w:instrText>
+      </w:r>
+      <w:r>
+        <w:fldChar w:fldCharType="separate"/>
+      </w:r>
+      <w:r>
+        <w:rPr>
+          <w:noProof/>
+        </w:rPr>
+        <w:t>4</w:t>
+      </w:r>
+      <w:r>
+        <w:rPr>
+          <w:noProof/>
+        </w:rPr>
+        <w:fldChar w:fldCharType="end"/>
+      </w:r>
       <w:r>
         <w:t>: Year to Date Interruptions</w:t>
       </w:r>
@@ -4964,7 +4998,7 @@
             <w:rFonts w:ascii="Arial Narrow" w:hAnsi="Arial Narrow"/>
             <w:noProof/>
           </w:rPr>
-          <w:t>2</w:t>
+          <w:t>1</w:t>
         </w:r>
         <w:r>
           <w:rPr>
@@ -7106,7 +7140,7 @@
 </file>
 
 <file path=customXml/itemProps1.xml><?xml version="1.0" encoding="utf-8"?>
-<ds:datastoreItem xmlns:ds="http://schemas.openxmlformats.org/officeDocument/2006/customXml" ds:itemID="{52A45C92-871B-44FE-AB9B-4B2912537B74}">
+<ds:datastoreItem xmlns:ds="http://schemas.openxmlformats.org/officeDocument/2006/customXml" ds:itemID="{00BFBAC3-08EB-404B-BA03-C9DCDDF34D85}">
   <ds:schemaRefs>
     <ds:schemaRef ds:uri="http://schemas.openxmlformats.org/officeDocument/2006/bibliography"/>
   </ds:schemaRefs>

</xml_diff>